<commit_message>
Change  useCase diagrams and impactMapping
</commit_message>
<xml_diff>
--- a/maquette.docx
+++ b/maquette.docx
@@ -513,31 +513,23 @@
               <w:t>Isaac</w:t>
             </w:r>
             <w:r>
-              <w:t xml:space="preserve"> commence ses études d’ingénieur en aérospatial. Sa mobylette de </w:t>
-            </w:r>
-            <w:r>
-              <w:rPr>
-                <w:b/>
-                <w:bCs/>
-                <w:sz w:val="32"/>
-                <w:szCs w:val="32"/>
-              </w:rPr>
-              <w:t>livreur</w:t>
-            </w:r>
-            <w:r>
-              <w:t xml:space="preserve"> est un peu comme une fusée pour lui</w:t>
-            </w:r>
-            <w:r>
-              <w:t> ;</w:t>
-            </w:r>
-            <w:r>
+              <w:rPr>
+                <w:i/>
+                <w:iCs/>
+              </w:rPr>
               <w:t xml:space="preserve"> </w:t>
             </w:r>
             <w:r>
-              <w:t>I</w:t>
-            </w:r>
-            <w:r>
-              <w:t xml:space="preserve">l la répare lui-même. Il pense que pouvoir </w:t>
+              <w:t>-</w:t>
+            </w:r>
+            <w:r>
+              <w:t xml:space="preserve"> étudiant -</w:t>
+            </w:r>
+            <w:r>
+              <w:t xml:space="preserve"> aide à la livraison</w:t>
+            </w:r>
+            <w:r>
+              <w:t xml:space="preserve">. Il pense que pouvoir </w:t>
             </w:r>
             <w:r>
               <w:rPr>
@@ -588,13 +580,10 @@
               <w:t>Brigitte</w:t>
             </w:r>
             <w:r>
-              <w:t xml:space="preserve"> incroyablement efficace selon </w:t>
-            </w:r>
-            <w:r>
-              <w:t>ses collègues</w:t>
-            </w:r>
-            <w:r>
-              <w:t xml:space="preserve">, elle gère les </w:t>
+              <w:t xml:space="preserve"> gère</w:t>
+            </w:r>
+            <w:r>
+              <w:t xml:space="preserve"> les </w:t>
             </w:r>
             <w:r>
               <w:rPr>
@@ -606,7 +595,10 @@
               <w:t xml:space="preserve">commandes sur place et au téléphone </w:t>
             </w:r>
             <w:r>
-              <w:t>; Le tout sans stress. Elle vérifie chaque commande pour qu’il n’y est aucun oubli.</w:t>
+              <w:t xml:space="preserve">; Le tout sans stress. </w:t>
+            </w:r>
+            <w:r>
+              <w:t>Il lui arrive souvent d’aider aussi à la préparation des pizzas.</w:t>
             </w:r>
           </w:p>
           <w:p>
@@ -650,29 +642,38 @@
               <w:t xml:space="preserve">Mario </w:t>
             </w:r>
             <w:r>
-              <w:t xml:space="preserve">est pizzaiolo, il doit toujours repasser derrière les autres </w:t>
+              <w:t>est pizzaiolo, il doit toujours repasser derrière les autres pour rectifier les pizzas. Il pense qu</w:t>
+            </w:r>
+            <w:r>
+              <w:t>’il faut des</w:t>
+            </w:r>
+            <w:r>
+              <w:t xml:space="preserve"> </w:t>
             </w:r>
             <w:r>
               <w:rPr>
                 <w:b/>
                 <w:bCs/>
-                <w:sz w:val="28"/>
-                <w:szCs w:val="28"/>
-              </w:rPr>
-              <w:t>pizzaiolos</w:t>
-            </w:r>
-            <w:r>
-              <w:t xml:space="preserve"> pour rectifier les pizzas. Il pense que des </w:t>
-            </w:r>
-            <w:r>
-              <w:rPr>
-                <w:b/>
-                <w:bCs/>
               </w:rPr>
               <w:t>aides mémoire avec la liste des ingrédients</w:t>
             </w:r>
             <w:r>
-              <w:t xml:space="preserve"> permettrai plus d’efficacité dans la gestion des commandes.</w:t>
+              <w:t xml:space="preserve"> </w:t>
+            </w:r>
+            <w:r>
+              <w:t xml:space="preserve">pour </w:t>
+            </w:r>
+            <w:r>
+              <w:t>plus d’efficacité d</w:t>
+            </w:r>
+            <w:r>
+              <w:t>e</w:t>
+            </w:r>
+            <w:r>
+              <w:t xml:space="preserve"> la gestion des commandes.</w:t>
+            </w:r>
+            <w:r>
+              <w:t xml:space="preserve"> Il lui arrive aussi de prendre les commandes des clients sur place et au téléphone.</w:t>
             </w:r>
           </w:p>
           <w:p>
@@ -725,6 +726,15 @@
           <w:lang w:eastAsia="fr-FR"/>
         </w:rPr>
         <w:t xml:space="preserve"> </w:t>
+      </w:r>
+      <w:r>
+        <w:rPr>
+          <w:rFonts w:eastAsia="Times New Roman" w:cstheme="minorHAnsi"/>
+          <w:sz w:val="48"/>
+          <w:szCs w:val="48"/>
+          <w:lang w:eastAsia="fr-FR"/>
+        </w:rPr>
+        <w:t xml:space="preserve">DU SYTÈME </w:t>
       </w:r>
       <w:r>
         <w:rPr>
@@ -776,16 +786,17 @@
         <w:tblLook w:val="04A0" w:firstRow="1" w:lastRow="0" w:firstColumn="1" w:lastColumn="0" w:noHBand="0" w:noVBand="1"/>
       </w:tblPr>
       <w:tblGrid>
-        <w:gridCol w:w="2091"/>
-        <w:gridCol w:w="2091"/>
-        <w:gridCol w:w="2091"/>
-        <w:gridCol w:w="2091"/>
-        <w:gridCol w:w="2092"/>
+        <w:gridCol w:w="1699"/>
+        <w:gridCol w:w="1754"/>
+        <w:gridCol w:w="1917"/>
+        <w:gridCol w:w="1802"/>
+        <w:gridCol w:w="1752"/>
+        <w:gridCol w:w="1532"/>
       </w:tblGrid>
       <w:tr>
         <w:tc>
           <w:tcPr>
-            <w:tcW w:w="2091" w:type="dxa"/>
+            <w:tcW w:w="1699" w:type="dxa"/>
           </w:tcPr>
           <w:p>
             <w:pPr>
@@ -808,13 +819,13 @@
                 <w:rFonts w:eastAsia="Times New Roman" w:cstheme="minorHAnsi"/>
                 <w:lang w:eastAsia="fr-FR"/>
               </w:rPr>
-              <w:t xml:space="preserve"> inscrit.</w:t>
-            </w:r>
-          </w:p>
-        </w:tc>
-        <w:tc>
-          <w:tcPr>
-            <w:tcW w:w="2091" w:type="dxa"/>
+              <w:t xml:space="preserve"> </w:t>
+            </w:r>
+          </w:p>
+        </w:tc>
+        <w:tc>
+          <w:tcPr>
+            <w:tcW w:w="1754" w:type="dxa"/>
           </w:tcPr>
           <w:p>
             <w:pPr>
@@ -829,13 +840,13 @@
                 <w:rFonts w:eastAsia="Times New Roman" w:cstheme="minorHAnsi"/>
                 <w:lang w:eastAsia="fr-FR"/>
               </w:rPr>
-              <w:t>Responsable.</w:t>
-            </w:r>
-          </w:p>
-        </w:tc>
-        <w:tc>
-          <w:tcPr>
-            <w:tcW w:w="2091" w:type="dxa"/>
+              <w:t>Visiteur</w:t>
+            </w:r>
+          </w:p>
+        </w:tc>
+        <w:tc>
+          <w:tcPr>
+            <w:tcW w:w="1917" w:type="dxa"/>
           </w:tcPr>
           <w:p>
             <w:pPr>
@@ -850,13 +861,13 @@
                 <w:rFonts w:eastAsia="Times New Roman" w:cstheme="minorHAnsi"/>
                 <w:lang w:eastAsia="fr-FR"/>
               </w:rPr>
-              <w:t>Dirigeant.</w:t>
-            </w:r>
-          </w:p>
-        </w:tc>
-        <w:tc>
-          <w:tcPr>
-            <w:tcW w:w="2091" w:type="dxa"/>
+              <w:t>Responsable.</w:t>
+            </w:r>
+          </w:p>
+        </w:tc>
+        <w:tc>
+          <w:tcPr>
+            <w:tcW w:w="1802" w:type="dxa"/>
           </w:tcPr>
           <w:p>
             <w:pPr>
@@ -877,7 +888,7 @@
         </w:tc>
         <w:tc>
           <w:tcPr>
-            <w:tcW w:w="2092" w:type="dxa"/>
+            <w:tcW w:w="1752" w:type="dxa"/>
           </w:tcPr>
           <w:p>
             <w:pPr>
@@ -896,11 +907,32 @@
             </w:r>
           </w:p>
         </w:tc>
+        <w:tc>
+          <w:tcPr>
+            <w:tcW w:w="1532" w:type="dxa"/>
+          </w:tcPr>
+          <w:p>
+            <w:pPr>
+              <w:spacing w:before="100" w:beforeAutospacing="1" w:after="100" w:afterAutospacing="1"/>
+              <w:rPr>
+                <w:rFonts w:eastAsia="Times New Roman" w:cstheme="minorHAnsi"/>
+                <w:lang w:eastAsia="fr-FR"/>
+              </w:rPr>
+            </w:pPr>
+            <w:r>
+              <w:rPr>
+                <w:rFonts w:eastAsia="Times New Roman" w:cstheme="minorHAnsi"/>
+                <w:lang w:eastAsia="fr-FR"/>
+              </w:rPr>
+              <w:t>Dirigeant</w:t>
+            </w:r>
+          </w:p>
+        </w:tc>
       </w:tr>
       <w:tr>
         <w:tc>
           <w:tcPr>
-            <w:tcW w:w="2091" w:type="dxa"/>
+            <w:tcW w:w="1699" w:type="dxa"/>
           </w:tcPr>
           <w:p>
             <w:pPr>
@@ -911,25 +943,39 @@
                 <w:lang w:eastAsia="fr-FR"/>
               </w:rPr>
             </w:pPr>
-            <w:r>
+          </w:p>
+        </w:tc>
+        <w:tc>
+          <w:tcPr>
+            <w:tcW w:w="1754" w:type="dxa"/>
+          </w:tcPr>
+          <w:p>
+            <w:pPr>
+              <w:spacing w:before="100" w:beforeAutospacing="1" w:after="100" w:afterAutospacing="1"/>
               <w:rPr>
                 <w:rFonts w:eastAsia="Times New Roman" w:cstheme="minorHAnsi"/>
                 <w:lang w:eastAsia="fr-FR"/>
               </w:rPr>
-              <w:t>Client</w:t>
-            </w:r>
-            <w:r>
+            </w:pPr>
+          </w:p>
+        </w:tc>
+        <w:tc>
+          <w:tcPr>
+            <w:tcW w:w="1917" w:type="dxa"/>
+          </w:tcPr>
+          <w:p>
+            <w:pPr>
+              <w:spacing w:before="100" w:beforeAutospacing="1" w:after="100" w:afterAutospacing="1"/>
               <w:rPr>
                 <w:rFonts w:eastAsia="Times New Roman" w:cstheme="minorHAnsi"/>
                 <w:lang w:eastAsia="fr-FR"/>
               </w:rPr>
-              <w:t xml:space="preserve"> visiteur.</w:t>
-            </w:r>
-          </w:p>
-        </w:tc>
-        <w:tc>
-          <w:tcPr>
-            <w:tcW w:w="2091" w:type="dxa"/>
+            </w:pPr>
+          </w:p>
+        </w:tc>
+        <w:tc>
+          <w:tcPr>
+            <w:tcW w:w="1802" w:type="dxa"/>
           </w:tcPr>
           <w:p>
             <w:pPr>
@@ -943,7 +989,7 @@
         </w:tc>
         <w:tc>
           <w:tcPr>
-            <w:tcW w:w="2091" w:type="dxa"/>
+            <w:tcW w:w="1752" w:type="dxa"/>
           </w:tcPr>
           <w:p>
             <w:pPr>
@@ -957,21 +1003,7 @@
         </w:tc>
         <w:tc>
           <w:tcPr>
-            <w:tcW w:w="2091" w:type="dxa"/>
-          </w:tcPr>
-          <w:p>
-            <w:pPr>
-              <w:spacing w:before="100" w:beforeAutospacing="1" w:after="100" w:afterAutospacing="1"/>
-              <w:rPr>
-                <w:rFonts w:eastAsia="Times New Roman" w:cstheme="minorHAnsi"/>
-                <w:lang w:eastAsia="fr-FR"/>
-              </w:rPr>
-            </w:pPr>
-          </w:p>
-        </w:tc>
-        <w:tc>
-          <w:tcPr>
-            <w:tcW w:w="2092" w:type="dxa"/>
+            <w:tcW w:w="1532" w:type="dxa"/>
           </w:tcPr>
           <w:p>
             <w:pPr>
@@ -1327,25 +1359,14 @@
           <w:lang w:eastAsia="fr-FR"/>
         </w:rPr>
       </w:pPr>
-    </w:p>
-    <w:p>
-      <w:pPr>
-        <w:shd w:val="clear" w:color="auto" w:fill="FFFFFF"/>
-        <w:spacing w:before="100" w:beforeAutospacing="1" w:after="100" w:afterAutospacing="1"/>
+      <w:r>
         <w:rPr>
           <w:rFonts w:eastAsia="Times New Roman" w:cstheme="minorHAnsi"/>
           <w:sz w:val="48"/>
           <w:szCs w:val="48"/>
           <w:lang w:eastAsia="fr-FR"/>
         </w:rPr>
-      </w:pPr>
-      <w:r>
-        <w:rPr>
-          <w:rFonts w:eastAsia="Times New Roman" w:cstheme="minorHAnsi"/>
-          <w:sz w:val="48"/>
-          <w:szCs w:val="48"/>
-          <w:lang w:eastAsia="fr-FR"/>
-        </w:rPr>
+        <w:lastRenderedPageBreak/>
         <w:t xml:space="preserve">IMPACT MAPPING </w:t>
       </w:r>
       <w:r>
@@ -1373,9 +1394,9 @@
         <w:tblLook w:val="04A0" w:firstRow="1" w:lastRow="0" w:firstColumn="1" w:lastColumn="0" w:noHBand="0" w:noVBand="1"/>
       </w:tblPr>
       <w:tblGrid>
-        <w:gridCol w:w="250"/>
-        <w:gridCol w:w="9956"/>
-        <w:gridCol w:w="250"/>
+        <w:gridCol w:w="239"/>
+        <w:gridCol w:w="9977"/>
+        <w:gridCol w:w="240"/>
       </w:tblGrid>
       <w:tr>
         <w:tc>
@@ -1417,9 +1438,9 @@
                 <w:lang w:eastAsia="fr-FR"/>
               </w:rPr>
               <w:drawing>
-                <wp:inline distT="0" distB="0" distL="0" distR="0" wp14:anchorId="7BC5C2D6" wp14:editId="39EB92F2">
-                  <wp:extent cx="6179143" cy="8321040"/>
-                  <wp:effectExtent l="0" t="0" r="6350" b="0"/>
+                <wp:inline distT="0" distB="0" distL="0" distR="0" wp14:anchorId="7BC5C2D6" wp14:editId="4AF90998">
+                  <wp:extent cx="6198298" cy="8635832"/>
+                  <wp:effectExtent l="0" t="0" r="0" b="635"/>
                   <wp:docPr id="7" name="Image 7"/>
                   <wp:cNvGraphicFramePr>
                     <a:graphicFrameLocks xmlns:a="http://schemas.openxmlformats.org/drawingml/2006/main" noChangeAspect="1"/>
@@ -1446,7 +1467,7 @@
                         <pic:spPr>
                           <a:xfrm>
                             <a:off x="0" y="0"/>
-                            <a:ext cx="6210925" cy="8363839"/>
+                            <a:ext cx="6198298" cy="8635832"/>
                           </a:xfrm>
                           <a:prstGeom prst="rect">
                             <a:avLst/>
@@ -1498,37 +1519,30 @@
         <w:spacing w:before="100" w:beforeAutospacing="1" w:after="100" w:afterAutospacing="1"/>
         <w:rPr>
           <w:rFonts w:eastAsia="Times New Roman" w:cstheme="minorHAnsi"/>
-          <w:b/>
-          <w:bCs/>
-          <w:sz w:val="28"/>
-          <w:szCs w:val="28"/>
+          <w:sz w:val="48"/>
+          <w:szCs w:val="48"/>
           <w:lang w:eastAsia="fr-FR"/>
         </w:rPr>
       </w:pPr>
-    </w:p>
-    <w:p>
-      <w:pPr>
-        <w:shd w:val="clear" w:color="auto" w:fill="FFFFFF"/>
-        <w:spacing w:before="100" w:beforeAutospacing="1" w:after="100" w:afterAutospacing="1"/>
+      <w:r>
         <w:rPr>
           <w:rFonts w:eastAsia="Times New Roman" w:cstheme="minorHAnsi"/>
           <w:sz w:val="48"/>
           <w:szCs w:val="48"/>
           <w:lang w:eastAsia="fr-FR"/>
         </w:rPr>
-      </w:pPr>
-    </w:p>
-    <w:p>
-      <w:pPr>
-        <w:shd w:val="clear" w:color="auto" w:fill="FFFFFF"/>
-        <w:spacing w:before="100" w:beforeAutospacing="1" w:after="100" w:afterAutospacing="1"/>
+        <w:lastRenderedPageBreak/>
+        <w:t>DIAGRAME</w:t>
+      </w:r>
+      <w:r>
         <w:rPr>
           <w:rFonts w:eastAsia="Times New Roman" w:cstheme="minorHAnsi"/>
           <w:sz w:val="48"/>
           <w:szCs w:val="48"/>
           <w:lang w:eastAsia="fr-FR"/>
         </w:rPr>
-      </w:pPr>
+        <w:t> </w:t>
+      </w:r>
       <w:r>
         <w:rPr>
           <w:rFonts w:eastAsia="Times New Roman" w:cstheme="minorHAnsi"/>
@@ -1536,7 +1550,7 @@
           <w:szCs w:val="48"/>
           <w:lang w:eastAsia="fr-FR"/>
         </w:rPr>
-        <w:t>DIAGRAME</w:t>
+        <w:t xml:space="preserve">DE </w:t>
       </w:r>
       <w:r>
         <w:rPr>
@@ -1545,7 +1559,7 @@
           <w:szCs w:val="48"/>
           <w:lang w:eastAsia="fr-FR"/>
         </w:rPr>
-        <w:t> </w:t>
+        <w:t>PACKAGE</w:t>
       </w:r>
       <w:r>
         <w:rPr>
@@ -1554,7 +1568,7 @@
           <w:szCs w:val="48"/>
           <w:lang w:eastAsia="fr-FR"/>
         </w:rPr>
-        <w:t xml:space="preserve">DE </w:t>
+        <w:t>S</w:t>
       </w:r>
       <w:r>
         <w:rPr>
@@ -1563,7 +1577,7 @@
           <w:szCs w:val="48"/>
           <w:lang w:eastAsia="fr-FR"/>
         </w:rPr>
-        <w:t>PACKAGE :</w:t>
+        <w:t xml:space="preserve"> :</w:t>
       </w:r>
     </w:p>
     <w:p>
@@ -1593,9 +1607,9 @@
         <w:tblLook w:val="04A0" w:firstRow="1" w:lastRow="0" w:firstColumn="1" w:lastColumn="0" w:noHBand="0" w:noVBand="1"/>
       </w:tblPr>
       <w:tblGrid>
-        <w:gridCol w:w="895"/>
-        <w:gridCol w:w="8666"/>
-        <w:gridCol w:w="895"/>
+        <w:gridCol w:w="1060"/>
+        <w:gridCol w:w="8336"/>
+        <w:gridCol w:w="1060"/>
       </w:tblGrid>
       <w:tr>
         <w:tc>
@@ -1637,9 +1651,9 @@
                 <w:lang w:eastAsia="fr-FR"/>
               </w:rPr>
               <w:drawing>
-                <wp:inline distT="0" distB="0" distL="0" distR="0" wp14:anchorId="320B1F2E" wp14:editId="65A44F3B">
-                  <wp:extent cx="5359400" cy="4140200"/>
-                  <wp:effectExtent l="0" t="0" r="6350" b="0"/>
+                <wp:inline distT="0" distB="0" distL="0" distR="0" wp14:anchorId="320B1F2E" wp14:editId="7E0734D3">
+                  <wp:extent cx="5151990" cy="4140200"/>
+                  <wp:effectExtent l="0" t="0" r="4445" b="0"/>
                   <wp:docPr id="2" name="Image 2"/>
                   <wp:cNvGraphicFramePr>
                     <a:graphicFrameLocks xmlns:a="http://schemas.openxmlformats.org/drawingml/2006/main" noChangeAspect="1"/>
@@ -1666,7 +1680,7 @@
                         <pic:spPr>
                           <a:xfrm>
                             <a:off x="0" y="0"/>
-                            <a:ext cx="5359400" cy="4140200"/>
+                            <a:ext cx="5151990" cy="4140200"/>
                           </a:xfrm>
                           <a:prstGeom prst="rect">
                             <a:avLst/>
@@ -1793,15 +1807,18 @@
           <w:lang w:eastAsia="fr-FR"/>
         </w:rPr>
       </w:pPr>
-      <w:r>
+    </w:p>
+    <w:p>
+      <w:pPr>
+        <w:shd w:val="clear" w:color="auto" w:fill="FFFFFF"/>
+        <w:spacing w:before="100" w:beforeAutospacing="1" w:after="100" w:afterAutospacing="1"/>
         <w:rPr>
           <w:rFonts w:eastAsia="Times New Roman" w:cstheme="minorHAnsi"/>
           <w:sz w:val="48"/>
           <w:szCs w:val="48"/>
           <w:lang w:eastAsia="fr-FR"/>
         </w:rPr>
-        <w:t>DIAGRAME</w:t>
-      </w:r>
+      </w:pPr>
       <w:r>
         <w:rPr>
           <w:rFonts w:eastAsia="Times New Roman" w:cstheme="minorHAnsi"/>
@@ -1809,32 +1826,69 @@
           <w:szCs w:val="48"/>
           <w:lang w:eastAsia="fr-FR"/>
         </w:rPr>
+        <w:lastRenderedPageBreak/>
+        <w:t>DIAGRAME</w:t>
+      </w:r>
+      <w:r>
+        <w:rPr>
+          <w:rFonts w:eastAsia="Times New Roman" w:cstheme="minorHAnsi"/>
+          <w:sz w:val="48"/>
+          <w:szCs w:val="48"/>
+          <w:lang w:eastAsia="fr-FR"/>
+        </w:rPr>
         <w:t xml:space="preserve"> DE CAS D’UTILISATION :</w:t>
       </w:r>
+    </w:p>
+    <w:p>
+      <w:pPr>
+        <w:shd w:val="clear" w:color="auto" w:fill="FFFFFF"/>
+        <w:spacing w:before="100" w:beforeAutospacing="1" w:after="100" w:afterAutospacing="1"/>
+        <w:rPr>
+          <w:rFonts w:eastAsia="Times New Roman" w:cstheme="minorHAnsi"/>
+          <w:sz w:val="48"/>
+          <w:szCs w:val="48"/>
+          <w:lang w:eastAsia="fr-FR"/>
+        </w:rPr>
+      </w:pPr>
+    </w:p>
+    <w:p>
+      <w:pPr>
+        <w:shd w:val="clear" w:color="auto" w:fill="FFFFFF"/>
+        <w:spacing w:before="100" w:beforeAutospacing="1" w:after="100" w:afterAutospacing="1"/>
+        <w:rPr>
+          <w:rFonts w:eastAsia="Times New Roman" w:cstheme="minorHAnsi"/>
+          <w:sz w:val="48"/>
+          <w:szCs w:val="48"/>
+          <w:lang w:eastAsia="fr-FR"/>
+        </w:rPr>
+      </w:pPr>
     </w:p>
     <w:tbl>
       <w:tblPr>
         <w:tblStyle w:val="Grilledutableau"/>
-        <w:tblW w:w="0" w:type="auto"/>
+        <w:tblW w:w="10455" w:type="dxa"/>
         <w:tblBorders>
-          <w:top w:val="single" w:sz="4" w:space="0" w:color="FFFFFF" w:themeColor="background1"/>
-          <w:left w:val="single" w:sz="4" w:space="0" w:color="FFFFFF" w:themeColor="background1"/>
-          <w:bottom w:val="single" w:sz="4" w:space="0" w:color="FFFFFF" w:themeColor="background1"/>
-          <w:right w:val="single" w:sz="4" w:space="0" w:color="FFFFFF" w:themeColor="background1"/>
-          <w:insideH w:val="single" w:sz="4" w:space="0" w:color="FFFFFF" w:themeColor="background1"/>
-          <w:insideV w:val="single" w:sz="4" w:space="0" w:color="FFFFFF" w:themeColor="background1"/>
+          <w:top w:val="single" w:sz="4" w:space="0" w:color="000000" w:themeColor="text1"/>
+          <w:left w:val="single" w:sz="4" w:space="0" w:color="000000" w:themeColor="text1"/>
+          <w:bottom w:val="single" w:sz="4" w:space="0" w:color="000000" w:themeColor="text1"/>
+          <w:right w:val="single" w:sz="4" w:space="0" w:color="000000" w:themeColor="text1"/>
+          <w:insideH w:val="single" w:sz="4" w:space="0" w:color="000000" w:themeColor="text1"/>
+          <w:insideV w:val="single" w:sz="4" w:space="0" w:color="000000" w:themeColor="text1"/>
         </w:tblBorders>
         <w:tblLook w:val="04A0" w:firstRow="1" w:lastRow="0" w:firstColumn="1" w:lastColumn="0" w:noHBand="0" w:noVBand="1"/>
       </w:tblPr>
       <w:tblGrid>
-        <w:gridCol w:w="2220"/>
-        <w:gridCol w:w="6016"/>
-        <w:gridCol w:w="2220"/>
+        <w:gridCol w:w="448"/>
+        <w:gridCol w:w="9559"/>
+        <w:gridCol w:w="448"/>
       </w:tblGrid>
       <w:tr>
-        <w:tc>
-          <w:tcPr>
-            <w:tcW w:w="3485" w:type="dxa"/>
+        <w:trPr>
+          <w:trHeight w:val="627"/>
+        </w:trPr>
+        <w:tc>
+          <w:tcPr>
+            <w:tcW w:w="532" w:type="dxa"/>
           </w:tcPr>
           <w:p>
             <w:pPr>
@@ -1850,7 +1904,7 @@
         </w:tc>
         <w:tc>
           <w:tcPr>
-            <w:tcW w:w="3485" w:type="dxa"/>
+            <w:tcW w:w="9634" w:type="dxa"/>
           </w:tcPr>
           <w:p>
             <w:pPr>
@@ -1872,13 +1926,23 @@
                 <w:szCs w:val="28"/>
                 <w:lang w:eastAsia="fr-FR"/>
               </w:rPr>
+              <w:t xml:space="preserve">                           </w:t>
+            </w:r>
+            <w:r>
+              <w:rPr>
+                <w:rFonts w:eastAsia="Times New Roman" w:cstheme="minorHAnsi"/>
+                <w:noProof/>
+                <w:sz w:val="28"/>
+                <w:szCs w:val="28"/>
+                <w:lang w:eastAsia="fr-FR"/>
+              </w:rPr>
               <w:t>Authentification</w:t>
             </w:r>
           </w:p>
         </w:tc>
         <w:tc>
           <w:tcPr>
-            <w:tcW w:w="3486" w:type="dxa"/>
+            <w:tcW w:w="532" w:type="dxa"/>
           </w:tcPr>
           <w:p>
             <w:pPr>
@@ -1894,9 +1958,12 @@
         </w:tc>
       </w:tr>
       <w:tr>
-        <w:tc>
-          <w:tcPr>
-            <w:tcW w:w="3485" w:type="dxa"/>
+        <w:trPr>
+          <w:trHeight w:val="9056"/>
+        </w:trPr>
+        <w:tc>
+          <w:tcPr>
+            <w:tcW w:w="567" w:type="dxa"/>
           </w:tcPr>
           <w:p>
             <w:pPr>
@@ -1912,7 +1979,7 @@
         </w:tc>
         <w:tc>
           <w:tcPr>
-            <w:tcW w:w="3485" w:type="dxa"/>
+            <w:tcW w:w="9321" w:type="dxa"/>
           </w:tcPr>
           <w:p>
             <w:pPr>
@@ -1933,9 +2000,9 @@
                 <w:lang w:eastAsia="fr-FR"/>
               </w:rPr>
               <w:drawing>
-                <wp:inline distT="0" distB="0" distL="0" distR="0" wp14:anchorId="1BD662B4" wp14:editId="3AAA4114">
-                  <wp:extent cx="3682460" cy="3253339"/>
-                  <wp:effectExtent l="0" t="0" r="635" b="0"/>
+                <wp:inline distT="0" distB="0" distL="0" distR="0" wp14:anchorId="1BD662B4" wp14:editId="1F77C4A1">
+                  <wp:extent cx="5837667" cy="5274644"/>
+                  <wp:effectExtent l="0" t="0" r="4445" b="0"/>
                   <wp:docPr id="3" name="Image 3"/>
                   <wp:cNvGraphicFramePr>
                     <a:graphicFrameLocks xmlns:a="http://schemas.openxmlformats.org/drawingml/2006/main" noChangeAspect="1"/>
@@ -1962,7 +2029,7 @@
                         <pic:spPr>
                           <a:xfrm>
                             <a:off x="0" y="0"/>
-                            <a:ext cx="3695592" cy="3264941"/>
+                            <a:ext cx="5866242" cy="5300463"/>
                           </a:xfrm>
                           <a:prstGeom prst="rect">
                             <a:avLst/>
@@ -1978,7 +2045,7 @@
         </w:tc>
         <w:tc>
           <w:tcPr>
-            <w:tcW w:w="3486" w:type="dxa"/>
+            <w:tcW w:w="567" w:type="dxa"/>
           </w:tcPr>
           <w:p>
             <w:pPr>
@@ -2006,33 +2073,66 @@
         </w:rPr>
       </w:pPr>
     </w:p>
+    <w:p>
+      <w:pPr>
+        <w:shd w:val="clear" w:color="auto" w:fill="FFFFFF"/>
+        <w:spacing w:before="100" w:beforeAutospacing="1" w:after="100" w:afterAutospacing="1"/>
+        <w:rPr>
+          <w:rFonts w:eastAsia="Times New Roman" w:cstheme="minorHAnsi"/>
+          <w:sz w:val="48"/>
+          <w:szCs w:val="48"/>
+          <w:lang w:eastAsia="fr-FR"/>
+        </w:rPr>
+      </w:pPr>
+    </w:p>
+    <w:p>
+      <w:pPr>
+        <w:shd w:val="clear" w:color="auto" w:fill="FFFFFF"/>
+        <w:spacing w:before="100" w:beforeAutospacing="1" w:after="100" w:afterAutospacing="1"/>
+        <w:rPr>
+          <w:rFonts w:eastAsia="Times New Roman" w:cstheme="minorHAnsi"/>
+          <w:sz w:val="48"/>
+          <w:szCs w:val="48"/>
+          <w:lang w:eastAsia="fr-FR"/>
+        </w:rPr>
+      </w:pPr>
+    </w:p>
+    <w:p>
+      <w:pPr>
+        <w:shd w:val="clear" w:color="auto" w:fill="FFFFFF"/>
+        <w:spacing w:before="100" w:beforeAutospacing="1" w:after="100" w:afterAutospacing="1"/>
+        <w:rPr>
+          <w:rFonts w:eastAsia="Times New Roman" w:cstheme="minorHAnsi"/>
+          <w:sz w:val="48"/>
+          <w:szCs w:val="48"/>
+          <w:lang w:eastAsia="fr-FR"/>
+        </w:rPr>
+      </w:pPr>
+    </w:p>
     <w:tbl>
       <w:tblPr>
         <w:tblStyle w:val="Grilledutableau"/>
-        <w:tblW w:w="0" w:type="auto"/>
+        <w:tblW w:w="10455" w:type="dxa"/>
         <w:tblBorders>
-          <w:top w:val="single" w:sz="4" w:space="0" w:color="FFFFFF" w:themeColor="background1"/>
-          <w:left w:val="single" w:sz="4" w:space="0" w:color="FFFFFF" w:themeColor="background1"/>
-          <w:bottom w:val="single" w:sz="4" w:space="0" w:color="FFFFFF" w:themeColor="background1"/>
-          <w:right w:val="single" w:sz="4" w:space="0" w:color="FFFFFF" w:themeColor="background1"/>
-          <w:insideH w:val="single" w:sz="4" w:space="0" w:color="FFFFFF" w:themeColor="background1"/>
-          <w:insideV w:val="single" w:sz="4" w:space="0" w:color="FFFFFF" w:themeColor="background1"/>
+          <w:top w:val="single" w:sz="4" w:space="0" w:color="000000" w:themeColor="text1"/>
+          <w:left w:val="single" w:sz="4" w:space="0" w:color="000000" w:themeColor="text1"/>
+          <w:bottom w:val="single" w:sz="4" w:space="0" w:color="000000" w:themeColor="text1"/>
+          <w:right w:val="single" w:sz="4" w:space="0" w:color="000000" w:themeColor="text1"/>
+          <w:insideH w:val="single" w:sz="4" w:space="0" w:color="000000" w:themeColor="text1"/>
+          <w:insideV w:val="single" w:sz="4" w:space="0" w:color="000000" w:themeColor="text1"/>
         </w:tblBorders>
         <w:tblLayout w:type="fixed"/>
         <w:tblLook w:val="04A0" w:firstRow="1" w:lastRow="0" w:firstColumn="1" w:lastColumn="0" w:noHBand="0" w:noVBand="1"/>
       </w:tblPr>
       <w:tblGrid>
-        <w:gridCol w:w="1696"/>
-        <w:gridCol w:w="7180"/>
-        <w:gridCol w:w="1580"/>
+        <w:gridCol w:w="561"/>
+        <w:gridCol w:w="9328"/>
+        <w:gridCol w:w="566"/>
       </w:tblGrid>
       <w:tr>
         <w:tc>
           <w:tcPr>
-            <w:tcW w:w="1696" w:type="dxa"/>
-            <w:tcBorders>
-              <w:bottom w:val="single" w:sz="4" w:space="0" w:color="FFFFFF" w:themeColor="background1"/>
-            </w:tcBorders>
+            <w:tcW w:w="562" w:type="dxa"/>
           </w:tcPr>
           <w:p>
             <w:pPr>
@@ -2048,10 +2148,7 @@
         </w:tc>
         <w:tc>
           <w:tcPr>
-            <w:tcW w:w="7180" w:type="dxa"/>
-            <w:tcBorders>
-              <w:bottom w:val="single" w:sz="4" w:space="0" w:color="FFFFFF" w:themeColor="background1"/>
-            </w:tcBorders>
+            <w:tcW w:w="9356" w:type="dxa"/>
           </w:tcPr>
           <w:p>
             <w:pPr>
@@ -2079,10 +2176,7 @@
         </w:tc>
         <w:tc>
           <w:tcPr>
-            <w:tcW w:w="1580" w:type="dxa"/>
-            <w:tcBorders>
-              <w:bottom w:val="single" w:sz="4" w:space="0" w:color="FFFFFF" w:themeColor="background1"/>
-            </w:tcBorders>
+            <w:tcW w:w="538" w:type="dxa"/>
           </w:tcPr>
           <w:p>
             <w:pPr>
@@ -2100,10 +2194,7 @@
       <w:tr>
         <w:tc>
           <w:tcPr>
-            <w:tcW w:w="1696" w:type="dxa"/>
-            <w:tcBorders>
-              <w:bottom w:val="single" w:sz="4" w:space="0" w:color="FFFFFF" w:themeColor="background1"/>
-            </w:tcBorders>
+            <w:tcW w:w="562" w:type="dxa"/>
           </w:tcPr>
           <w:p>
             <w:pPr>
@@ -2116,13 +2207,21 @@
               </w:rPr>
             </w:pPr>
           </w:p>
-        </w:tc>
-        <w:tc>
-          <w:tcPr>
-            <w:tcW w:w="7180" w:type="dxa"/>
-            <w:tcBorders>
-              <w:bottom w:val="single" w:sz="4" w:space="0" w:color="FFFFFF" w:themeColor="background1"/>
-            </w:tcBorders>
+          <w:p>
+            <w:pPr>
+              <w:spacing w:before="100" w:beforeAutospacing="1" w:after="100" w:afterAutospacing="1"/>
+              <w:rPr>
+                <w:rFonts w:eastAsia="Times New Roman" w:cstheme="minorHAnsi"/>
+                <w:sz w:val="48"/>
+                <w:szCs w:val="48"/>
+                <w:lang w:eastAsia="fr-FR"/>
+              </w:rPr>
+            </w:pPr>
+          </w:p>
+        </w:tc>
+        <w:tc>
+          <w:tcPr>
+            <w:tcW w:w="9356" w:type="dxa"/>
           </w:tcPr>
           <w:p>
             <w:pPr>
@@ -2143,9 +2242,9 @@
                 <w:lang w:eastAsia="fr-FR"/>
               </w:rPr>
               <w:drawing>
-                <wp:inline distT="0" distB="0" distL="0" distR="0" wp14:anchorId="61B30A28" wp14:editId="2AE34B7F">
-                  <wp:extent cx="3613567" cy="3330341"/>
-                  <wp:effectExtent l="0" t="0" r="0" b="0"/>
+                <wp:inline distT="0" distB="0" distL="0" distR="0" wp14:anchorId="61B30A28" wp14:editId="13CAD7C2">
+                  <wp:extent cx="5812061" cy="6930190"/>
+                  <wp:effectExtent l="0" t="0" r="5080" b="4445"/>
                   <wp:docPr id="4" name="Image 4"/>
                   <wp:cNvGraphicFramePr>
                     <a:graphicFrameLocks xmlns:a="http://schemas.openxmlformats.org/drawingml/2006/main" noChangeAspect="1"/>
@@ -2172,7 +2271,7 @@
                         <pic:spPr>
                           <a:xfrm>
                             <a:off x="0" y="0"/>
-                            <a:ext cx="3674895" cy="3386862"/>
+                            <a:ext cx="5855959" cy="6982533"/>
                           </a:xfrm>
                           <a:prstGeom prst="rect">
                             <a:avLst/>
@@ -2210,10 +2309,7 @@
         </w:tc>
         <w:tc>
           <w:tcPr>
-            <w:tcW w:w="1580" w:type="dxa"/>
-            <w:tcBorders>
-              <w:bottom w:val="single" w:sz="4" w:space="0" w:color="FFFFFF" w:themeColor="background1"/>
-            </w:tcBorders>
+            <w:tcW w:w="567" w:type="dxa"/>
           </w:tcPr>
           <w:p>
             <w:pPr>
@@ -2228,26 +2324,34 @@
           </w:p>
         </w:tc>
       </w:tr>
+    </w:tbl>
+    <w:p>
+      <w:pPr>
+        <w:shd w:val="clear" w:color="auto" w:fill="FFFFFF"/>
+        <w:spacing w:before="100" w:beforeAutospacing="1" w:after="100" w:afterAutospacing="1"/>
+        <w:rPr>
+          <w:rFonts w:eastAsia="Times New Roman" w:cstheme="minorHAnsi"/>
+          <w:sz w:val="48"/>
+          <w:szCs w:val="48"/>
+          <w:lang w:eastAsia="fr-FR"/>
+        </w:rPr>
+      </w:pPr>
+    </w:p>
+    <w:tbl>
+      <w:tblPr>
+        <w:tblStyle w:val="Grilledutableau"/>
+        <w:tblW w:w="10455" w:type="dxa"/>
+        <w:tblLook w:val="04A0" w:firstRow="1" w:lastRow="0" w:firstColumn="1" w:lastColumn="0" w:noHBand="0" w:noVBand="1"/>
+      </w:tblPr>
+      <w:tblGrid>
+        <w:gridCol w:w="676"/>
+        <w:gridCol w:w="9103"/>
+        <w:gridCol w:w="676"/>
+      </w:tblGrid>
       <w:tr>
-        <w:tblPrEx>
-          <w:tblBorders>
-            <w:top w:val="single" w:sz="4" w:space="0" w:color="auto"/>
-            <w:left w:val="single" w:sz="4" w:space="0" w:color="auto"/>
-            <w:bottom w:val="single" w:sz="4" w:space="0" w:color="auto"/>
-            <w:right w:val="single" w:sz="4" w:space="0" w:color="auto"/>
-            <w:insideH w:val="single" w:sz="4" w:space="0" w:color="auto"/>
-            <w:insideV w:val="single" w:sz="4" w:space="0" w:color="auto"/>
-          </w:tblBorders>
-        </w:tblPrEx>
-        <w:tc>
-          <w:tcPr>
-            <w:tcW w:w="1696" w:type="dxa"/>
-            <w:tcBorders>
-              <w:top w:val="single" w:sz="4" w:space="0" w:color="FFFFFF" w:themeColor="background1"/>
-              <w:left w:val="single" w:sz="4" w:space="0" w:color="FFFFFF" w:themeColor="background1"/>
-              <w:bottom w:val="single" w:sz="4" w:space="0" w:color="FFFFFF" w:themeColor="background1"/>
-              <w:right w:val="single" w:sz="4" w:space="0" w:color="FFFFFF" w:themeColor="background1"/>
-            </w:tcBorders>
+        <w:tc>
+          <w:tcPr>
+            <w:tcW w:w="567" w:type="dxa"/>
           </w:tcPr>
           <w:p>
             <w:pPr>
@@ -2263,13 +2367,7 @@
         </w:tc>
         <w:tc>
           <w:tcPr>
-            <w:tcW w:w="7180" w:type="dxa"/>
-            <w:tcBorders>
-              <w:top w:val="single" w:sz="4" w:space="0" w:color="FFFFFF" w:themeColor="background1"/>
-              <w:left w:val="single" w:sz="4" w:space="0" w:color="FFFFFF" w:themeColor="background1"/>
-              <w:bottom w:val="single" w:sz="4" w:space="0" w:color="FFFFFF" w:themeColor="background1"/>
-              <w:right w:val="single" w:sz="4" w:space="0" w:color="FFFFFF" w:themeColor="background1"/>
-            </w:tcBorders>
+            <w:tcW w:w="3485" w:type="dxa"/>
           </w:tcPr>
           <w:p>
             <w:pPr>
@@ -2291,19 +2389,13 @@
                 <w:szCs w:val="28"/>
                 <w:lang w:eastAsia="fr-FR"/>
               </w:rPr>
-              <w:t>Paiement</w:t>
-            </w:r>
-          </w:p>
-        </w:tc>
-        <w:tc>
-          <w:tcPr>
-            <w:tcW w:w="1580" w:type="dxa"/>
-            <w:tcBorders>
-              <w:top w:val="single" w:sz="4" w:space="0" w:color="FFFFFF" w:themeColor="background1"/>
-              <w:left w:val="single" w:sz="4" w:space="0" w:color="FFFFFF" w:themeColor="background1"/>
-              <w:bottom w:val="single" w:sz="4" w:space="0" w:color="FFFFFF" w:themeColor="background1"/>
-              <w:right w:val="single" w:sz="4" w:space="0" w:color="FFFFFF" w:themeColor="background1"/>
-            </w:tcBorders>
+              <w:t>Gestion</w:t>
+            </w:r>
+          </w:p>
+        </w:tc>
+        <w:tc>
+          <w:tcPr>
+            <w:tcW w:w="567" w:type="dxa"/>
           </w:tcPr>
           <w:p>
             <w:pPr>
@@ -2319,25 +2411,9 @@
         </w:tc>
       </w:tr>
       <w:tr>
-        <w:tblPrEx>
-          <w:tblBorders>
-            <w:top w:val="single" w:sz="4" w:space="0" w:color="auto"/>
-            <w:left w:val="single" w:sz="4" w:space="0" w:color="auto"/>
-            <w:bottom w:val="single" w:sz="4" w:space="0" w:color="auto"/>
-            <w:right w:val="single" w:sz="4" w:space="0" w:color="auto"/>
-            <w:insideH w:val="single" w:sz="4" w:space="0" w:color="auto"/>
-            <w:insideV w:val="single" w:sz="4" w:space="0" w:color="auto"/>
-          </w:tblBorders>
-        </w:tblPrEx>
-        <w:tc>
-          <w:tcPr>
-            <w:tcW w:w="1696" w:type="dxa"/>
-            <w:tcBorders>
-              <w:top w:val="single" w:sz="4" w:space="0" w:color="FFFFFF" w:themeColor="background1"/>
-              <w:left w:val="single" w:sz="4" w:space="0" w:color="FFFFFF" w:themeColor="background1"/>
-              <w:bottom w:val="single" w:sz="4" w:space="0" w:color="FFFFFF" w:themeColor="background1"/>
-              <w:right w:val="single" w:sz="4" w:space="0" w:color="FFFFFF" w:themeColor="background1"/>
-            </w:tcBorders>
+        <w:tc>
+          <w:tcPr>
+            <w:tcW w:w="567" w:type="dxa"/>
           </w:tcPr>
           <w:p>
             <w:pPr>
@@ -2353,13 +2429,7 @@
         </w:tc>
         <w:tc>
           <w:tcPr>
-            <w:tcW w:w="7180" w:type="dxa"/>
-            <w:tcBorders>
-              <w:top w:val="single" w:sz="4" w:space="0" w:color="FFFFFF" w:themeColor="background1"/>
-              <w:left w:val="single" w:sz="4" w:space="0" w:color="FFFFFF" w:themeColor="background1"/>
-              <w:bottom w:val="single" w:sz="4" w:space="0" w:color="FFFFFF" w:themeColor="background1"/>
-              <w:right w:val="single" w:sz="4" w:space="0" w:color="FFFFFF" w:themeColor="background1"/>
-            </w:tcBorders>
+            <w:tcW w:w="3485" w:type="dxa"/>
           </w:tcPr>
           <w:p>
             <w:pPr>
@@ -2380,10 +2450,10 @@
                 <w:lang w:eastAsia="fr-FR"/>
               </w:rPr>
               <w:drawing>
-                <wp:inline distT="0" distB="0" distL="0" distR="0" wp14:anchorId="7EBCD7A5" wp14:editId="3417E1AE">
-                  <wp:extent cx="4026489" cy="3676850"/>
+                <wp:inline distT="0" distB="0" distL="0" distR="0" wp14:anchorId="4BF51F2B" wp14:editId="08C0CBE2">
+                  <wp:extent cx="4711700" cy="4521200"/>
                   <wp:effectExtent l="0" t="0" r="0" b="0"/>
-                  <wp:docPr id="5" name="Image 5"/>
+                  <wp:docPr id="1" name="Image 1"/>
                   <wp:cNvGraphicFramePr>
                     <a:graphicFrameLocks xmlns:a="http://schemas.openxmlformats.org/drawingml/2006/main" noChangeAspect="1"/>
                   </wp:cNvGraphicFramePr>
@@ -2391,7 +2461,7 @@
                     <a:graphicData uri="http://schemas.openxmlformats.org/drawingml/2006/picture">
                       <pic:pic xmlns:pic="http://schemas.openxmlformats.org/drawingml/2006/picture">
                         <pic:nvPicPr>
-                          <pic:cNvPr id="5" name="Image 5"/>
+                          <pic:cNvPr id="1" name="Image 1"/>
                           <pic:cNvPicPr/>
                         </pic:nvPicPr>
                         <pic:blipFill>
@@ -2409,7 +2479,7 @@
                         <pic:spPr>
                           <a:xfrm>
                             <a:off x="0" y="0"/>
-                            <a:ext cx="4039779" cy="3688986"/>
+                            <a:ext cx="4711700" cy="4521200"/>
                           </a:xfrm>
                           <a:prstGeom prst="rect">
                             <a:avLst/>
@@ -2425,13 +2495,7 @@
         </w:tc>
         <w:tc>
           <w:tcPr>
-            <w:tcW w:w="1580" w:type="dxa"/>
-            <w:tcBorders>
-              <w:top w:val="single" w:sz="4" w:space="0" w:color="FFFFFF" w:themeColor="background1"/>
-              <w:left w:val="single" w:sz="4" w:space="0" w:color="FFFFFF" w:themeColor="background1"/>
-              <w:bottom w:val="single" w:sz="4" w:space="0" w:color="FFFFFF" w:themeColor="background1"/>
-              <w:right w:val="single" w:sz="4" w:space="0" w:color="FFFFFF" w:themeColor="background1"/>
-            </w:tcBorders>
+            <w:tcW w:w="567" w:type="dxa"/>
           </w:tcPr>
           <w:p>
             <w:pPr>
@@ -2446,314 +2510,6 @@
           </w:p>
         </w:tc>
       </w:tr>
-      <w:tr>
-        <w:tblPrEx>
-          <w:tblBorders>
-            <w:top w:val="single" w:sz="4" w:space="0" w:color="auto"/>
-            <w:left w:val="single" w:sz="4" w:space="0" w:color="auto"/>
-            <w:bottom w:val="single" w:sz="4" w:space="0" w:color="auto"/>
-            <w:right w:val="single" w:sz="4" w:space="0" w:color="auto"/>
-            <w:insideH w:val="single" w:sz="4" w:space="0" w:color="auto"/>
-            <w:insideV w:val="single" w:sz="4" w:space="0" w:color="auto"/>
-          </w:tblBorders>
-        </w:tblPrEx>
-        <w:tc>
-          <w:tcPr>
-            <w:tcW w:w="1696" w:type="dxa"/>
-            <w:tcBorders>
-              <w:top w:val="single" w:sz="4" w:space="0" w:color="FFFFFF" w:themeColor="background1"/>
-              <w:left w:val="single" w:sz="4" w:space="0" w:color="FFFFFF" w:themeColor="background1"/>
-              <w:bottom w:val="single" w:sz="4" w:space="0" w:color="FFFFFF" w:themeColor="background1"/>
-              <w:right w:val="single" w:sz="4" w:space="0" w:color="FFFFFF" w:themeColor="background1"/>
-            </w:tcBorders>
-          </w:tcPr>
-          <w:p>
-            <w:pPr>
-              <w:spacing w:before="100" w:beforeAutospacing="1" w:after="100" w:afterAutospacing="1"/>
-              <w:rPr>
-                <w:rFonts w:eastAsia="Times New Roman" w:cstheme="minorHAnsi"/>
-                <w:sz w:val="48"/>
-                <w:szCs w:val="48"/>
-                <w:lang w:eastAsia="fr-FR"/>
-              </w:rPr>
-            </w:pPr>
-          </w:p>
-          <w:p>
-            <w:pPr>
-              <w:spacing w:before="100" w:beforeAutospacing="1" w:after="100" w:afterAutospacing="1"/>
-              <w:rPr>
-                <w:rFonts w:eastAsia="Times New Roman" w:cstheme="minorHAnsi"/>
-                <w:sz w:val="48"/>
-                <w:szCs w:val="48"/>
-                <w:lang w:eastAsia="fr-FR"/>
-              </w:rPr>
-            </w:pPr>
-          </w:p>
-        </w:tc>
-        <w:tc>
-          <w:tcPr>
-            <w:tcW w:w="7180" w:type="dxa"/>
-            <w:tcBorders>
-              <w:top w:val="single" w:sz="4" w:space="0" w:color="FFFFFF" w:themeColor="background1"/>
-              <w:left w:val="single" w:sz="4" w:space="0" w:color="FFFFFF" w:themeColor="background1"/>
-              <w:bottom w:val="single" w:sz="4" w:space="0" w:color="FFFFFF" w:themeColor="background1"/>
-              <w:right w:val="single" w:sz="4" w:space="0" w:color="FFFFFF" w:themeColor="background1"/>
-            </w:tcBorders>
-          </w:tcPr>
-          <w:p>
-            <w:pPr>
-              <w:spacing w:before="100" w:beforeAutospacing="1" w:after="100" w:afterAutospacing="1"/>
-              <w:rPr>
-                <w:rFonts w:eastAsia="Times New Roman" w:cstheme="minorHAnsi"/>
-                <w:noProof/>
-                <w:sz w:val="48"/>
-                <w:szCs w:val="48"/>
-                <w:lang w:eastAsia="fr-FR"/>
-              </w:rPr>
-            </w:pPr>
-          </w:p>
-        </w:tc>
-        <w:tc>
-          <w:tcPr>
-            <w:tcW w:w="1580" w:type="dxa"/>
-            <w:tcBorders>
-              <w:top w:val="single" w:sz="4" w:space="0" w:color="FFFFFF" w:themeColor="background1"/>
-              <w:left w:val="single" w:sz="4" w:space="0" w:color="FFFFFF" w:themeColor="background1"/>
-              <w:bottom w:val="single" w:sz="4" w:space="0" w:color="FFFFFF" w:themeColor="background1"/>
-              <w:right w:val="single" w:sz="4" w:space="0" w:color="FFFFFF" w:themeColor="background1"/>
-            </w:tcBorders>
-          </w:tcPr>
-          <w:p>
-            <w:pPr>
-              <w:spacing w:before="100" w:beforeAutospacing="1" w:after="100" w:afterAutospacing="1"/>
-              <w:rPr>
-                <w:rFonts w:eastAsia="Times New Roman" w:cstheme="minorHAnsi"/>
-                <w:sz w:val="48"/>
-                <w:szCs w:val="48"/>
-                <w:lang w:eastAsia="fr-FR"/>
-              </w:rPr>
-            </w:pPr>
-          </w:p>
-        </w:tc>
-      </w:tr>
-      <w:tr>
-        <w:tblPrEx>
-          <w:tblBorders>
-            <w:top w:val="single" w:sz="4" w:space="0" w:color="auto"/>
-            <w:left w:val="single" w:sz="4" w:space="0" w:color="auto"/>
-            <w:bottom w:val="single" w:sz="4" w:space="0" w:color="auto"/>
-            <w:right w:val="single" w:sz="4" w:space="0" w:color="auto"/>
-            <w:insideH w:val="single" w:sz="4" w:space="0" w:color="auto"/>
-            <w:insideV w:val="single" w:sz="4" w:space="0" w:color="auto"/>
-          </w:tblBorders>
-        </w:tblPrEx>
-        <w:tc>
-          <w:tcPr>
-            <w:tcW w:w="1696" w:type="dxa"/>
-            <w:tcBorders>
-              <w:top w:val="single" w:sz="4" w:space="0" w:color="FFFFFF" w:themeColor="background1"/>
-              <w:left w:val="single" w:sz="4" w:space="0" w:color="FFFFFF" w:themeColor="background1"/>
-              <w:bottom w:val="single" w:sz="4" w:space="0" w:color="FFFFFF" w:themeColor="background1"/>
-              <w:right w:val="single" w:sz="4" w:space="0" w:color="FFFFFF" w:themeColor="background1"/>
-            </w:tcBorders>
-          </w:tcPr>
-          <w:p>
-            <w:pPr>
-              <w:spacing w:before="100" w:beforeAutospacing="1" w:after="100" w:afterAutospacing="1"/>
-              <w:rPr>
-                <w:rFonts w:eastAsia="Times New Roman" w:cstheme="minorHAnsi"/>
-                <w:sz w:val="48"/>
-                <w:szCs w:val="48"/>
-                <w:lang w:eastAsia="fr-FR"/>
-              </w:rPr>
-            </w:pPr>
-          </w:p>
-        </w:tc>
-        <w:tc>
-          <w:tcPr>
-            <w:tcW w:w="7180" w:type="dxa"/>
-            <w:tcBorders>
-              <w:top w:val="single" w:sz="4" w:space="0" w:color="FFFFFF" w:themeColor="background1"/>
-              <w:left w:val="single" w:sz="4" w:space="0" w:color="FFFFFF" w:themeColor="background1"/>
-              <w:bottom w:val="single" w:sz="4" w:space="0" w:color="FFFFFF" w:themeColor="background1"/>
-              <w:right w:val="single" w:sz="4" w:space="0" w:color="FFFFFF" w:themeColor="background1"/>
-            </w:tcBorders>
-          </w:tcPr>
-          <w:p>
-            <w:pPr>
-              <w:spacing w:before="100" w:beforeAutospacing="1" w:after="100" w:afterAutospacing="1"/>
-              <w:jc w:val="center"/>
-              <w:rPr>
-                <w:rFonts w:eastAsia="Times New Roman" w:cstheme="minorHAnsi"/>
-                <w:noProof/>
-                <w:sz w:val="48"/>
-                <w:szCs w:val="48"/>
-                <w:lang w:eastAsia="fr-FR"/>
-              </w:rPr>
-            </w:pPr>
-            <w:r>
-              <w:rPr>
-                <w:rFonts w:eastAsia="Times New Roman" w:cstheme="minorHAnsi"/>
-                <w:noProof/>
-                <w:sz w:val="28"/>
-                <w:szCs w:val="28"/>
-                <w:lang w:eastAsia="fr-FR"/>
-              </w:rPr>
-              <w:t>Gestion</w:t>
-            </w:r>
-          </w:p>
-        </w:tc>
-        <w:tc>
-          <w:tcPr>
-            <w:tcW w:w="1580" w:type="dxa"/>
-            <w:tcBorders>
-              <w:top w:val="single" w:sz="4" w:space="0" w:color="FFFFFF" w:themeColor="background1"/>
-              <w:left w:val="single" w:sz="4" w:space="0" w:color="FFFFFF" w:themeColor="background1"/>
-              <w:bottom w:val="single" w:sz="4" w:space="0" w:color="FFFFFF" w:themeColor="background1"/>
-              <w:right w:val="single" w:sz="4" w:space="0" w:color="FFFFFF" w:themeColor="background1"/>
-            </w:tcBorders>
-          </w:tcPr>
-          <w:p>
-            <w:pPr>
-              <w:spacing w:before="100" w:beforeAutospacing="1" w:after="100" w:afterAutospacing="1"/>
-              <w:rPr>
-                <w:rFonts w:eastAsia="Times New Roman" w:cstheme="minorHAnsi"/>
-                <w:sz w:val="48"/>
-                <w:szCs w:val="48"/>
-                <w:lang w:eastAsia="fr-FR"/>
-              </w:rPr>
-            </w:pPr>
-          </w:p>
-        </w:tc>
-      </w:tr>
-      <w:tr>
-        <w:tblPrEx>
-          <w:tblBorders>
-            <w:top w:val="single" w:sz="4" w:space="0" w:color="auto"/>
-            <w:left w:val="single" w:sz="4" w:space="0" w:color="auto"/>
-            <w:bottom w:val="single" w:sz="4" w:space="0" w:color="auto"/>
-            <w:right w:val="single" w:sz="4" w:space="0" w:color="auto"/>
-            <w:insideH w:val="single" w:sz="4" w:space="0" w:color="auto"/>
-            <w:insideV w:val="single" w:sz="4" w:space="0" w:color="auto"/>
-          </w:tblBorders>
-        </w:tblPrEx>
-        <w:tc>
-          <w:tcPr>
-            <w:tcW w:w="1696" w:type="dxa"/>
-            <w:tcBorders>
-              <w:top w:val="single" w:sz="4" w:space="0" w:color="FFFFFF" w:themeColor="background1"/>
-              <w:left w:val="single" w:sz="4" w:space="0" w:color="FFFFFF" w:themeColor="background1"/>
-              <w:bottom w:val="single" w:sz="4" w:space="0" w:color="FFFFFF" w:themeColor="background1"/>
-              <w:right w:val="single" w:sz="4" w:space="0" w:color="FFFFFF" w:themeColor="background1"/>
-            </w:tcBorders>
-          </w:tcPr>
-          <w:p>
-            <w:pPr>
-              <w:spacing w:before="100" w:beforeAutospacing="1" w:after="100" w:afterAutospacing="1"/>
-              <w:rPr>
-                <w:rFonts w:eastAsia="Times New Roman" w:cstheme="minorHAnsi"/>
-                <w:sz w:val="48"/>
-                <w:szCs w:val="48"/>
-                <w:lang w:eastAsia="fr-FR"/>
-              </w:rPr>
-            </w:pPr>
-          </w:p>
-        </w:tc>
-        <w:tc>
-          <w:tcPr>
-            <w:tcW w:w="7180" w:type="dxa"/>
-            <w:tcBorders>
-              <w:top w:val="single" w:sz="4" w:space="0" w:color="FFFFFF" w:themeColor="background1"/>
-              <w:left w:val="single" w:sz="4" w:space="0" w:color="FFFFFF" w:themeColor="background1"/>
-              <w:bottom w:val="single" w:sz="4" w:space="0" w:color="FFFFFF" w:themeColor="background1"/>
-              <w:right w:val="single" w:sz="4" w:space="0" w:color="FFFFFF" w:themeColor="background1"/>
-            </w:tcBorders>
-          </w:tcPr>
-          <w:p>
-            <w:pPr>
-              <w:spacing w:before="100" w:beforeAutospacing="1" w:after="100" w:afterAutospacing="1"/>
-              <w:rPr>
-                <w:rFonts w:eastAsia="Times New Roman" w:cstheme="minorHAnsi"/>
-                <w:sz w:val="48"/>
-                <w:szCs w:val="48"/>
-                <w:lang w:eastAsia="fr-FR"/>
-              </w:rPr>
-            </w:pPr>
-            <w:r>
-              <w:rPr>
-                <w:rFonts w:eastAsia="Times New Roman" w:cstheme="minorHAnsi"/>
-                <w:noProof/>
-                <w:sz w:val="48"/>
-                <w:szCs w:val="48"/>
-                <w:lang w:eastAsia="fr-FR"/>
-              </w:rPr>
-              <w:drawing>
-                <wp:inline distT="0" distB="0" distL="0" distR="0" wp14:anchorId="3A9F3DEB" wp14:editId="3473CCA3">
-                  <wp:extent cx="4492299" cy="3823732"/>
-                  <wp:effectExtent l="0" t="0" r="0" b="0"/>
-                  <wp:docPr id="6" name="Image 6"/>
-                  <wp:cNvGraphicFramePr>
-                    <a:graphicFrameLocks xmlns:a="http://schemas.openxmlformats.org/drawingml/2006/main" noChangeAspect="1"/>
-                  </wp:cNvGraphicFramePr>
-                  <a:graphic xmlns:a="http://schemas.openxmlformats.org/drawingml/2006/main">
-                    <a:graphicData uri="http://schemas.openxmlformats.org/drawingml/2006/picture">
-                      <pic:pic xmlns:pic="http://schemas.openxmlformats.org/drawingml/2006/picture">
-                        <pic:nvPicPr>
-                          <pic:cNvPr id="6" name="Image 6"/>
-                          <pic:cNvPicPr/>
-                        </pic:nvPicPr>
-                        <pic:blipFill>
-                          <a:blip r:embed="rId10">
-                            <a:extLst>
-                              <a:ext uri="{28A0092B-C50C-407E-A947-70E740481C1C}">
-                                <a14:useLocalDpi xmlns:a14="http://schemas.microsoft.com/office/drawing/2010/main" val="0"/>
-                              </a:ext>
-                            </a:extLst>
-                          </a:blip>
-                          <a:stretch>
-                            <a:fillRect/>
-                          </a:stretch>
-                        </pic:blipFill>
-                        <pic:spPr>
-                          <a:xfrm>
-                            <a:off x="0" y="0"/>
-                            <a:ext cx="4492299" cy="3823732"/>
-                          </a:xfrm>
-                          <a:prstGeom prst="rect">
-                            <a:avLst/>
-                          </a:prstGeom>
-                        </pic:spPr>
-                      </pic:pic>
-                    </a:graphicData>
-                  </a:graphic>
-                </wp:inline>
-              </w:drawing>
-            </w:r>
-          </w:p>
-        </w:tc>
-        <w:tc>
-          <w:tcPr>
-            <w:tcW w:w="1580" w:type="dxa"/>
-            <w:tcBorders>
-              <w:top w:val="single" w:sz="4" w:space="0" w:color="FFFFFF" w:themeColor="background1"/>
-              <w:left w:val="single" w:sz="4" w:space="0" w:color="FFFFFF" w:themeColor="background1"/>
-              <w:bottom w:val="single" w:sz="4" w:space="0" w:color="FFFFFF" w:themeColor="background1"/>
-              <w:right w:val="single" w:sz="4" w:space="0" w:color="FFFFFF" w:themeColor="background1"/>
-            </w:tcBorders>
-          </w:tcPr>
-          <w:p>
-            <w:pPr>
-              <w:spacing w:before="100" w:beforeAutospacing="1" w:after="100" w:afterAutospacing="1"/>
-              <w:rPr>
-                <w:rFonts w:eastAsia="Times New Roman" w:cstheme="minorHAnsi"/>
-                <w:sz w:val="48"/>
-                <w:szCs w:val="48"/>
-                <w:lang w:eastAsia="fr-FR"/>
-              </w:rPr>
-            </w:pPr>
-          </w:p>
-        </w:tc>
-      </w:tr>
     </w:tbl>
     <w:p>
       <w:pPr>
@@ -2769,6 +2525,90 @@
     </w:p>
     <w:p>
       <w:pPr>
+        <w:shd w:val="clear" w:color="auto" w:fill="FFFFFF"/>
+        <w:spacing w:before="100" w:beforeAutospacing="1" w:after="100" w:afterAutospacing="1"/>
+        <w:rPr>
+          <w:rFonts w:eastAsia="Times New Roman" w:cstheme="minorHAnsi"/>
+          <w:sz w:val="48"/>
+          <w:szCs w:val="48"/>
+          <w:lang w:eastAsia="fr-FR"/>
+        </w:rPr>
+      </w:pPr>
+    </w:p>
+    <w:p>
+      <w:pPr>
+        <w:shd w:val="clear" w:color="auto" w:fill="FFFFFF"/>
+        <w:spacing w:before="100" w:beforeAutospacing="1" w:after="100" w:afterAutospacing="1"/>
+        <w:rPr>
+          <w:rFonts w:eastAsia="Times New Roman" w:cstheme="minorHAnsi"/>
+          <w:sz w:val="48"/>
+          <w:szCs w:val="48"/>
+          <w:lang w:eastAsia="fr-FR"/>
+        </w:rPr>
+      </w:pPr>
+    </w:p>
+    <w:p>
+      <w:pPr>
+        <w:shd w:val="clear" w:color="auto" w:fill="FFFFFF"/>
+        <w:spacing w:before="100" w:beforeAutospacing="1" w:after="100" w:afterAutospacing="1"/>
+        <w:rPr>
+          <w:rFonts w:eastAsia="Times New Roman" w:cstheme="minorHAnsi"/>
+          <w:sz w:val="48"/>
+          <w:szCs w:val="48"/>
+          <w:lang w:eastAsia="fr-FR"/>
+        </w:rPr>
+      </w:pPr>
+    </w:p>
+    <w:p>
+      <w:pPr>
+        <w:shd w:val="clear" w:color="auto" w:fill="FFFFFF"/>
+        <w:spacing w:before="100" w:beforeAutospacing="1" w:after="100" w:afterAutospacing="1"/>
+        <w:rPr>
+          <w:rFonts w:eastAsia="Times New Roman" w:cstheme="minorHAnsi"/>
+          <w:sz w:val="48"/>
+          <w:szCs w:val="48"/>
+          <w:lang w:eastAsia="fr-FR"/>
+        </w:rPr>
+      </w:pPr>
+    </w:p>
+    <w:p>
+      <w:pPr>
+        <w:shd w:val="clear" w:color="auto" w:fill="FFFFFF"/>
+        <w:spacing w:before="100" w:beforeAutospacing="1" w:after="100" w:afterAutospacing="1"/>
+        <w:rPr>
+          <w:rFonts w:eastAsia="Times New Roman" w:cstheme="minorHAnsi"/>
+          <w:sz w:val="48"/>
+          <w:szCs w:val="48"/>
+          <w:lang w:eastAsia="fr-FR"/>
+        </w:rPr>
+      </w:pPr>
+    </w:p>
+    <w:p>
+      <w:pPr>
+        <w:shd w:val="clear" w:color="auto" w:fill="FFFFFF"/>
+        <w:spacing w:before="100" w:beforeAutospacing="1" w:after="100" w:afterAutospacing="1"/>
+        <w:rPr>
+          <w:rFonts w:eastAsia="Times New Roman" w:cstheme="minorHAnsi"/>
+          <w:sz w:val="48"/>
+          <w:szCs w:val="48"/>
+          <w:lang w:eastAsia="fr-FR"/>
+        </w:rPr>
+      </w:pPr>
+    </w:p>
+    <w:p>
+      <w:pPr>
+        <w:shd w:val="clear" w:color="auto" w:fill="FFFFFF"/>
+        <w:spacing w:before="100" w:beforeAutospacing="1" w:after="100" w:afterAutospacing="1"/>
+        <w:rPr>
+          <w:rFonts w:eastAsia="Times New Roman" w:cstheme="minorHAnsi"/>
+          <w:sz w:val="48"/>
+          <w:szCs w:val="48"/>
+          <w:lang w:eastAsia="fr-FR"/>
+        </w:rPr>
+      </w:pPr>
+    </w:p>
+    <w:p>
+      <w:pPr>
         <w:rPr>
           <w:sz w:val="52"/>
           <w:szCs w:val="52"/>
@@ -2779,6 +2619,7 @@
           <w:sz w:val="52"/>
           <w:szCs w:val="52"/>
         </w:rPr>
+        <w:lastRenderedPageBreak/>
         <w:t xml:space="preserve">PACKAGE </w:t>
       </w:r>
       <w:r>
@@ -3369,7 +3210,6 @@
               </w:rPr>
             </w:pPr>
             <w:r>
-              <w:lastRenderedPageBreak/>
               <w:t>6</w:t>
             </w:r>
             <w:r>
@@ -3689,6 +3529,7 @@
           <w:i/>
           <w:iCs/>
         </w:rPr>
+        <w:lastRenderedPageBreak/>
         <w:t>Cas n°</w:t>
       </w:r>
       <w:r>
@@ -4277,7 +4118,6 @@
               </w:rPr>
             </w:pPr>
             <w:r>
-              <w:lastRenderedPageBreak/>
               <w:t>4a</w:t>
             </w:r>
           </w:p>
@@ -4460,6 +4300,7 @@
           <w:i/>
           <w:iCs/>
         </w:rPr>
+        <w:lastRenderedPageBreak/>
         <w:t>Cas n°</w:t>
       </w:r>
       <w:r>
@@ -4982,7 +4823,6 @@
               </w:rPr>
             </w:pPr>
             <w:r>
-              <w:lastRenderedPageBreak/>
               <w:t>6</w:t>
             </w:r>
             <w:r>
@@ -5394,6 +5234,7 @@
           <w:sz w:val="52"/>
           <w:szCs w:val="52"/>
         </w:rPr>
+        <w:lastRenderedPageBreak/>
         <w:t>PACKAGE COMMANDE</w:t>
       </w:r>
     </w:p>
@@ -5850,7 +5691,6 @@
               </w:rPr>
             </w:pPr>
             <w:r>
-              <w:lastRenderedPageBreak/>
               <w:t>3.</w:t>
             </w:r>
           </w:p>
@@ -6233,6 +6073,7 @@
           <w:i/>
           <w:iCs/>
         </w:rPr>
+        <w:lastRenderedPageBreak/>
         <w:t>Cas n°</w:t>
       </w:r>
       <w:r>
@@ -6782,7 +6623,6 @@
           </w:tcPr>
           <w:p>
             <w:r>
-              <w:lastRenderedPageBreak/>
               <w:t>6.</w:t>
             </w:r>
           </w:p>
@@ -7085,6 +6925,7 @@
           <w:i/>
           <w:iCs/>
         </w:rPr>
+        <w:lastRenderedPageBreak/>
         <w:t>Cas n°</w:t>
       </w:r>
       <w:r>
@@ -7721,7 +7562,6 @@
                 <w:b/>
                 <w:bCs/>
               </w:rPr>
-              <w:lastRenderedPageBreak/>
               <w:t>6</w:t>
             </w:r>
             <w:r>
@@ -8147,6 +7987,7 @@
           <w:i/>
           <w:iCs/>
         </w:rPr>
+        <w:lastRenderedPageBreak/>
         <w:t>Cas n°</w:t>
       </w:r>
       <w:r>
@@ -8728,7 +8569,6 @@
           <w:b/>
           <w:bCs/>
         </w:rPr>
-        <w:lastRenderedPageBreak/>
         <w:t>Fin</w:t>
       </w:r>
       <w:r>
@@ -8963,6 +8803,7 @@
           <w:i/>
           <w:iCs/>
         </w:rPr>
+        <w:lastRenderedPageBreak/>
         <w:t>Cas n°</w:t>
       </w:r>
       <w:r>
@@ -9508,7 +9349,6 @@
           <w:i/>
           <w:iCs/>
         </w:rPr>
-        <w:lastRenderedPageBreak/>
         <w:t>Cas n°</w:t>
       </w:r>
       <w:r>
@@ -10111,6 +9951,7 @@
           <w:b/>
           <w:bCs/>
         </w:rPr>
+        <w:lastRenderedPageBreak/>
         <w:t>Fin</w:t>
       </w:r>
       <w:r>
@@ -10600,7 +10441,6 @@
           </w:tcPr>
           <w:p>
             <w:r>
-              <w:lastRenderedPageBreak/>
               <w:t>2.</w:t>
             </w:r>
           </w:p>
@@ -11080,6 +10920,7 @@
           <w:i/>
           <w:iCs/>
         </w:rPr>
+        <w:lastRenderedPageBreak/>
         <w:t>Cas n°</w:t>
       </w:r>
       <w:r>
@@ -11608,7 +11449,6 @@
           </w:tcPr>
           <w:p>
             <w:r>
-              <w:lastRenderedPageBreak/>
               <w:t>6.</w:t>
             </w:r>
           </w:p>
@@ -12000,6 +11840,7 @@
           <w:i/>
           <w:iCs/>
         </w:rPr>
+        <w:lastRenderedPageBreak/>
         <w:t>Cas n°</w:t>
       </w:r>
       <w:r>
@@ -12467,7 +12308,6 @@
               </w:rPr>
             </w:pPr>
             <w:r>
-              <w:lastRenderedPageBreak/>
               <w:t>4</w:t>
             </w:r>
             <w:r>
@@ -12759,6 +12599,7 @@
           <w:i/>
           <w:iCs/>
         </w:rPr>
+        <w:lastRenderedPageBreak/>
         <w:t>Cas n°</w:t>
       </w:r>
       <w:r>
@@ -13506,6 +13347,7 @@
           <w:sz w:val="52"/>
           <w:szCs w:val="52"/>
         </w:rPr>
+        <w:lastRenderedPageBreak/>
         <w:t xml:space="preserve">PACKAGE </w:t>
       </w:r>
       <w:r>
@@ -14331,6 +14173,7 @@
           <w:sz w:val="32"/>
           <w:szCs w:val="32"/>
         </w:rPr>
+        <w:lastRenderedPageBreak/>
         <w:t>Enchaînements</w:t>
       </w:r>
       <w:r>
@@ -14691,7 +14534,6 @@
           <w:i/>
           <w:iCs/>
         </w:rPr>
-        <w:lastRenderedPageBreak/>
         <w:t>Date</w:t>
       </w:r>
       <w:r>
@@ -15228,7 +15070,7 @@
                           <pic:cNvPicPr/>
                         </pic:nvPicPr>
                         <pic:blipFill>
-                          <a:blip r:embed="rId11">
+                          <a:blip r:embed="rId10">
                             <a:extLst>
                               <a:ext uri="{28A0092B-C50C-407E-A947-70E740481C1C}">
                                 <a14:useLocalDpi xmlns:a14="http://schemas.microsoft.com/office/drawing/2010/main" val="0"/>

</xml_diff>

<commit_message>
improve files and diagrams
</commit_message>
<xml_diff>
--- a/maquette.docx
+++ b/maquette.docx
@@ -1453,7 +1453,7 @@
                           <pic:cNvPicPr/>
                         </pic:nvPicPr>
                         <pic:blipFill>
-                          <a:blip r:embed="rId5">
+                          <a:blip r:embed="rId7">
                             <a:extLst>
                               <a:ext uri="{28A0092B-C50C-407E-A947-70E740481C1C}">
                                 <a14:useLocalDpi xmlns:a14="http://schemas.microsoft.com/office/drawing/2010/main" val="0"/>
@@ -1666,7 +1666,7 @@
                           <pic:cNvPicPr/>
                         </pic:nvPicPr>
                         <pic:blipFill>
-                          <a:blip r:embed="rId6">
+                          <a:blip r:embed="rId8">
                             <a:extLst>
                               <a:ext uri="{28A0092B-C50C-407E-A947-70E740481C1C}">
                                 <a14:useLocalDpi xmlns:a14="http://schemas.microsoft.com/office/drawing/2010/main" val="0"/>
@@ -2015,7 +2015,7 @@
                           <pic:cNvPicPr/>
                         </pic:nvPicPr>
                         <pic:blipFill>
-                          <a:blip r:embed="rId7">
+                          <a:blip r:embed="rId9">
                             <a:extLst>
                               <a:ext uri="{28A0092B-C50C-407E-A947-70E740481C1C}">
                                 <a14:useLocalDpi xmlns:a14="http://schemas.microsoft.com/office/drawing/2010/main" val="0"/>
@@ -2257,7 +2257,7 @@
                           <pic:cNvPicPr/>
                         </pic:nvPicPr>
                         <pic:blipFill>
-                          <a:blip r:embed="rId8">
+                          <a:blip r:embed="rId10">
                             <a:extLst>
                               <a:ext uri="{28A0092B-C50C-407E-A947-70E740481C1C}">
                                 <a14:useLocalDpi xmlns:a14="http://schemas.microsoft.com/office/drawing/2010/main" val="0"/>
@@ -2473,7 +2473,7 @@
                           <pic:cNvPicPr/>
                         </pic:nvPicPr>
                         <pic:blipFill>
-                          <a:blip r:embed="rId9">
+                          <a:blip r:embed="rId11">
                             <a:extLst>
                               <a:ext uri="{28A0092B-C50C-407E-A947-70E740481C1C}">
                                 <a14:useLocalDpi xmlns:a14="http://schemas.microsoft.com/office/drawing/2010/main" val="0"/>
@@ -6133,13 +6133,7 @@
         <w:rPr>
           <w:rFonts w:asciiTheme="minorHAnsi" w:hAnsiTheme="minorHAnsi" w:cstheme="minorHAnsi"/>
         </w:rPr>
-        <w:t>localisation</w:t>
-      </w:r>
-      <w:r>
-        <w:rPr>
-          <w:rFonts w:asciiTheme="minorHAnsi" w:hAnsiTheme="minorHAnsi" w:cstheme="minorHAnsi"/>
-        </w:rPr>
-        <w:t> </w:t>
+        <w:t>localisation </w:t>
       </w:r>
       <w:r>
         <w:rPr>
@@ -6151,19 +6145,7 @@
         <w:rPr>
           <w:rFonts w:asciiTheme="minorHAnsi" w:hAnsiTheme="minorHAnsi" w:cstheme="minorHAnsi"/>
         </w:rPr>
-        <w:t xml:space="preserve"> </w:t>
-      </w:r>
-      <w:r>
-        <w:rPr>
-          <w:rFonts w:asciiTheme="minorHAnsi" w:hAnsiTheme="minorHAnsi" w:cstheme="minorHAnsi"/>
-        </w:rPr>
-        <w:t>Un restaurant doit être sélectionné soit sur le choix de l’utilisateur en cas de vente à emporter, soit le plus proche en cas de livraison</w:t>
-      </w:r>
-      <w:r>
-        <w:rPr>
-          <w:rFonts w:asciiTheme="minorHAnsi" w:hAnsiTheme="minorHAnsi" w:cstheme="minorHAnsi"/>
-        </w:rPr>
-        <w:t>.</w:t>
+        <w:t xml:space="preserve"> Un restaurant doit être sélectionné soit sur le choix de l’utilisateur en cas de vente à emporter, soit le plus proche en cas de livraison.</w:t>
       </w:r>
     </w:p>
     <w:p>
@@ -6692,10 +6674,7 @@
         <w:t>Ergonomie :</w:t>
       </w:r>
       <w:r>
-        <w:t xml:space="preserve"> </w:t>
-      </w:r>
-      <w:r>
-        <w:t>L’utilisateur peut appuyer n’importe quand sur son panier pour voir le contenu.</w:t>
+        <w:t xml:space="preserve"> L’utilisateur peut appuyer n’importe quand sur son panier pour voir le contenu.</w:t>
       </w:r>
     </w:p>
     <w:p>
@@ -7644,10 +7623,7 @@
           </w:tcPr>
           <w:p>
             <w:r>
-              <w:t xml:space="preserve">Le système </w:t>
-            </w:r>
-            <w:r>
-              <w:t>affiche les produits de la commande non disponibles le cas échéant</w:t>
+              <w:t>Le système affiche les produits de la commande non disponibles le cas échéant</w:t>
             </w:r>
           </w:p>
         </w:tc>
@@ -8546,10 +8522,7 @@
         <w:t>Ergonomie :</w:t>
       </w:r>
       <w:r>
-        <w:t xml:space="preserve"> </w:t>
-      </w:r>
-      <w:r>
-        <w:t>Indiquer le statut de la commande (en préparation, en livraison, livrée</w:t>
+        <w:t xml:space="preserve"> Indiquer le statut de la commande (en préparation, en livraison, livrée</w:t>
       </w:r>
       <w:r>
         <w:t>, payée, non payée)</w:t>
@@ -9424,10 +9397,7 @@
         <w:t>Ergonomie :</w:t>
       </w:r>
       <w:r>
-        <w:t xml:space="preserve"> </w:t>
-      </w:r>
-      <w:r>
-        <w:t>Possibilité de rechercher une commande par nom</w:t>
+        <w:t xml:space="preserve"> Possibilité de rechercher une commande par nom</w:t>
       </w:r>
     </w:p>
     <w:p>
@@ -10502,10 +10472,7 @@
         <w:t>Ergonomie :</w:t>
       </w:r>
       <w:r>
-        <w:t xml:space="preserve"> </w:t>
-      </w:r>
-      <w:r>
-        <w:t>…</w:t>
+        <w:t xml:space="preserve"> …</w:t>
       </w:r>
     </w:p>
     <w:p>
@@ -12044,7 +12011,6 @@
               <w:t>L’utilisateur confirme la fin de préparation de la commande</w:t>
             </w:r>
           </w:p>
-          <w:p/>
         </w:tc>
         <w:tc>
           <w:tcPr>
@@ -12152,6 +12118,61 @@
           <w:rFonts w:asciiTheme="minorHAnsi" w:hAnsiTheme="minorHAnsi" w:cstheme="minorHAnsi"/>
         </w:rPr>
         <w:t>sur décision de l'utilisateur.</w:t>
+      </w:r>
+    </w:p>
+    <w:p>
+      <w:pPr>
+        <w:rPr>
+          <w:sz w:val="32"/>
+          <w:szCs w:val="32"/>
+        </w:rPr>
+      </w:pPr>
+      <w:r>
+        <w:rPr>
+          <w:sz w:val="32"/>
+          <w:szCs w:val="32"/>
+        </w:rPr>
+        <w:t>Complément :</w:t>
+      </w:r>
+    </w:p>
+    <w:p>
+      <w:r>
+        <w:rPr>
+          <w:b/>
+          <w:bCs/>
+        </w:rPr>
+        <w:t>Ergonomie :</w:t>
+      </w:r>
+      <w:r>
+        <w:t xml:space="preserve"> …</w:t>
+      </w:r>
+    </w:p>
+    <w:p>
+      <w:pPr>
+        <w:rPr>
+          <w:b/>
+          <w:bCs/>
+        </w:rPr>
+      </w:pPr>
+      <w:r>
+        <w:rPr>
+          <w:b/>
+          <w:bCs/>
+        </w:rPr>
+        <w:t>Problème non résolu :</w:t>
+      </w:r>
+      <w:r>
+        <w:rPr>
+          <w:b/>
+          <w:bCs/>
+        </w:rPr>
+        <w:t xml:space="preserve"> </w:t>
+      </w:r>
+      <w:r>
+        <w:rPr>
+          <w:rFonts w:cstheme="minorHAnsi"/>
+        </w:rPr>
+        <w:t>Pouvoir sélectionner plusieurs commandes à la fois.</w:t>
       </w:r>
     </w:p>
     <w:p>
@@ -12349,7 +12370,6 @@
           <w:i/>
           <w:iCs/>
         </w:rPr>
-        <w:lastRenderedPageBreak/>
         <w:t>Cas n°</w:t>
       </w:r>
       <w:r>
@@ -13070,6 +13090,64 @@
         <w:t>sur décision de l'utilisateur.</w:t>
       </w:r>
     </w:p>
+    <w:p>
+      <w:pPr>
+        <w:rPr>
+          <w:sz w:val="32"/>
+          <w:szCs w:val="32"/>
+        </w:rPr>
+      </w:pPr>
+      <w:r>
+        <w:rPr>
+          <w:sz w:val="32"/>
+          <w:szCs w:val="32"/>
+        </w:rPr>
+        <w:t>Complément :</w:t>
+      </w:r>
+    </w:p>
+    <w:p>
+      <w:r>
+        <w:rPr>
+          <w:b/>
+          <w:bCs/>
+        </w:rPr>
+        <w:t>Ergonomie :</w:t>
+      </w:r>
+      <w:r>
+        <w:t xml:space="preserve"> </w:t>
+      </w:r>
+      <w:r>
+        <w:t>Géolocalisation et application mobile.</w:t>
+      </w:r>
+    </w:p>
+    <w:p>
+      <w:pPr>
+        <w:rPr>
+          <w:b/>
+          <w:bCs/>
+        </w:rPr>
+      </w:pPr>
+      <w:r>
+        <w:rPr>
+          <w:b/>
+          <w:bCs/>
+        </w:rPr>
+        <w:t>Problème non résolu :</w:t>
+      </w:r>
+      <w:r>
+        <w:rPr>
+          <w:b/>
+          <w:bCs/>
+        </w:rPr>
+        <w:t xml:space="preserve"> </w:t>
+      </w:r>
+      <w:r>
+        <w:rPr>
+          <w:rFonts w:cstheme="minorHAnsi"/>
+        </w:rPr>
+        <w:t>le client veut payer en carte bleue à la livraison.</w:t>
+      </w:r>
+    </w:p>
     <w:p/>
     <w:p/>
     <w:p/>
@@ -13080,11 +13158,6 @@
     <w:p/>
     <w:p/>
     <w:p/>
-    <w:p/>
-    <w:p/>
-    <w:p/>
-    <w:p/>
-    <w:p/>
     <w:p>
       <w:pPr>
         <w:pStyle w:val="NormalWeb"/>
@@ -13178,6 +13251,7 @@
         <w:tabs>
           <w:tab w:val="left" w:pos="8900"/>
         </w:tabs>
+        <w:spacing w:before="0" w:beforeAutospacing="0" w:after="0" w:afterAutospacing="0"/>
         <w:rPr>
           <w:rFonts w:asciiTheme="minorHAnsi" w:hAnsiTheme="minorHAnsi" w:cstheme="minorHAnsi"/>
         </w:rPr>
@@ -13219,6 +13293,7 @@
         <w:tabs>
           <w:tab w:val="left" w:pos="8900"/>
         </w:tabs>
+        <w:spacing w:before="0" w:beforeAutospacing="0" w:after="0" w:afterAutospacing="0"/>
       </w:pPr>
       <w:r>
         <w:rPr>
@@ -13678,7 +13753,6 @@
               <w:t>.</w:t>
             </w:r>
           </w:p>
-          <w:p/>
         </w:tc>
       </w:tr>
       <w:tr>
@@ -13866,7 +13940,6 @@
               <w:t>L’utilisateur choisi le paiement à la livraison.</w:t>
             </w:r>
           </w:p>
-          <w:p/>
         </w:tc>
         <w:tc>
           <w:tcPr>
@@ -13905,7 +13978,6 @@
         </w:tc>
       </w:tr>
     </w:tbl>
-    <w:p/>
     <w:p/>
     <w:p/>
     <w:p>
@@ -13955,7 +14027,10 @@
           </w:tcPr>
           <w:p>
             <w:r>
-              <w:t>5a</w:t>
+              <w:t>7</w:t>
+            </w:r>
+            <w:r>
+              <w:t>a</w:t>
             </w:r>
             <w:r>
               <w:t>.</w:t>
@@ -13974,46 +14049,161 @@
           <w:tcPr>
             <w:tcW w:w="4415" w:type="dxa"/>
           </w:tcPr>
-          <w:p>
-            <w:r>
-              <w:t>L’utilisateur choisi le paiement à la livraison.</w:t>
-            </w:r>
-          </w:p>
           <w:p/>
         </w:tc>
         <w:tc>
           <w:tcPr>
             <w:tcW w:w="5064" w:type="dxa"/>
           </w:tcPr>
-          <w:p/>
-        </w:tc>
-      </w:tr>
-      <w:tr>
-        <w:tc>
-          <w:tcPr>
-            <w:tcW w:w="976" w:type="dxa"/>
-          </w:tcPr>
-          <w:p/>
-        </w:tc>
-        <w:tc>
-          <w:tcPr>
-            <w:tcW w:w="4415" w:type="dxa"/>
-          </w:tcPr>
-          <w:p/>
-        </w:tc>
-        <w:tc>
-          <w:tcPr>
-            <w:tcW w:w="5064" w:type="dxa"/>
-          </w:tcPr>
-          <w:p>
-            <w:r>
-              <w:t>Le système passe la commande au statuts payée</w:t>
-            </w:r>
-          </w:p>
-          <w:p/>
+          <w:p>
+            <w:r>
+              <w:t>Le système échoue dans la validation de la transaction</w:t>
+            </w:r>
+          </w:p>
         </w:tc>
       </w:tr>
     </w:tbl>
+    <w:p>
+      <w:pPr>
+        <w:rPr>
+          <w:sz w:val="32"/>
+          <w:szCs w:val="32"/>
+        </w:rPr>
+      </w:pPr>
+    </w:p>
+    <w:p>
+      <w:pPr>
+        <w:rPr>
+          <w:sz w:val="32"/>
+          <w:szCs w:val="32"/>
+        </w:rPr>
+      </w:pPr>
+      <w:r>
+        <w:rPr>
+          <w:rFonts w:cstheme="minorHAnsi"/>
+          <w:b/>
+          <w:bCs/>
+          <w:i/>
+          <w:iCs/>
+        </w:rPr>
+        <w:t>P</w:t>
+      </w:r>
+      <w:r>
+        <w:rPr>
+          <w:rFonts w:cstheme="minorHAnsi"/>
+          <w:b/>
+          <w:bCs/>
+          <w:i/>
+          <w:iCs/>
+        </w:rPr>
+        <w:t xml:space="preserve">ost </w:t>
+      </w:r>
+      <w:r>
+        <w:rPr>
+          <w:rFonts w:cstheme="minorHAnsi"/>
+          <w:b/>
+          <w:bCs/>
+          <w:i/>
+          <w:iCs/>
+        </w:rPr>
+        <w:t>conditions</w:t>
+      </w:r>
+      <w:r>
+        <w:rPr>
+          <w:rFonts w:cstheme="minorHAnsi"/>
+          <w:i/>
+          <w:iCs/>
+        </w:rPr>
+        <w:t xml:space="preserve"> </w:t>
+      </w:r>
+      <w:r>
+        <w:rPr>
+          <w:rFonts w:cstheme="minorHAnsi"/>
+        </w:rPr>
+        <w:t xml:space="preserve">: </w:t>
+      </w:r>
+      <w:r>
+        <w:rPr>
+          <w:rFonts w:cstheme="minorHAnsi"/>
+        </w:rPr>
+        <w:t xml:space="preserve">Informer de la réussite ou non de la transaction dans </w:t>
+      </w:r>
+      <w:r>
+        <w:rPr>
+          <w:rFonts w:cstheme="minorHAnsi"/>
+        </w:rPr>
+        <w:t>tous les scénarios</w:t>
+      </w:r>
+      <w:r>
+        <w:rPr>
+          <w:rFonts w:cstheme="minorHAnsi"/>
+        </w:rPr>
+        <w:t>.</w:t>
+      </w:r>
+    </w:p>
+    <w:p>
+      <w:pPr>
+        <w:rPr>
+          <w:sz w:val="32"/>
+          <w:szCs w:val="32"/>
+        </w:rPr>
+      </w:pPr>
+    </w:p>
+    <w:p>
+      <w:pPr>
+        <w:rPr>
+          <w:sz w:val="32"/>
+          <w:szCs w:val="32"/>
+        </w:rPr>
+      </w:pPr>
+      <w:r>
+        <w:rPr>
+          <w:sz w:val="32"/>
+          <w:szCs w:val="32"/>
+        </w:rPr>
+        <w:t>Complément :</w:t>
+      </w:r>
+    </w:p>
+    <w:p>
+      <w:r>
+        <w:rPr>
+          <w:b/>
+          <w:bCs/>
+        </w:rPr>
+        <w:t>Ergonomie :</w:t>
+      </w:r>
+      <w:r>
+        <w:t xml:space="preserve"> Géolocalisation et application mobile.</w:t>
+      </w:r>
+    </w:p>
+    <w:p>
+      <w:pPr>
+        <w:rPr>
+          <w:b/>
+          <w:bCs/>
+        </w:rPr>
+      </w:pPr>
+      <w:r>
+        <w:rPr>
+          <w:b/>
+          <w:bCs/>
+        </w:rPr>
+        <w:t>Problème non résolu :</w:t>
+      </w:r>
+      <w:r>
+        <w:rPr>
+          <w:b/>
+          <w:bCs/>
+        </w:rPr>
+        <w:t xml:space="preserve"> </w:t>
+      </w:r>
+      <w:r>
+        <w:rPr>
+          <w:rFonts w:cstheme="minorHAnsi"/>
+        </w:rPr>
+        <w:t>le client veut payer en carte bleue à la livraison.</w:t>
+      </w:r>
+    </w:p>
     <w:p>
       <w:pPr>
         <w:rPr>
@@ -14443,13 +14633,13 @@
               <w:rPr>
                 <w:rFonts w:asciiTheme="minorHAnsi" w:hAnsiTheme="minorHAnsi"/>
               </w:rPr>
-              <w:t>Le système demande si l'utilisateur paie maintenant ou à la livraison</w:t>
+              <w:t xml:space="preserve">Le système </w:t>
             </w:r>
             <w:r>
               <w:rPr>
                 <w:rFonts w:asciiTheme="minorHAnsi" w:hAnsiTheme="minorHAnsi"/>
               </w:rPr>
-              <w:t>.</w:t>
+              <w:t>affiche la liste des ingrédients</w:t>
             </w:r>
           </w:p>
         </w:tc>
@@ -14469,18 +14659,21 @@
           <w:tcPr>
             <w:tcW w:w="4415" w:type="dxa"/>
           </w:tcPr>
-          <w:p>
-            <w:r>
-              <w:t>L’utilisateur choisi le paiement en ligne.</w:t>
-            </w:r>
-          </w:p>
           <w:p/>
+          <w:p/>
         </w:tc>
         <w:tc>
           <w:tcPr>
             <w:tcW w:w="5064" w:type="dxa"/>
           </w:tcPr>
-          <w:p/>
+          <w:p>
+            <w:r>
+              <w:t xml:space="preserve">Le système </w:t>
+            </w:r>
+            <w:r>
+              <w:t>alerte des possibles pénuries</w:t>
+            </w:r>
+          </w:p>
         </w:tc>
       </w:tr>
       <w:tr>
@@ -14509,6 +14702,11 @@
           <w:tcPr>
             <w:tcW w:w="4415" w:type="dxa"/>
           </w:tcPr>
+          <w:p>
+            <w:r>
+              <w:t>L’utilisateur consulte la liste</w:t>
+            </w:r>
+          </w:p>
           <w:p/>
         </w:tc>
         <w:tc>
@@ -14522,210 +14720,493 @@
                 <w:rFonts w:asciiTheme="minorHAnsi" w:hAnsiTheme="minorHAnsi"/>
               </w:rPr>
             </w:pPr>
-            <w:r>
-              <w:rPr>
-                <w:rFonts w:asciiTheme="minorHAnsi" w:hAnsiTheme="minorHAnsi"/>
-              </w:rPr>
-              <w:t xml:space="preserve">Le système </w:t>
-            </w:r>
-            <w:r>
-              <w:rPr>
-                <w:rFonts w:asciiTheme="minorHAnsi" w:hAnsiTheme="minorHAnsi"/>
-              </w:rPr>
-              <w:t>propose les différents moyens de paiement en ligne (PayPal, CB).</w:t>
-            </w:r>
+          </w:p>
+        </w:tc>
+      </w:tr>
+    </w:tbl>
+    <w:p>
+      <w:pPr>
+        <w:pStyle w:val="NormalWeb"/>
+        <w:rPr>
+          <w:rFonts w:asciiTheme="minorHAnsi" w:hAnsiTheme="minorHAnsi" w:cstheme="minorHAnsi"/>
+          <w:b/>
+          <w:bCs/>
+        </w:rPr>
+      </w:pPr>
+      <w:r>
+        <w:rPr>
+          <w:rFonts w:asciiTheme="minorHAnsi" w:hAnsiTheme="minorHAnsi" w:cstheme="minorHAnsi"/>
+          <w:b/>
+          <w:bCs/>
+        </w:rPr>
+        <w:t>Fin</w:t>
+      </w:r>
+      <w:r>
+        <w:rPr>
+          <w:rFonts w:asciiTheme="minorHAnsi" w:hAnsiTheme="minorHAnsi" w:cstheme="minorHAnsi"/>
+          <w:b/>
+          <w:bCs/>
+          <w:i/>
+          <w:iCs/>
+        </w:rPr>
+        <w:t xml:space="preserve"> </w:t>
+      </w:r>
+      <w:r>
+        <w:rPr>
+          <w:rFonts w:asciiTheme="minorHAnsi" w:hAnsiTheme="minorHAnsi" w:cstheme="minorHAnsi"/>
+          <w:b/>
+          <w:bCs/>
+        </w:rPr>
+        <w:t xml:space="preserve">: </w:t>
+      </w:r>
+      <w:r>
+        <w:rPr>
+          <w:rFonts w:asciiTheme="minorHAnsi" w:hAnsiTheme="minorHAnsi" w:cstheme="minorHAnsi"/>
+        </w:rPr>
+        <w:t>Scénario nominal</w:t>
+      </w:r>
+      <w:r>
+        <w:rPr>
+          <w:rFonts w:asciiTheme="minorHAnsi" w:hAnsiTheme="minorHAnsi" w:cstheme="minorHAnsi"/>
+        </w:rPr>
+        <w:t> : à l’étape 3 </w:t>
+      </w:r>
+      <w:r>
+        <w:rPr>
+          <w:rFonts w:asciiTheme="minorHAnsi" w:hAnsiTheme="minorHAnsi" w:cstheme="minorHAnsi"/>
+        </w:rPr>
+        <w:t>sur décision de l'utilisateur.</w:t>
+      </w:r>
+    </w:p>
+    <w:p>
+      <w:pPr>
+        <w:rPr>
+          <w:sz w:val="32"/>
+          <w:szCs w:val="32"/>
+        </w:rPr>
+      </w:pPr>
+      <w:r>
+        <w:rPr>
+          <w:sz w:val="32"/>
+          <w:szCs w:val="32"/>
+        </w:rPr>
+        <w:t>Complément :</w:t>
+      </w:r>
+    </w:p>
+    <w:p>
+      <w:pPr>
+        <w:rPr>
+          <w:rFonts w:cstheme="minorHAnsi"/>
+        </w:rPr>
+      </w:pPr>
+      <w:r>
+        <w:rPr>
+          <w:rFonts w:cstheme="minorHAnsi"/>
+          <w:b/>
+          <w:bCs/>
+        </w:rPr>
+        <w:t>Ergonomie :</w:t>
+      </w:r>
+      <w:r>
+        <w:rPr>
+          <w:rFonts w:cstheme="minorHAnsi"/>
+        </w:rPr>
+        <w:t xml:space="preserve"> </w:t>
+      </w:r>
+      <w:r>
+        <w:rPr>
+          <w:rFonts w:cstheme="minorHAnsi"/>
+        </w:rPr>
+        <w:t>…</w:t>
+      </w:r>
+    </w:p>
+    <w:p>
+      <w:pPr>
+        <w:rPr>
+          <w:rFonts w:cstheme="minorHAnsi"/>
+        </w:rPr>
+      </w:pPr>
+      <w:r>
+        <w:rPr>
+          <w:rFonts w:cstheme="minorHAnsi"/>
+          <w:b/>
+          <w:bCs/>
+        </w:rPr>
+        <w:t xml:space="preserve">Problème non résolu : </w:t>
+      </w:r>
+      <w:r>
+        <w:rPr>
+          <w:rFonts w:cstheme="minorHAnsi"/>
+        </w:rPr>
+        <w:t>…</w:t>
+      </w:r>
+    </w:p>
+    <w:p>
+      <w:pPr>
+        <w:pStyle w:val="NormalWeb"/>
+        <w:rPr>
+          <w:rFonts w:asciiTheme="minorHAnsi" w:hAnsiTheme="minorHAnsi" w:cstheme="minorHAnsi"/>
+        </w:rPr>
+      </w:pPr>
+    </w:p>
+    <w:p>
+      <w:pPr>
+        <w:pStyle w:val="NormalWeb"/>
+        <w:rPr>
+          <w:rFonts w:asciiTheme="minorHAnsi" w:hAnsiTheme="minorHAnsi" w:cstheme="minorHAnsi"/>
+        </w:rPr>
+      </w:pPr>
+    </w:p>
+    <w:p>
+      <w:pPr>
+        <w:pStyle w:val="NormalWeb"/>
+        <w:rPr>
+          <w:rFonts w:asciiTheme="minorHAnsi" w:hAnsiTheme="minorHAnsi" w:cstheme="minorHAnsi"/>
+        </w:rPr>
+      </w:pPr>
+    </w:p>
+    <w:p>
+      <w:pPr>
+        <w:rPr>
+          <w:sz w:val="32"/>
+          <w:szCs w:val="32"/>
+        </w:rPr>
+      </w:pPr>
+    </w:p>
+    <w:p>
+      <w:pPr>
+        <w:rPr>
+          <w:sz w:val="32"/>
+          <w:szCs w:val="32"/>
+        </w:rPr>
+      </w:pPr>
+    </w:p>
+    <w:p>
+      <w:pPr>
+        <w:rPr>
+          <w:sz w:val="32"/>
+          <w:szCs w:val="32"/>
+        </w:rPr>
+      </w:pPr>
+    </w:p>
+    <w:p>
+      <w:pPr>
+        <w:rPr>
+          <w:sz w:val="32"/>
+          <w:szCs w:val="32"/>
+        </w:rPr>
+      </w:pPr>
+    </w:p>
+    <w:p>
+      <w:pPr>
+        <w:rPr>
+          <w:sz w:val="32"/>
+          <w:szCs w:val="32"/>
+        </w:rPr>
+      </w:pPr>
+    </w:p>
+    <w:p>
+      <w:pPr>
+        <w:rPr>
+          <w:sz w:val="32"/>
+          <w:szCs w:val="32"/>
+        </w:rPr>
+      </w:pPr>
+    </w:p>
+    <w:p>
+      <w:pPr>
+        <w:rPr>
+          <w:sz w:val="32"/>
+          <w:szCs w:val="32"/>
+        </w:rPr>
+      </w:pPr>
+    </w:p>
+    <w:p>
+      <w:pPr>
+        <w:rPr>
+          <w:sz w:val="32"/>
+          <w:szCs w:val="32"/>
+        </w:rPr>
+      </w:pPr>
+    </w:p>
+    <w:p>
+      <w:pPr>
+        <w:rPr>
+          <w:sz w:val="32"/>
+          <w:szCs w:val="32"/>
+        </w:rPr>
+      </w:pPr>
+    </w:p>
+    <w:p>
+      <w:pPr>
+        <w:rPr>
+          <w:sz w:val="32"/>
+          <w:szCs w:val="32"/>
+        </w:rPr>
+      </w:pPr>
+    </w:p>
+    <w:p>
+      <w:pPr>
+        <w:rPr>
+          <w:sz w:val="32"/>
+          <w:szCs w:val="32"/>
+        </w:rPr>
+      </w:pPr>
+    </w:p>
+    <w:p>
+      <w:pPr>
+        <w:rPr>
+          <w:sz w:val="32"/>
+          <w:szCs w:val="32"/>
+        </w:rPr>
+      </w:pPr>
+    </w:p>
+    <w:p>
+      <w:pPr>
+        <w:rPr>
+          <w:sz w:val="32"/>
+          <w:szCs w:val="32"/>
+        </w:rPr>
+      </w:pPr>
+    </w:p>
+    <w:p>
+      <w:pPr>
+        <w:rPr>
+          <w:sz w:val="32"/>
+          <w:szCs w:val="32"/>
+        </w:rPr>
+      </w:pPr>
+    </w:p>
+    <w:p>
+      <w:pPr>
+        <w:rPr>
+          <w:sz w:val="32"/>
+          <w:szCs w:val="32"/>
+        </w:rPr>
+      </w:pPr>
+    </w:p>
+    <w:p>
+      <w:pPr>
+        <w:rPr>
+          <w:sz w:val="32"/>
+          <w:szCs w:val="32"/>
+        </w:rPr>
+      </w:pPr>
+    </w:p>
+    <w:p>
+      <w:pPr>
+        <w:rPr>
+          <w:sz w:val="32"/>
+          <w:szCs w:val="32"/>
+        </w:rPr>
+      </w:pPr>
+    </w:p>
+    <w:p>
+      <w:pPr>
+        <w:rPr>
+          <w:sz w:val="32"/>
+          <w:szCs w:val="32"/>
+        </w:rPr>
+      </w:pPr>
+    </w:p>
+    <w:tbl>
+      <w:tblPr>
+        <w:tblStyle w:val="Grilledutableau"/>
+        <w:tblW w:w="0" w:type="auto"/>
+        <w:tblBorders>
+          <w:top w:val="none" w:sz="0" w:space="0" w:color="auto"/>
+          <w:left w:val="single" w:sz="4" w:space="0" w:color="FFFFFF" w:themeColor="background1"/>
+          <w:bottom w:val="single" w:sz="4" w:space="0" w:color="FFFFFF" w:themeColor="background1"/>
+          <w:right w:val="single" w:sz="4" w:space="0" w:color="FFFFFF" w:themeColor="background1"/>
+          <w:insideH w:val="single" w:sz="4" w:space="0" w:color="FFFFFF" w:themeColor="background1"/>
+          <w:insideV w:val="single" w:sz="4" w:space="0" w:color="FFFFFF" w:themeColor="background1"/>
+        </w:tblBorders>
+        <w:tblLook w:val="04A0" w:firstRow="1" w:lastRow="0" w:firstColumn="1" w:lastColumn="0" w:noHBand="0" w:noVBand="1"/>
+      </w:tblPr>
+      <w:tblGrid>
+        <w:gridCol w:w="970"/>
+        <w:gridCol w:w="8516"/>
+        <w:gridCol w:w="970"/>
+      </w:tblGrid>
+      <w:tr>
+        <w:tc>
+          <w:tcPr>
+            <w:tcW w:w="3485" w:type="dxa"/>
+          </w:tcPr>
+          <w:p>
+            <w:pPr>
+              <w:rPr>
+                <w:sz w:val="32"/>
+                <w:szCs w:val="32"/>
+              </w:rPr>
+            </w:pPr>
+          </w:p>
+        </w:tc>
+        <w:tc>
+          <w:tcPr>
+            <w:tcW w:w="3485" w:type="dxa"/>
+          </w:tcPr>
+          <w:p>
+            <w:pPr>
+              <w:jc w:val="center"/>
+            </w:pPr>
+            <w:r>
+              <w:t>AUTHENTIFICATION</w:t>
+            </w:r>
+          </w:p>
+        </w:tc>
+        <w:tc>
+          <w:tcPr>
+            <w:tcW w:w="3486" w:type="dxa"/>
+          </w:tcPr>
+          <w:p>
+            <w:pPr>
+              <w:rPr>
+                <w:sz w:val="32"/>
+                <w:szCs w:val="32"/>
+              </w:rPr>
+            </w:pPr>
           </w:p>
         </w:tc>
       </w:tr>
       <w:tr>
-        <w:tc>
-          <w:tcPr>
-            <w:tcW w:w="976" w:type="dxa"/>
-          </w:tcPr>
-          <w:p>
-            <w:pPr>
-              <w:rPr>
-                <w:b/>
-                <w:bCs/>
-              </w:rPr>
-            </w:pPr>
-            <w:r>
-              <w:t>4</w:t>
-            </w:r>
-            <w:r>
-              <w:t>.</w:t>
-            </w:r>
-          </w:p>
-        </w:tc>
-        <w:tc>
-          <w:tcPr>
-            <w:tcW w:w="4415" w:type="dxa"/>
-          </w:tcPr>
-          <w:p>
-            <w:r>
-              <w:t>L’utilisateur choisi par carte bleue.</w:t>
-            </w:r>
-          </w:p>
-          <w:p/>
-        </w:tc>
-        <w:tc>
-          <w:tcPr>
-            <w:tcW w:w="5064" w:type="dxa"/>
-          </w:tcPr>
-          <w:p/>
-        </w:tc>
-      </w:tr>
-      <w:tr>
-        <w:tc>
-          <w:tcPr>
-            <w:tcW w:w="976" w:type="dxa"/>
-          </w:tcPr>
-          <w:p>
-            <w:r>
-              <w:t>5.</w:t>
-            </w:r>
-          </w:p>
-        </w:tc>
-        <w:tc>
-          <w:tcPr>
-            <w:tcW w:w="4415" w:type="dxa"/>
-          </w:tcPr>
-          <w:p/>
-        </w:tc>
-        <w:tc>
-          <w:tcPr>
-            <w:tcW w:w="5064" w:type="dxa"/>
-          </w:tcPr>
-          <w:p>
-            <w:r>
-              <w:t>Le système se connecte au système sécurisé de la banque.</w:t>
-            </w:r>
-          </w:p>
-          <w:p/>
-        </w:tc>
-      </w:tr>
-      <w:tr>
-        <w:tc>
-          <w:tcPr>
-            <w:tcW w:w="976" w:type="dxa"/>
-          </w:tcPr>
-          <w:p>
-            <w:r>
-              <w:t>6.</w:t>
-            </w:r>
-          </w:p>
-        </w:tc>
-        <w:tc>
-          <w:tcPr>
-            <w:tcW w:w="4415" w:type="dxa"/>
-          </w:tcPr>
-          <w:p>
-            <w:r>
-              <w:t>L’utilisateur entre ses coordonnées bancaires.</w:t>
-            </w:r>
-          </w:p>
-        </w:tc>
-        <w:tc>
-          <w:tcPr>
-            <w:tcW w:w="5064" w:type="dxa"/>
-          </w:tcPr>
-          <w:p/>
-          <w:p/>
-        </w:tc>
-      </w:tr>
-      <w:tr>
-        <w:tc>
-          <w:tcPr>
-            <w:tcW w:w="976" w:type="dxa"/>
-          </w:tcPr>
-          <w:p>
-            <w:r>
-              <w:t>7.</w:t>
-            </w:r>
-          </w:p>
-          <w:p/>
-        </w:tc>
-        <w:tc>
-          <w:tcPr>
-            <w:tcW w:w="4415" w:type="dxa"/>
-          </w:tcPr>
-          <w:p/>
-        </w:tc>
-        <w:tc>
-          <w:tcPr>
-            <w:tcW w:w="5064" w:type="dxa"/>
-          </w:tcPr>
-          <w:p>
-            <w:r>
-              <w:t>Le système valide la transaction</w:t>
-            </w:r>
-          </w:p>
-        </w:tc>
-      </w:tr>
-      <w:tr>
-        <w:tc>
-          <w:tcPr>
-            <w:tcW w:w="976" w:type="dxa"/>
-          </w:tcPr>
-          <w:p>
-            <w:r>
-              <w:t>8.</w:t>
-            </w:r>
-          </w:p>
-        </w:tc>
-        <w:tc>
-          <w:tcPr>
-            <w:tcW w:w="4415" w:type="dxa"/>
-          </w:tcPr>
-          <w:p/>
-        </w:tc>
-        <w:tc>
-          <w:tcPr>
-            <w:tcW w:w="5064" w:type="dxa"/>
-          </w:tcPr>
-          <w:p>
-            <w:r>
-              <w:t>Le système enregistre la transaction</w:t>
-            </w:r>
-          </w:p>
-          <w:p/>
-        </w:tc>
-      </w:tr>
-      <w:tr>
-        <w:tc>
-          <w:tcPr>
-            <w:tcW w:w="976" w:type="dxa"/>
-          </w:tcPr>
-          <w:p>
-            <w:r>
-              <w:t>9.</w:t>
-            </w:r>
-          </w:p>
-        </w:tc>
-        <w:tc>
-          <w:tcPr>
-            <w:tcW w:w="4415" w:type="dxa"/>
-          </w:tcPr>
-          <w:p/>
-        </w:tc>
-        <w:tc>
-          <w:tcPr>
-            <w:tcW w:w="5064" w:type="dxa"/>
-          </w:tcPr>
-          <w:p>
-            <w:r>
-              <w:t>Le système passe la commande au statuts payée</w:t>
-            </w:r>
-          </w:p>
-          <w:p/>
+        <w:trPr>
+          <w:trHeight w:val="9657"/>
+        </w:trPr>
+        <w:tc>
+          <w:tcPr>
+            <w:tcW w:w="3485" w:type="dxa"/>
+          </w:tcPr>
+          <w:p>
+            <w:pPr>
+              <w:rPr>
+                <w:sz w:val="32"/>
+                <w:szCs w:val="32"/>
+              </w:rPr>
+            </w:pPr>
+          </w:p>
+        </w:tc>
+        <w:tc>
+          <w:tcPr>
+            <w:tcW w:w="3485" w:type="dxa"/>
+          </w:tcPr>
+          <w:p>
+            <w:pPr>
+              <w:rPr>
+                <w:sz w:val="32"/>
+                <w:szCs w:val="32"/>
+              </w:rPr>
+            </w:pPr>
+            <w:r>
+              <w:rPr>
+                <w:noProof/>
+                <w:sz w:val="32"/>
+                <w:szCs w:val="32"/>
+              </w:rPr>
+              <w:drawing>
+                <wp:inline distT="0" distB="0" distL="0" distR="0" wp14:anchorId="507DE509" wp14:editId="6A8E430F">
+                  <wp:extent cx="5264558" cy="4257675"/>
+                  <wp:effectExtent l="0" t="0" r="6350" b="0"/>
+                  <wp:docPr id="11" name="Image 11"/>
+                  <wp:cNvGraphicFramePr>
+                    <a:graphicFrameLocks xmlns:a="http://schemas.openxmlformats.org/drawingml/2006/main" noChangeAspect="1"/>
+                  </wp:cNvGraphicFramePr>
+                  <a:graphic xmlns:a="http://schemas.openxmlformats.org/drawingml/2006/main">
+                    <a:graphicData uri="http://schemas.openxmlformats.org/drawingml/2006/picture">
+                      <pic:pic xmlns:pic="http://schemas.openxmlformats.org/drawingml/2006/picture">
+                        <pic:nvPicPr>
+                          <pic:cNvPr id="11" name="Image 11"/>
+                          <pic:cNvPicPr/>
+                        </pic:nvPicPr>
+                        <pic:blipFill>
+                          <a:blip r:embed="rId12">
+                            <a:extLst>
+                              <a:ext uri="{28A0092B-C50C-407E-A947-70E740481C1C}">
+                                <a14:useLocalDpi xmlns:a14="http://schemas.microsoft.com/office/drawing/2010/main" val="0"/>
+                              </a:ext>
+                            </a:extLst>
+                          </a:blip>
+                          <a:stretch>
+                            <a:fillRect/>
+                          </a:stretch>
+                        </pic:blipFill>
+                        <pic:spPr>
+                          <a:xfrm>
+                            <a:off x="0" y="0"/>
+                            <a:ext cx="5273738" cy="4265099"/>
+                          </a:xfrm>
+                          <a:prstGeom prst="rect">
+                            <a:avLst/>
+                          </a:prstGeom>
+                        </pic:spPr>
+                      </pic:pic>
+                    </a:graphicData>
+                  </a:graphic>
+                </wp:inline>
+              </w:drawing>
+            </w:r>
+          </w:p>
+        </w:tc>
+        <w:tc>
+          <w:tcPr>
+            <w:tcW w:w="3486" w:type="dxa"/>
+          </w:tcPr>
+          <w:p>
+            <w:pPr>
+              <w:rPr>
+                <w:sz w:val="32"/>
+                <w:szCs w:val="32"/>
+              </w:rPr>
+            </w:pPr>
+          </w:p>
         </w:tc>
       </w:tr>
     </w:tbl>
     <w:p>
       <w:pPr>
-        <w:pStyle w:val="NormalWeb"/>
-        <w:rPr>
-          <w:rFonts w:asciiTheme="minorHAnsi" w:hAnsiTheme="minorHAnsi" w:cstheme="minorHAnsi"/>
+        <w:rPr>
+          <w:sz w:val="32"/>
+          <w:szCs w:val="32"/>
+        </w:rPr>
+      </w:pPr>
+    </w:p>
+    <w:p>
+      <w:pPr>
+        <w:rPr>
+          <w:sz w:val="32"/>
+          <w:szCs w:val="32"/>
+        </w:rPr>
+      </w:pPr>
+    </w:p>
+    <w:p>
+      <w:pPr>
+        <w:rPr>
+          <w:sz w:val="32"/>
+          <w:szCs w:val="32"/>
+        </w:rPr>
+      </w:pPr>
+    </w:p>
+    <w:p>
+      <w:pPr>
+        <w:rPr>
+          <w:sz w:val="32"/>
+          <w:szCs w:val="32"/>
+        </w:rPr>
+      </w:pPr>
+    </w:p>
+    <w:p>
+      <w:pPr>
+        <w:rPr>
+          <w:sz w:val="32"/>
+          <w:szCs w:val="32"/>
+        </w:rPr>
+      </w:pPr>
+    </w:p>
+    <w:p>
+      <w:pPr>
+        <w:rPr>
+          <w:sz w:val="32"/>
+          <w:szCs w:val="32"/>
         </w:rPr>
       </w:pPr>
     </w:p>
@@ -14758,7 +15239,8 @@
       </w:tblGrid>
       <w:tr>
         <w:trPr>
-          <w:trHeight w:val="14594"/>
+          <w:cantSplit/>
+          <w:trHeight w:val="567"/>
         </w:trPr>
         <w:tc>
           <w:tcPr>
@@ -14771,14 +15253,76 @@
             <w:tcW w:w="9416" w:type="dxa"/>
           </w:tcPr>
           <w:p>
-            <w:r>
+            <w:pPr>
+              <w:jc w:val="center"/>
               <w:rPr>
                 <w:noProof/>
               </w:rPr>
+            </w:pPr>
+            <w:r>
+              <w:rPr>
+                <w:noProof/>
+              </w:rPr>
+              <w:t xml:space="preserve">EFFECTUER </w:t>
+            </w:r>
+            <w:r>
+              <w:rPr>
+                <w:noProof/>
+              </w:rPr>
+              <w:t xml:space="preserve">UNE </w:t>
+            </w:r>
+            <w:r>
+              <w:rPr>
+                <w:noProof/>
+              </w:rPr>
+              <w:t>COMMANDE</w:t>
+            </w:r>
+          </w:p>
+        </w:tc>
+        <w:tc>
+          <w:tcPr>
+            <w:tcW w:w="525" w:type="dxa"/>
+          </w:tcPr>
+          <w:p/>
+        </w:tc>
+      </w:tr>
+      <w:tr>
+        <w:trPr>
+          <w:trHeight w:val="11340"/>
+        </w:trPr>
+        <w:tc>
+          <w:tcPr>
+            <w:tcW w:w="514" w:type="dxa"/>
+          </w:tcPr>
+          <w:p/>
+        </w:tc>
+        <w:tc>
+          <w:tcPr>
+            <w:tcW w:w="9416" w:type="dxa"/>
+            <w:tcBorders>
+              <w:bottom w:val="single" w:sz="4" w:space="0" w:color="FFFFFF" w:themeColor="background1"/>
+            </w:tcBorders>
+          </w:tcPr>
+          <w:p>
+            <w:pPr>
+              <w:jc w:val="center"/>
+            </w:pPr>
+            <w:r>
+              <w:rPr>
+                <w:noProof/>
+              </w:rPr>
               <w:drawing>
-                <wp:inline distT="0" distB="0" distL="0" distR="0" wp14:anchorId="28340F58" wp14:editId="063C819C">
-                  <wp:extent cx="5841846" cy="9201752"/>
-                  <wp:effectExtent l="0" t="0" r="635" b="0"/>
+                <wp:anchor distT="0" distB="0" distL="114300" distR="114300" simplePos="0" relativeHeight="251658240" behindDoc="1" locked="0" layoutInCell="1" allowOverlap="1" wp14:anchorId="3F4BF373" wp14:editId="32443EAF">
+                  <wp:simplePos x="0" y="0"/>
+                  <wp:positionH relativeFrom="column">
+                    <wp:posOffset>995045</wp:posOffset>
+                  </wp:positionH>
+                  <wp:positionV relativeFrom="paragraph">
+                    <wp:posOffset>225425</wp:posOffset>
+                  </wp:positionV>
+                  <wp:extent cx="4627880" cy="8860790"/>
+                  <wp:effectExtent l="0" t="0" r="0" b="3810"/>
+                  <wp:wrapSquare wrapText="bothSides"/>
                   <wp:docPr id="8" name="Image 8"/>
                   <wp:cNvGraphicFramePr>
                     <a:graphicFrameLocks xmlns:a="http://schemas.openxmlformats.org/drawingml/2006/main" noChangeAspect="1"/>
@@ -14791,7 +15335,7 @@
                           <pic:cNvPicPr/>
                         </pic:nvPicPr>
                         <pic:blipFill>
-                          <a:blip r:embed="rId10">
+                          <a:blip r:embed="rId13">
                             <a:extLst>
                               <a:ext uri="{28A0092B-C50C-407E-A947-70E740481C1C}">
                                 <a14:useLocalDpi xmlns:a14="http://schemas.microsoft.com/office/drawing/2010/main" val="0"/>
@@ -14805,7 +15349,216 @@
                         <pic:spPr>
                           <a:xfrm>
                             <a:off x="0" y="0"/>
-                            <a:ext cx="5888944" cy="9275938"/>
+                            <a:ext cx="4627880" cy="8860790"/>
+                          </a:xfrm>
+                          <a:prstGeom prst="rect">
+                            <a:avLst/>
+                          </a:prstGeom>
+                        </pic:spPr>
+                      </pic:pic>
+                    </a:graphicData>
+                  </a:graphic>
+                  <wp14:sizeRelH relativeFrom="page">
+                    <wp14:pctWidth>0</wp14:pctWidth>
+                  </wp14:sizeRelH>
+                  <wp14:sizeRelV relativeFrom="page">
+                    <wp14:pctHeight>0</wp14:pctHeight>
+                  </wp14:sizeRelV>
+                </wp:anchor>
+              </w:drawing>
+            </w:r>
+          </w:p>
+        </w:tc>
+        <w:tc>
+          <w:tcPr>
+            <w:tcW w:w="525" w:type="dxa"/>
+            <w:tcBorders>
+              <w:bottom w:val="single" w:sz="4" w:space="0" w:color="FFFFFF" w:themeColor="background1"/>
+            </w:tcBorders>
+          </w:tcPr>
+          <w:p/>
+        </w:tc>
+      </w:tr>
+    </w:tbl>
+    <w:p>
+      <w:pPr>
+        <w:rPr>
+          <w:sz w:val="40"/>
+          <w:szCs w:val="40"/>
+        </w:rPr>
+      </w:pPr>
+    </w:p>
+    <w:p>
+      <w:pPr>
+        <w:rPr>
+          <w:sz w:val="40"/>
+          <w:szCs w:val="40"/>
+        </w:rPr>
+      </w:pPr>
+    </w:p>
+    <w:p>
+      <w:pPr>
+        <w:rPr>
+          <w:sz w:val="40"/>
+          <w:szCs w:val="40"/>
+        </w:rPr>
+      </w:pPr>
+    </w:p>
+    <w:p>
+      <w:pPr>
+        <w:rPr>
+          <w:sz w:val="40"/>
+          <w:szCs w:val="40"/>
+        </w:rPr>
+      </w:pPr>
+    </w:p>
+    <w:tbl>
+      <w:tblPr>
+        <w:tblStyle w:val="Grilledutableau"/>
+        <w:tblW w:w="0" w:type="auto"/>
+        <w:tblBorders>
+          <w:top w:val="single" w:sz="4" w:space="0" w:color="FFFFFF" w:themeColor="background1"/>
+          <w:left w:val="single" w:sz="4" w:space="0" w:color="FFFFFF" w:themeColor="background1"/>
+          <w:bottom w:val="single" w:sz="4" w:space="0" w:color="FFFFFF" w:themeColor="background1"/>
+          <w:right w:val="single" w:sz="4" w:space="0" w:color="FFFFFF" w:themeColor="background1"/>
+          <w:insideH w:val="single" w:sz="4" w:space="0" w:color="FFFFFF" w:themeColor="background1"/>
+          <w:insideV w:val="single" w:sz="4" w:space="0" w:color="FFFFFF" w:themeColor="background1"/>
+        </w:tblBorders>
+        <w:tblLook w:val="04A0" w:firstRow="1" w:lastRow="0" w:firstColumn="1" w:lastColumn="0" w:noHBand="0" w:noVBand="1"/>
+      </w:tblPr>
+      <w:tblGrid>
+        <w:gridCol w:w="1030"/>
+        <w:gridCol w:w="8396"/>
+        <w:gridCol w:w="1030"/>
+      </w:tblGrid>
+      <w:tr>
+        <w:tc>
+          <w:tcPr>
+            <w:tcW w:w="3485" w:type="dxa"/>
+          </w:tcPr>
+          <w:p>
+            <w:pPr>
+              <w:rPr>
+                <w:sz w:val="40"/>
+                <w:szCs w:val="40"/>
+              </w:rPr>
+            </w:pPr>
+          </w:p>
+        </w:tc>
+        <w:tc>
+          <w:tcPr>
+            <w:tcW w:w="3485" w:type="dxa"/>
+          </w:tcPr>
+          <w:p>
+            <w:pPr>
+              <w:jc w:val="center"/>
+              <w:rPr>
+                <w:sz w:val="40"/>
+                <w:szCs w:val="40"/>
+              </w:rPr>
+            </w:pPr>
+            <w:r>
+              <w:rPr>
+                <w:noProof/>
+              </w:rPr>
+              <w:t>PREPARE</w:t>
+            </w:r>
+            <w:r>
+              <w:rPr>
+                <w:noProof/>
+              </w:rPr>
+              <w:t xml:space="preserve">R </w:t>
+            </w:r>
+            <w:r>
+              <w:rPr>
+                <w:noProof/>
+              </w:rPr>
+              <w:t xml:space="preserve">UNE </w:t>
+            </w:r>
+            <w:r>
+              <w:rPr>
+                <w:noProof/>
+              </w:rPr>
+              <w:t>COMMANDE</w:t>
+            </w:r>
+          </w:p>
+        </w:tc>
+        <w:tc>
+          <w:tcPr>
+            <w:tcW w:w="3486" w:type="dxa"/>
+          </w:tcPr>
+          <w:p>
+            <w:pPr>
+              <w:rPr>
+                <w:sz w:val="40"/>
+                <w:szCs w:val="40"/>
+              </w:rPr>
+            </w:pPr>
+          </w:p>
+        </w:tc>
+      </w:tr>
+      <w:tr>
+        <w:tc>
+          <w:tcPr>
+            <w:tcW w:w="3485" w:type="dxa"/>
+          </w:tcPr>
+          <w:p>
+            <w:pPr>
+              <w:rPr>
+                <w:sz w:val="40"/>
+                <w:szCs w:val="40"/>
+              </w:rPr>
+            </w:pPr>
+          </w:p>
+        </w:tc>
+        <w:tc>
+          <w:tcPr>
+            <w:tcW w:w="3485" w:type="dxa"/>
+          </w:tcPr>
+          <w:p>
+            <w:pPr>
+              <w:rPr>
+                <w:sz w:val="40"/>
+                <w:szCs w:val="40"/>
+              </w:rPr>
+            </w:pPr>
+            <w:r>
+              <w:rPr>
+                <w:noProof/>
+                <w:sz w:val="40"/>
+                <w:szCs w:val="40"/>
+              </w:rPr>
+              <w:drawing>
+                <wp:inline distT="0" distB="0" distL="0" distR="0" wp14:anchorId="52F341EF" wp14:editId="47E03C6C">
+                  <wp:extent cx="5189257" cy="6357257"/>
+                  <wp:effectExtent l="0" t="0" r="5080" b="5715"/>
+                  <wp:docPr id="6" name="Image 6"/>
+                  <wp:cNvGraphicFramePr>
+                    <a:graphicFrameLocks xmlns:a="http://schemas.openxmlformats.org/drawingml/2006/main" noChangeAspect="1"/>
+                  </wp:cNvGraphicFramePr>
+                  <a:graphic xmlns:a="http://schemas.openxmlformats.org/drawingml/2006/main">
+                    <a:graphicData uri="http://schemas.openxmlformats.org/drawingml/2006/picture">
+                      <pic:pic xmlns:pic="http://schemas.openxmlformats.org/drawingml/2006/picture">
+                        <pic:nvPicPr>
+                          <pic:cNvPr id="6" name="Image 6"/>
+                          <pic:cNvPicPr/>
+                        </pic:nvPicPr>
+                        <pic:blipFill>
+                          <a:blip r:embed="rId14">
+                            <a:extLst>
+                              <a:ext uri="{28A0092B-C50C-407E-A947-70E740481C1C}">
+                                <a14:useLocalDpi xmlns:a14="http://schemas.microsoft.com/office/drawing/2010/main" val="0"/>
+                              </a:ext>
+                            </a:extLst>
+                          </a:blip>
+                          <a:stretch>
+                            <a:fillRect/>
+                          </a:stretch>
+                        </pic:blipFill>
+                        <pic:spPr>
+                          <a:xfrm>
+                            <a:off x="0" y="0"/>
+                            <a:ext cx="5196589" cy="6366239"/>
                           </a:xfrm>
                           <a:prstGeom prst="rect">
                             <a:avLst/>
@@ -14821,72 +15574,1526 @@
         </w:tc>
         <w:tc>
           <w:tcPr>
-            <w:tcW w:w="525" w:type="dxa"/>
-          </w:tcPr>
-          <w:p/>
+            <w:tcW w:w="3486" w:type="dxa"/>
+          </w:tcPr>
+          <w:p>
+            <w:pPr>
+              <w:rPr>
+                <w:sz w:val="40"/>
+                <w:szCs w:val="40"/>
+              </w:rPr>
+            </w:pPr>
+          </w:p>
+        </w:tc>
+      </w:tr>
+    </w:tbl>
+    <w:p>
+      <w:pPr>
+        <w:rPr>
+          <w:sz w:val="40"/>
+          <w:szCs w:val="40"/>
+        </w:rPr>
+      </w:pPr>
+    </w:p>
+    <w:p>
+      <w:pPr>
+        <w:rPr>
+          <w:sz w:val="40"/>
+          <w:szCs w:val="40"/>
+        </w:rPr>
+      </w:pPr>
+    </w:p>
+    <w:p>
+      <w:pPr>
+        <w:rPr>
+          <w:sz w:val="40"/>
+          <w:szCs w:val="40"/>
+        </w:rPr>
+      </w:pPr>
+    </w:p>
+    <w:p>
+      <w:pPr>
+        <w:rPr>
+          <w:sz w:val="40"/>
+          <w:szCs w:val="40"/>
+        </w:rPr>
+      </w:pPr>
+    </w:p>
+    <w:p>
+      <w:pPr>
+        <w:rPr>
+          <w:sz w:val="40"/>
+          <w:szCs w:val="40"/>
+        </w:rPr>
+      </w:pPr>
+    </w:p>
+    <w:p>
+      <w:pPr>
+        <w:rPr>
+          <w:sz w:val="40"/>
+          <w:szCs w:val="40"/>
+        </w:rPr>
+      </w:pPr>
+    </w:p>
+    <w:p>
+      <w:pPr>
+        <w:rPr>
+          <w:sz w:val="40"/>
+          <w:szCs w:val="40"/>
+        </w:rPr>
+      </w:pPr>
+    </w:p>
+    <w:p>
+      <w:pPr>
+        <w:rPr>
+          <w:sz w:val="40"/>
+          <w:szCs w:val="40"/>
+        </w:rPr>
+      </w:pPr>
+    </w:p>
+    <w:tbl>
+      <w:tblPr>
+        <w:tblStyle w:val="Grilledutableau"/>
+        <w:tblW w:w="0" w:type="auto"/>
+        <w:tblBorders>
+          <w:top w:val="single" w:sz="4" w:space="0" w:color="FFFFFF" w:themeColor="background1"/>
+          <w:left w:val="single" w:sz="4" w:space="0" w:color="FFFFFF" w:themeColor="background1"/>
+          <w:bottom w:val="single" w:sz="4" w:space="0" w:color="FFFFFF" w:themeColor="background1"/>
+          <w:right w:val="single" w:sz="4" w:space="0" w:color="FFFFFF" w:themeColor="background1"/>
+          <w:insideH w:val="single" w:sz="4" w:space="0" w:color="FFFFFF" w:themeColor="background1"/>
+          <w:insideV w:val="single" w:sz="4" w:space="0" w:color="FFFFFF" w:themeColor="background1"/>
+        </w:tblBorders>
+        <w:tblLook w:val="04A0" w:firstRow="1" w:lastRow="0" w:firstColumn="1" w:lastColumn="0" w:noHBand="0" w:noVBand="1"/>
+      </w:tblPr>
+      <w:tblGrid>
+        <w:gridCol w:w="2040"/>
+        <w:gridCol w:w="6376"/>
+        <w:gridCol w:w="2040"/>
+      </w:tblGrid>
+      <w:tr>
+        <w:tc>
+          <w:tcPr>
+            <w:tcW w:w="3485" w:type="dxa"/>
+          </w:tcPr>
+          <w:p>
+            <w:pPr>
+              <w:rPr>
+                <w:sz w:val="40"/>
+                <w:szCs w:val="40"/>
+              </w:rPr>
+            </w:pPr>
+          </w:p>
+        </w:tc>
+        <w:tc>
+          <w:tcPr>
+            <w:tcW w:w="3485" w:type="dxa"/>
+          </w:tcPr>
+          <w:p>
+            <w:pPr>
+              <w:jc w:val="center"/>
+              <w:rPr>
+                <w:sz w:val="40"/>
+                <w:szCs w:val="40"/>
+              </w:rPr>
+            </w:pPr>
+            <w:r>
+              <w:rPr>
+                <w:noProof/>
+              </w:rPr>
+              <w:t>LIVRER</w:t>
+            </w:r>
+            <w:r>
+              <w:rPr>
+                <w:noProof/>
+              </w:rPr>
+              <w:t xml:space="preserve"> UNE COMMANDE</w:t>
+            </w:r>
+          </w:p>
+        </w:tc>
+        <w:tc>
+          <w:tcPr>
+            <w:tcW w:w="3486" w:type="dxa"/>
+          </w:tcPr>
+          <w:p>
+            <w:pPr>
+              <w:rPr>
+                <w:sz w:val="40"/>
+                <w:szCs w:val="40"/>
+              </w:rPr>
+            </w:pPr>
+          </w:p>
+        </w:tc>
+      </w:tr>
+      <w:tr>
+        <w:tc>
+          <w:tcPr>
+            <w:tcW w:w="3485" w:type="dxa"/>
+          </w:tcPr>
+          <w:p>
+            <w:pPr>
+              <w:rPr>
+                <w:sz w:val="40"/>
+                <w:szCs w:val="40"/>
+              </w:rPr>
+            </w:pPr>
+          </w:p>
+        </w:tc>
+        <w:tc>
+          <w:tcPr>
+            <w:tcW w:w="3485" w:type="dxa"/>
+          </w:tcPr>
+          <w:p>
+            <w:pPr>
+              <w:rPr>
+                <w:sz w:val="40"/>
+                <w:szCs w:val="40"/>
+              </w:rPr>
+            </w:pPr>
+            <w:r>
+              <w:rPr>
+                <w:noProof/>
+                <w:sz w:val="40"/>
+                <w:szCs w:val="40"/>
+              </w:rPr>
+              <w:drawing>
+                <wp:inline distT="0" distB="0" distL="0" distR="0" wp14:anchorId="7E948C4E" wp14:editId="2E80369D">
+                  <wp:extent cx="3905516" cy="7260772"/>
+                  <wp:effectExtent l="0" t="0" r="6350" b="3810"/>
+                  <wp:docPr id="9" name="Image 9"/>
+                  <wp:cNvGraphicFramePr>
+                    <a:graphicFrameLocks xmlns:a="http://schemas.openxmlformats.org/drawingml/2006/main" noChangeAspect="1"/>
+                  </wp:cNvGraphicFramePr>
+                  <a:graphic xmlns:a="http://schemas.openxmlformats.org/drawingml/2006/main">
+                    <a:graphicData uri="http://schemas.openxmlformats.org/drawingml/2006/picture">
+                      <pic:pic xmlns:pic="http://schemas.openxmlformats.org/drawingml/2006/picture">
+                        <pic:nvPicPr>
+                          <pic:cNvPr id="9" name="Image 9"/>
+                          <pic:cNvPicPr/>
+                        </pic:nvPicPr>
+                        <pic:blipFill>
+                          <a:blip r:embed="rId15">
+                            <a:extLst>
+                              <a:ext uri="{28A0092B-C50C-407E-A947-70E740481C1C}">
+                                <a14:useLocalDpi xmlns:a14="http://schemas.microsoft.com/office/drawing/2010/main" val="0"/>
+                              </a:ext>
+                            </a:extLst>
+                          </a:blip>
+                          <a:stretch>
+                            <a:fillRect/>
+                          </a:stretch>
+                        </pic:blipFill>
+                        <pic:spPr>
+                          <a:xfrm>
+                            <a:off x="0" y="0"/>
+                            <a:ext cx="3925353" cy="7297652"/>
+                          </a:xfrm>
+                          <a:prstGeom prst="rect">
+                            <a:avLst/>
+                          </a:prstGeom>
+                        </pic:spPr>
+                      </pic:pic>
+                    </a:graphicData>
+                  </a:graphic>
+                </wp:inline>
+              </w:drawing>
+            </w:r>
+          </w:p>
+        </w:tc>
+        <w:tc>
+          <w:tcPr>
+            <w:tcW w:w="3486" w:type="dxa"/>
+          </w:tcPr>
+          <w:p>
+            <w:pPr>
+              <w:rPr>
+                <w:sz w:val="40"/>
+                <w:szCs w:val="40"/>
+              </w:rPr>
+            </w:pPr>
+          </w:p>
+        </w:tc>
+      </w:tr>
+    </w:tbl>
+    <w:p>
+      <w:pPr>
+        <w:rPr>
+          <w:sz w:val="40"/>
+          <w:szCs w:val="40"/>
+        </w:rPr>
+      </w:pPr>
+    </w:p>
+    <w:p>
+      <w:pPr>
+        <w:rPr>
+          <w:sz w:val="40"/>
+          <w:szCs w:val="40"/>
+        </w:rPr>
+      </w:pPr>
+    </w:p>
+    <w:p>
+      <w:pPr>
+        <w:rPr>
+          <w:sz w:val="40"/>
+          <w:szCs w:val="40"/>
+        </w:rPr>
+      </w:pPr>
+    </w:p>
+    <w:p>
+      <w:pPr>
+        <w:rPr>
+          <w:sz w:val="40"/>
+          <w:szCs w:val="40"/>
+        </w:rPr>
+      </w:pPr>
+    </w:p>
+    <w:p>
+      <w:pPr>
+        <w:rPr>
+          <w:sz w:val="40"/>
+          <w:szCs w:val="40"/>
+        </w:rPr>
+      </w:pPr>
+      <w:r>
+        <w:rPr>
+          <w:sz w:val="40"/>
+          <w:szCs w:val="40"/>
+        </w:rPr>
+        <w:lastRenderedPageBreak/>
+        <w:t>Technique envisagée :</w:t>
+      </w:r>
+    </w:p>
+    <w:p>
+      <w:pPr>
+        <w:rPr>
+          <w:sz w:val="40"/>
+          <w:szCs w:val="40"/>
+        </w:rPr>
+      </w:pPr>
+    </w:p>
+    <w:p>
+      <w:pPr>
+        <w:rPr>
+          <w:sz w:val="28"/>
+          <w:szCs w:val="28"/>
+        </w:rPr>
+      </w:pPr>
+      <w:r>
+        <w:rPr>
+          <w:sz w:val="28"/>
+          <w:szCs w:val="28"/>
+        </w:rPr>
+        <w:t>Langages</w:t>
+      </w:r>
+    </w:p>
+    <w:tbl>
+      <w:tblPr>
+        <w:tblStyle w:val="Grilledutableau"/>
+        <w:tblW w:w="10455" w:type="dxa"/>
+        <w:tblLook w:val="04A0" w:firstRow="1" w:lastRow="0" w:firstColumn="1" w:lastColumn="0" w:noHBand="0" w:noVBand="1"/>
+      </w:tblPr>
+      <w:tblGrid>
+        <w:gridCol w:w="1739"/>
+        <w:gridCol w:w="711"/>
+        <w:gridCol w:w="754"/>
+        <w:gridCol w:w="1337"/>
+        <w:gridCol w:w="808"/>
+        <w:gridCol w:w="1730"/>
+        <w:gridCol w:w="804"/>
+        <w:gridCol w:w="892"/>
+        <w:gridCol w:w="786"/>
+        <w:gridCol w:w="894"/>
+      </w:tblGrid>
+      <w:tr>
+        <w:tc>
+          <w:tcPr>
+            <w:tcW w:w="1739" w:type="dxa"/>
+          </w:tcPr>
+          <w:p>
+            <w:pPr>
+              <w:jc w:val="center"/>
+            </w:pPr>
+          </w:p>
+        </w:tc>
+        <w:tc>
+          <w:tcPr>
+            <w:tcW w:w="711" w:type="dxa"/>
+          </w:tcPr>
+          <w:p>
+            <w:pPr>
+              <w:jc w:val="center"/>
+            </w:pPr>
+            <w:r>
+              <w:t>Html</w:t>
+            </w:r>
+          </w:p>
+        </w:tc>
+        <w:tc>
+          <w:tcPr>
+            <w:tcW w:w="754" w:type="dxa"/>
+          </w:tcPr>
+          <w:p>
+            <w:pPr>
+              <w:jc w:val="center"/>
+            </w:pPr>
+            <w:r>
+              <w:t>CSS</w:t>
+            </w:r>
+          </w:p>
+        </w:tc>
+        <w:tc>
+          <w:tcPr>
+            <w:tcW w:w="1337" w:type="dxa"/>
+          </w:tcPr>
+          <w:p>
+            <w:pPr>
+              <w:jc w:val="center"/>
+            </w:pPr>
+            <w:r>
+              <w:t>JavaScript</w:t>
+            </w:r>
+          </w:p>
+        </w:tc>
+        <w:tc>
+          <w:tcPr>
+            <w:tcW w:w="808" w:type="dxa"/>
+          </w:tcPr>
+          <w:p>
+            <w:pPr>
+              <w:jc w:val="center"/>
+            </w:pPr>
+            <w:r>
+              <w:t>PHP</w:t>
+            </w:r>
+          </w:p>
+        </w:tc>
+        <w:tc>
+          <w:tcPr>
+            <w:tcW w:w="1730" w:type="dxa"/>
+          </w:tcPr>
+          <w:p>
+            <w:pPr>
+              <w:jc w:val="center"/>
+            </w:pPr>
+            <w:r>
+              <w:t>Python</w:t>
+            </w:r>
+          </w:p>
+        </w:tc>
+        <w:tc>
+          <w:tcPr>
+            <w:tcW w:w="804" w:type="dxa"/>
+          </w:tcPr>
+          <w:p>
+            <w:pPr>
+              <w:jc w:val="center"/>
+            </w:pPr>
+            <w:r>
+              <w:t>Java</w:t>
+            </w:r>
+          </w:p>
+        </w:tc>
+        <w:tc>
+          <w:tcPr>
+            <w:tcW w:w="892" w:type="dxa"/>
+          </w:tcPr>
+          <w:p>
+            <w:pPr>
+              <w:jc w:val="center"/>
+            </w:pPr>
+            <w:proofErr w:type="spellStart"/>
+            <w:r>
+              <w:t>Kotlin</w:t>
+            </w:r>
+            <w:proofErr w:type="spellEnd"/>
+          </w:p>
+        </w:tc>
+        <w:tc>
+          <w:tcPr>
+            <w:tcW w:w="786" w:type="dxa"/>
+          </w:tcPr>
+          <w:p>
+            <w:pPr>
+              <w:jc w:val="center"/>
+            </w:pPr>
+            <w:r>
+              <w:t>Swift</w:t>
+            </w:r>
+          </w:p>
+        </w:tc>
+        <w:tc>
+          <w:tcPr>
+            <w:tcW w:w="894" w:type="dxa"/>
+          </w:tcPr>
+          <w:p>
+            <w:pPr>
+              <w:jc w:val="center"/>
+            </w:pPr>
+            <w:r>
+              <w:t>Flutter</w:t>
+            </w:r>
+          </w:p>
+        </w:tc>
+      </w:tr>
+      <w:tr>
+        <w:tc>
+          <w:tcPr>
+            <w:tcW w:w="1739" w:type="dxa"/>
+          </w:tcPr>
+          <w:p>
+            <w:pPr>
+              <w:jc w:val="center"/>
+            </w:pPr>
+            <w:r>
+              <w:t>Back end</w:t>
+            </w:r>
+          </w:p>
+        </w:tc>
+        <w:tc>
+          <w:tcPr>
+            <w:tcW w:w="711" w:type="dxa"/>
+          </w:tcPr>
+          <w:p>
+            <w:pPr>
+              <w:jc w:val="center"/>
+            </w:pPr>
+          </w:p>
+        </w:tc>
+        <w:tc>
+          <w:tcPr>
+            <w:tcW w:w="754" w:type="dxa"/>
+          </w:tcPr>
+          <w:p>
+            <w:pPr>
+              <w:jc w:val="center"/>
+            </w:pPr>
+          </w:p>
+        </w:tc>
+        <w:tc>
+          <w:tcPr>
+            <w:tcW w:w="1337" w:type="dxa"/>
+          </w:tcPr>
+          <w:p>
+            <w:pPr>
+              <w:jc w:val="center"/>
+            </w:pPr>
+          </w:p>
+        </w:tc>
+        <w:tc>
+          <w:tcPr>
+            <w:tcW w:w="808" w:type="dxa"/>
+          </w:tcPr>
+          <w:p>
+            <w:pPr>
+              <w:jc w:val="center"/>
+            </w:pPr>
+            <w:r>
+              <w:t>*</w:t>
+            </w:r>
+          </w:p>
+        </w:tc>
+        <w:tc>
+          <w:tcPr>
+            <w:tcW w:w="1730" w:type="dxa"/>
+          </w:tcPr>
+          <w:p>
+            <w:pPr>
+              <w:jc w:val="center"/>
+            </w:pPr>
+            <w:r>
+              <w:t>*</w:t>
+            </w:r>
+          </w:p>
+        </w:tc>
+        <w:tc>
+          <w:tcPr>
+            <w:tcW w:w="804" w:type="dxa"/>
+          </w:tcPr>
+          <w:p>
+            <w:pPr>
+              <w:jc w:val="center"/>
+            </w:pPr>
+            <w:r>
+              <w:t>*</w:t>
+            </w:r>
+          </w:p>
+        </w:tc>
+        <w:tc>
+          <w:tcPr>
+            <w:tcW w:w="892" w:type="dxa"/>
+          </w:tcPr>
+          <w:p>
+            <w:pPr>
+              <w:jc w:val="center"/>
+            </w:pPr>
+          </w:p>
+        </w:tc>
+        <w:tc>
+          <w:tcPr>
+            <w:tcW w:w="786" w:type="dxa"/>
+          </w:tcPr>
+          <w:p>
+            <w:pPr>
+              <w:jc w:val="center"/>
+            </w:pPr>
+          </w:p>
+        </w:tc>
+        <w:tc>
+          <w:tcPr>
+            <w:tcW w:w="894" w:type="dxa"/>
+          </w:tcPr>
+          <w:p>
+            <w:pPr>
+              <w:jc w:val="center"/>
+            </w:pPr>
+          </w:p>
+        </w:tc>
+      </w:tr>
+      <w:tr>
+        <w:tc>
+          <w:tcPr>
+            <w:tcW w:w="1739" w:type="dxa"/>
+          </w:tcPr>
+          <w:p>
+            <w:pPr>
+              <w:jc w:val="center"/>
+            </w:pPr>
+            <w:r>
+              <w:t>Front end</w:t>
+            </w:r>
+          </w:p>
+        </w:tc>
+        <w:tc>
+          <w:tcPr>
+            <w:tcW w:w="711" w:type="dxa"/>
+          </w:tcPr>
+          <w:p>
+            <w:pPr>
+              <w:jc w:val="center"/>
+            </w:pPr>
+            <w:r>
+              <w:t>*</w:t>
+            </w:r>
+          </w:p>
+        </w:tc>
+        <w:tc>
+          <w:tcPr>
+            <w:tcW w:w="754" w:type="dxa"/>
+          </w:tcPr>
+          <w:p>
+            <w:pPr>
+              <w:jc w:val="center"/>
+            </w:pPr>
+            <w:r>
+              <w:t>*</w:t>
+            </w:r>
+          </w:p>
+        </w:tc>
+        <w:tc>
+          <w:tcPr>
+            <w:tcW w:w="1337" w:type="dxa"/>
+          </w:tcPr>
+          <w:p>
+            <w:pPr>
+              <w:jc w:val="center"/>
+            </w:pPr>
+            <w:r>
+              <w:t>*</w:t>
+            </w:r>
+          </w:p>
+        </w:tc>
+        <w:tc>
+          <w:tcPr>
+            <w:tcW w:w="808" w:type="dxa"/>
+          </w:tcPr>
+          <w:p>
+            <w:pPr>
+              <w:jc w:val="center"/>
+            </w:pPr>
+          </w:p>
+        </w:tc>
+        <w:tc>
+          <w:tcPr>
+            <w:tcW w:w="1730" w:type="dxa"/>
+          </w:tcPr>
+          <w:p>
+            <w:pPr>
+              <w:jc w:val="center"/>
+            </w:pPr>
+          </w:p>
+        </w:tc>
+        <w:tc>
+          <w:tcPr>
+            <w:tcW w:w="804" w:type="dxa"/>
+          </w:tcPr>
+          <w:p>
+            <w:pPr>
+              <w:jc w:val="center"/>
+            </w:pPr>
+          </w:p>
+        </w:tc>
+        <w:tc>
+          <w:tcPr>
+            <w:tcW w:w="892" w:type="dxa"/>
+          </w:tcPr>
+          <w:p>
+            <w:pPr>
+              <w:jc w:val="center"/>
+            </w:pPr>
+            <w:r>
+              <w:t>*</w:t>
+            </w:r>
+          </w:p>
+        </w:tc>
+        <w:tc>
+          <w:tcPr>
+            <w:tcW w:w="786" w:type="dxa"/>
+          </w:tcPr>
+          <w:p>
+            <w:pPr>
+              <w:jc w:val="center"/>
+            </w:pPr>
+            <w:r>
+              <w:t>*</w:t>
+            </w:r>
+          </w:p>
+        </w:tc>
+        <w:tc>
+          <w:tcPr>
+            <w:tcW w:w="894" w:type="dxa"/>
+          </w:tcPr>
+          <w:p>
+            <w:pPr>
+              <w:jc w:val="center"/>
+            </w:pPr>
+            <w:r>
+              <w:t>*</w:t>
+            </w:r>
+          </w:p>
+        </w:tc>
+      </w:tr>
+      <w:tr>
+        <w:trPr>
+          <w:trHeight w:val="60"/>
+        </w:trPr>
+        <w:tc>
+          <w:tcPr>
+            <w:tcW w:w="1739" w:type="dxa"/>
+          </w:tcPr>
+          <w:p>
+            <w:pPr>
+              <w:jc w:val="center"/>
+            </w:pPr>
+            <w:r>
+              <w:t>Payant</w:t>
+            </w:r>
+          </w:p>
+        </w:tc>
+        <w:tc>
+          <w:tcPr>
+            <w:tcW w:w="711" w:type="dxa"/>
+          </w:tcPr>
+          <w:p>
+            <w:pPr>
+              <w:jc w:val="center"/>
+            </w:pPr>
+          </w:p>
+        </w:tc>
+        <w:tc>
+          <w:tcPr>
+            <w:tcW w:w="754" w:type="dxa"/>
+          </w:tcPr>
+          <w:p>
+            <w:pPr>
+              <w:jc w:val="center"/>
+            </w:pPr>
+          </w:p>
+        </w:tc>
+        <w:tc>
+          <w:tcPr>
+            <w:tcW w:w="1337" w:type="dxa"/>
+          </w:tcPr>
+          <w:p>
+            <w:pPr>
+              <w:jc w:val="center"/>
+            </w:pPr>
+          </w:p>
+        </w:tc>
+        <w:tc>
+          <w:tcPr>
+            <w:tcW w:w="808" w:type="dxa"/>
+          </w:tcPr>
+          <w:p>
+            <w:pPr>
+              <w:jc w:val="center"/>
+            </w:pPr>
+          </w:p>
+        </w:tc>
+        <w:tc>
+          <w:tcPr>
+            <w:tcW w:w="1730" w:type="dxa"/>
+          </w:tcPr>
+          <w:p>
+            <w:pPr>
+              <w:jc w:val="center"/>
+            </w:pPr>
+          </w:p>
+        </w:tc>
+        <w:tc>
+          <w:tcPr>
+            <w:tcW w:w="804" w:type="dxa"/>
+          </w:tcPr>
+          <w:p>
+            <w:pPr>
+              <w:jc w:val="center"/>
+            </w:pPr>
+            <w:r>
+              <w:t>*</w:t>
+            </w:r>
+          </w:p>
+        </w:tc>
+        <w:tc>
+          <w:tcPr>
+            <w:tcW w:w="892" w:type="dxa"/>
+          </w:tcPr>
+          <w:p>
+            <w:pPr>
+              <w:jc w:val="center"/>
+            </w:pPr>
+          </w:p>
+        </w:tc>
+        <w:tc>
+          <w:tcPr>
+            <w:tcW w:w="786" w:type="dxa"/>
+          </w:tcPr>
+          <w:p>
+            <w:pPr>
+              <w:jc w:val="center"/>
+            </w:pPr>
+          </w:p>
+        </w:tc>
+        <w:tc>
+          <w:tcPr>
+            <w:tcW w:w="894" w:type="dxa"/>
+          </w:tcPr>
+          <w:p>
+            <w:pPr>
+              <w:jc w:val="center"/>
+            </w:pPr>
+          </w:p>
+        </w:tc>
+      </w:tr>
+    </w:tbl>
+    <w:p>
+      <w:pPr>
+        <w:rPr>
+          <w:sz w:val="40"/>
+          <w:szCs w:val="40"/>
+        </w:rPr>
+      </w:pPr>
+    </w:p>
+    <w:p>
+      <w:pPr>
+        <w:rPr>
+          <w:sz w:val="28"/>
+          <w:szCs w:val="28"/>
+        </w:rPr>
+      </w:pPr>
+      <w:proofErr w:type="spellStart"/>
+      <w:r>
+        <w:rPr>
+          <w:sz w:val="28"/>
+          <w:szCs w:val="28"/>
+        </w:rPr>
+        <w:t>Framework</w:t>
+      </w:r>
+      <w:r>
+        <w:rPr>
+          <w:sz w:val="28"/>
+          <w:szCs w:val="28"/>
+        </w:rPr>
+        <w:t>s</w:t>
+      </w:r>
+      <w:proofErr w:type="spellEnd"/>
+    </w:p>
+    <w:tbl>
+      <w:tblPr>
+        <w:tblStyle w:val="Grilledutableau"/>
+        <w:tblW w:w="10455" w:type="dxa"/>
+        <w:tblLook w:val="04A0" w:firstRow="1" w:lastRow="0" w:firstColumn="1" w:lastColumn="0" w:noHBand="0" w:noVBand="1"/>
+      </w:tblPr>
+      <w:tblGrid>
+        <w:gridCol w:w="1618"/>
+        <w:gridCol w:w="1623"/>
+        <w:gridCol w:w="1803"/>
+        <w:gridCol w:w="2074"/>
+        <w:gridCol w:w="1534"/>
+        <w:gridCol w:w="1803"/>
+      </w:tblGrid>
+      <w:tr>
+        <w:tc>
+          <w:tcPr>
+            <w:tcW w:w="1164" w:type="dxa"/>
+          </w:tcPr>
+          <w:p>
+            <w:pPr>
+              <w:jc w:val="center"/>
+            </w:pPr>
+          </w:p>
+        </w:tc>
+        <w:tc>
+          <w:tcPr>
+            <w:tcW w:w="1168" w:type="dxa"/>
+          </w:tcPr>
+          <w:p>
+            <w:pPr>
+              <w:jc w:val="center"/>
+            </w:pPr>
+            <w:r>
+              <w:t>Django</w:t>
+            </w:r>
+          </w:p>
+          <w:p>
+            <w:pPr>
+              <w:jc w:val="center"/>
+            </w:pPr>
+            <w:r>
+              <w:t>(Python)</w:t>
+            </w:r>
+          </w:p>
+        </w:tc>
+        <w:tc>
+          <w:tcPr>
+            <w:tcW w:w="1062" w:type="dxa"/>
+          </w:tcPr>
+          <w:p>
+            <w:pPr>
+              <w:jc w:val="center"/>
+            </w:pPr>
+            <w:proofErr w:type="spellStart"/>
+            <w:r>
+              <w:t>Angular</w:t>
+            </w:r>
+            <w:proofErr w:type="spellEnd"/>
+          </w:p>
+          <w:p>
+            <w:pPr>
+              <w:jc w:val="center"/>
+            </w:pPr>
+            <w:r>
+              <w:t>(</w:t>
+            </w:r>
+            <w:proofErr w:type="spellStart"/>
+            <w:proofErr w:type="gramStart"/>
+            <w:r>
+              <w:t>javascript</w:t>
+            </w:r>
+            <w:proofErr w:type="spellEnd"/>
+            <w:proofErr w:type="gramEnd"/>
+            <w:r>
+              <w:t>)</w:t>
+            </w:r>
+          </w:p>
+        </w:tc>
+        <w:tc>
+          <w:tcPr>
+            <w:tcW w:w="1493" w:type="dxa"/>
+          </w:tcPr>
+          <w:p>
+            <w:pPr>
+              <w:jc w:val="center"/>
+            </w:pPr>
+            <w:proofErr w:type="spellStart"/>
+            <w:r>
+              <w:t>React</w:t>
+            </w:r>
+            <w:proofErr w:type="spellEnd"/>
+          </w:p>
+          <w:p>
+            <w:pPr>
+              <w:jc w:val="center"/>
+            </w:pPr>
+            <w:r>
+              <w:t>(</w:t>
+            </w:r>
+            <w:proofErr w:type="spellStart"/>
+            <w:proofErr w:type="gramStart"/>
+            <w:r>
+              <w:t>javascript</w:t>
+            </w:r>
+            <w:proofErr w:type="spellEnd"/>
+            <w:proofErr w:type="gramEnd"/>
+            <w:r>
+              <w:t>)</w:t>
+            </w:r>
+          </w:p>
+        </w:tc>
+        <w:tc>
+          <w:tcPr>
+            <w:tcW w:w="1104" w:type="dxa"/>
+          </w:tcPr>
+          <w:p>
+            <w:pPr>
+              <w:jc w:val="center"/>
+            </w:pPr>
+            <w:proofErr w:type="spellStart"/>
+            <w:r>
+              <w:t>Symfony</w:t>
+            </w:r>
+            <w:proofErr w:type="spellEnd"/>
+            <w:r>
+              <w:t xml:space="preserve"> (</w:t>
+            </w:r>
+            <w:proofErr w:type="spellStart"/>
+            <w:r>
+              <w:t>php</w:t>
+            </w:r>
+            <w:proofErr w:type="spellEnd"/>
+            <w:r>
+              <w:t>)</w:t>
+            </w:r>
+          </w:p>
+        </w:tc>
+        <w:tc>
+          <w:tcPr>
+            <w:tcW w:w="1122" w:type="dxa"/>
+          </w:tcPr>
+          <w:p>
+            <w:pPr>
+              <w:jc w:val="center"/>
+            </w:pPr>
+            <w:r>
+              <w:t>Node.js</w:t>
+            </w:r>
+          </w:p>
+          <w:p>
+            <w:pPr>
+              <w:jc w:val="center"/>
+            </w:pPr>
+            <w:r>
+              <w:t>(</w:t>
+            </w:r>
+            <w:proofErr w:type="spellStart"/>
+            <w:proofErr w:type="gramStart"/>
+            <w:r>
+              <w:t>javascript</w:t>
+            </w:r>
+            <w:proofErr w:type="spellEnd"/>
+            <w:proofErr w:type="gramEnd"/>
+            <w:r>
+              <w:t>)</w:t>
+            </w:r>
+          </w:p>
+        </w:tc>
+      </w:tr>
+      <w:tr>
+        <w:tc>
+          <w:tcPr>
+            <w:tcW w:w="1164" w:type="dxa"/>
+          </w:tcPr>
+          <w:p>
+            <w:pPr>
+              <w:jc w:val="center"/>
+            </w:pPr>
+            <w:r>
+              <w:t>Back end</w:t>
+            </w:r>
+          </w:p>
+        </w:tc>
+        <w:tc>
+          <w:tcPr>
+            <w:tcW w:w="1168" w:type="dxa"/>
+          </w:tcPr>
+          <w:p>
+            <w:pPr>
+              <w:jc w:val="center"/>
+            </w:pPr>
+            <w:r>
+              <w:t>*</w:t>
+            </w:r>
+          </w:p>
+        </w:tc>
+        <w:tc>
+          <w:tcPr>
+            <w:tcW w:w="1062" w:type="dxa"/>
+          </w:tcPr>
+          <w:p>
+            <w:pPr>
+              <w:jc w:val="center"/>
+            </w:pPr>
+          </w:p>
+        </w:tc>
+        <w:tc>
+          <w:tcPr>
+            <w:tcW w:w="1493" w:type="dxa"/>
+          </w:tcPr>
+          <w:p>
+            <w:pPr>
+              <w:jc w:val="center"/>
+            </w:pPr>
+          </w:p>
+        </w:tc>
+        <w:tc>
+          <w:tcPr>
+            <w:tcW w:w="1104" w:type="dxa"/>
+          </w:tcPr>
+          <w:p>
+            <w:pPr>
+              <w:jc w:val="center"/>
+            </w:pPr>
+            <w:r>
+              <w:t>*</w:t>
+            </w:r>
+          </w:p>
+        </w:tc>
+        <w:tc>
+          <w:tcPr>
+            <w:tcW w:w="1122" w:type="dxa"/>
+          </w:tcPr>
+          <w:p>
+            <w:pPr>
+              <w:jc w:val="center"/>
+            </w:pPr>
+            <w:r>
+              <w:t>*</w:t>
+            </w:r>
+          </w:p>
+        </w:tc>
+      </w:tr>
+      <w:tr>
+        <w:tc>
+          <w:tcPr>
+            <w:tcW w:w="1164" w:type="dxa"/>
+          </w:tcPr>
+          <w:p>
+            <w:pPr>
+              <w:jc w:val="center"/>
+            </w:pPr>
+            <w:r>
+              <w:t>Front end</w:t>
+            </w:r>
+          </w:p>
+        </w:tc>
+        <w:tc>
+          <w:tcPr>
+            <w:tcW w:w="1168" w:type="dxa"/>
+          </w:tcPr>
+          <w:p>
+            <w:pPr>
+              <w:jc w:val="center"/>
+            </w:pPr>
+          </w:p>
+        </w:tc>
+        <w:tc>
+          <w:tcPr>
+            <w:tcW w:w="1062" w:type="dxa"/>
+          </w:tcPr>
+          <w:p>
+            <w:pPr>
+              <w:jc w:val="center"/>
+            </w:pPr>
+            <w:r>
+              <w:t>*</w:t>
+            </w:r>
+          </w:p>
+        </w:tc>
+        <w:tc>
+          <w:tcPr>
+            <w:tcW w:w="1493" w:type="dxa"/>
+          </w:tcPr>
+          <w:p>
+            <w:pPr>
+              <w:jc w:val="center"/>
+            </w:pPr>
+            <w:r>
+              <w:t>*</w:t>
+            </w:r>
+          </w:p>
+        </w:tc>
+        <w:tc>
+          <w:tcPr>
+            <w:tcW w:w="1104" w:type="dxa"/>
+          </w:tcPr>
+          <w:p>
+            <w:pPr>
+              <w:jc w:val="center"/>
+            </w:pPr>
+          </w:p>
+        </w:tc>
+        <w:tc>
+          <w:tcPr>
+            <w:tcW w:w="1122" w:type="dxa"/>
+          </w:tcPr>
+          <w:p>
+            <w:pPr>
+              <w:jc w:val="center"/>
+            </w:pPr>
+            <w:r>
+              <w:t>*</w:t>
+            </w:r>
+          </w:p>
+        </w:tc>
+      </w:tr>
+      <w:tr>
+        <w:tc>
+          <w:tcPr>
+            <w:tcW w:w="1164" w:type="dxa"/>
+          </w:tcPr>
+          <w:p>
+            <w:pPr>
+              <w:jc w:val="center"/>
+            </w:pPr>
+            <w:r>
+              <w:t>Payant</w:t>
+            </w:r>
+          </w:p>
+        </w:tc>
+        <w:tc>
+          <w:tcPr>
+            <w:tcW w:w="1168" w:type="dxa"/>
+          </w:tcPr>
+          <w:p>
+            <w:pPr>
+              <w:jc w:val="center"/>
+            </w:pPr>
+          </w:p>
+        </w:tc>
+        <w:tc>
+          <w:tcPr>
+            <w:tcW w:w="1062" w:type="dxa"/>
+          </w:tcPr>
+          <w:p>
+            <w:pPr>
+              <w:jc w:val="center"/>
+            </w:pPr>
+          </w:p>
+        </w:tc>
+        <w:tc>
+          <w:tcPr>
+            <w:tcW w:w="1493" w:type="dxa"/>
+          </w:tcPr>
+          <w:p>
+            <w:pPr>
+              <w:jc w:val="center"/>
+            </w:pPr>
+          </w:p>
+        </w:tc>
+        <w:tc>
+          <w:tcPr>
+            <w:tcW w:w="1104" w:type="dxa"/>
+          </w:tcPr>
+          <w:p>
+            <w:pPr>
+              <w:jc w:val="center"/>
+            </w:pPr>
+          </w:p>
+        </w:tc>
+        <w:tc>
+          <w:tcPr>
+            <w:tcW w:w="1122" w:type="dxa"/>
+          </w:tcPr>
+          <w:p>
+            <w:pPr>
+              <w:jc w:val="center"/>
+            </w:pPr>
+          </w:p>
+        </w:tc>
+      </w:tr>
+    </w:tbl>
+    <w:p/>
+    <w:p>
+      <w:pPr>
+        <w:rPr>
+          <w:sz w:val="28"/>
+          <w:szCs w:val="28"/>
+        </w:rPr>
+      </w:pPr>
+      <w:r>
+        <w:rPr>
+          <w:sz w:val="28"/>
+          <w:szCs w:val="28"/>
+        </w:rPr>
+        <w:t>Bases de données</w:t>
+      </w:r>
+    </w:p>
+    <w:tbl>
+      <w:tblPr>
+        <w:tblStyle w:val="Grilledutableau"/>
+        <w:tblW w:w="0" w:type="auto"/>
+        <w:tblLook w:val="04A0" w:firstRow="1" w:lastRow="0" w:firstColumn="1" w:lastColumn="0" w:noHBand="0" w:noVBand="1"/>
+      </w:tblPr>
+      <w:tblGrid>
+        <w:gridCol w:w="1159"/>
+        <w:gridCol w:w="1163"/>
+        <w:gridCol w:w="1163"/>
+        <w:gridCol w:w="1473"/>
+      </w:tblGrid>
+      <w:tr>
+        <w:tc>
+          <w:tcPr>
+            <w:tcW w:w="1159" w:type="dxa"/>
+          </w:tcPr>
+          <w:p>
+            <w:pPr>
+              <w:jc w:val="center"/>
+            </w:pPr>
+          </w:p>
+        </w:tc>
+        <w:tc>
+          <w:tcPr>
+            <w:tcW w:w="1163" w:type="dxa"/>
+          </w:tcPr>
+          <w:p>
+            <w:pPr>
+              <w:jc w:val="center"/>
+            </w:pPr>
+            <w:r>
+              <w:t>Oracle</w:t>
+            </w:r>
+          </w:p>
+        </w:tc>
+        <w:tc>
+          <w:tcPr>
+            <w:tcW w:w="1163" w:type="dxa"/>
+          </w:tcPr>
+          <w:p>
+            <w:pPr>
+              <w:jc w:val="center"/>
+            </w:pPr>
+            <w:r>
+              <w:t>Microsoft SQL</w:t>
+            </w:r>
+          </w:p>
+        </w:tc>
+        <w:tc>
+          <w:tcPr>
+            <w:tcW w:w="1473" w:type="dxa"/>
+          </w:tcPr>
+          <w:p>
+            <w:pPr>
+              <w:jc w:val="center"/>
+            </w:pPr>
+            <w:r>
+              <w:t>MySQL</w:t>
+            </w:r>
+          </w:p>
+        </w:tc>
+      </w:tr>
+      <w:tr>
+        <w:tc>
+          <w:tcPr>
+            <w:tcW w:w="1159" w:type="dxa"/>
+          </w:tcPr>
+          <w:p>
+            <w:pPr>
+              <w:jc w:val="center"/>
+            </w:pPr>
+            <w:r>
+              <w:t>Payant</w:t>
+            </w:r>
+          </w:p>
+        </w:tc>
+        <w:tc>
+          <w:tcPr>
+            <w:tcW w:w="1163" w:type="dxa"/>
+          </w:tcPr>
+          <w:p>
+            <w:pPr>
+              <w:jc w:val="center"/>
+            </w:pPr>
+            <w:r>
+              <w:t>*</w:t>
+            </w:r>
+          </w:p>
+        </w:tc>
+        <w:tc>
+          <w:tcPr>
+            <w:tcW w:w="1163" w:type="dxa"/>
+          </w:tcPr>
+          <w:p>
+            <w:pPr>
+              <w:jc w:val="center"/>
+            </w:pPr>
+            <w:r>
+              <w:t>*</w:t>
+            </w:r>
+          </w:p>
+        </w:tc>
+        <w:tc>
+          <w:tcPr>
+            <w:tcW w:w="1473" w:type="dxa"/>
+          </w:tcPr>
+          <w:p>
+            <w:pPr>
+              <w:jc w:val="center"/>
+            </w:pPr>
+          </w:p>
         </w:tc>
       </w:tr>
     </w:tbl>
     <w:p/>
     <w:p/>
     <w:p>
-      <w:pPr>
-        <w:rPr>
-          <w:sz w:val="40"/>
-          <w:szCs w:val="40"/>
-        </w:rPr>
-      </w:pPr>
-      <w:r>
-        <w:rPr>
-          <w:sz w:val="40"/>
-          <w:szCs w:val="40"/>
-        </w:rPr>
-        <w:lastRenderedPageBreak/>
-        <w:t>Technique envisagée :</w:t>
-      </w:r>
-    </w:p>
-    <w:p>
-      <w:pPr>
-        <w:rPr>
-          <w:sz w:val="40"/>
-          <w:szCs w:val="40"/>
-        </w:rPr>
-      </w:pPr>
-    </w:p>
-    <w:p>
-      <w:r>
-        <w:t>MySQL est gratuit pour la base de données.</w:t>
-      </w:r>
-    </w:p>
-    <w:p>
-      <w:r>
-        <w:t xml:space="preserve">PHP comme langage web </w:t>
+      <w:r>
+        <w:t xml:space="preserve">- </w:t>
+      </w:r>
+      <w:r>
+        <w:t xml:space="preserve">MySQL </w:t>
+      </w:r>
+      <w:r>
+        <w:t xml:space="preserve">est </w:t>
+      </w:r>
+      <w:r>
+        <w:t xml:space="preserve">largement </w:t>
+      </w:r>
+      <w:r>
+        <w:t xml:space="preserve">utilisé, et </w:t>
+      </w:r>
+      <w:r>
+        <w:t xml:space="preserve">est gratuit </w:t>
+      </w:r>
+      <w:r>
+        <w:t>comme</w:t>
+      </w:r>
+      <w:r>
+        <w:t xml:space="preserve"> base de données.</w:t>
+      </w:r>
+      <w:r>
+        <w:t xml:space="preserve"> Oracle et Microsoft sont payant.</w:t>
+      </w:r>
+    </w:p>
+    <w:p/>
+    <w:p>
+      <w:r>
+        <w:t xml:space="preserve">- Python est un langage polyvalent tandis que </w:t>
       </w:r>
       <w:proofErr w:type="spellStart"/>
       <w:r>
-        <w:t>frontend</w:t>
+        <w:t>Javascript</w:t>
       </w:r>
       <w:proofErr w:type="spellEnd"/>
       <w:r>
+        <w:t xml:space="preserve"> est spécialisé dans la conception </w:t>
+      </w:r>
+      <w:proofErr w:type="spellStart"/>
+      <w:r>
+        <w:t>Frontend</w:t>
+      </w:r>
+      <w:proofErr w:type="spellEnd"/>
+      <w:r>
+        <w:t xml:space="preserve"> d’application web.</w:t>
+      </w:r>
+    </w:p>
+    <w:p>
+      <w:r>
+        <w:t xml:space="preserve">- Python (avec Django) ou </w:t>
+      </w:r>
+      <w:proofErr w:type="spellStart"/>
+      <w:r>
+        <w:t>Javascript</w:t>
+      </w:r>
+      <w:proofErr w:type="spellEnd"/>
+      <w:r>
+        <w:t xml:space="preserve"> (avec Node.js) </w:t>
+      </w:r>
+      <w:r>
+        <w:t>ont une popularité grandissante</w:t>
+      </w:r>
+      <w:r>
+        <w:t xml:space="preserve"> dans le développement web.</w:t>
+      </w:r>
+    </w:p>
+    <w:p>
+      <w:r>
+        <w:t xml:space="preserve">- </w:t>
+      </w:r>
+      <w:proofErr w:type="spellStart"/>
+      <w:r>
+        <w:t>Javascript</w:t>
+      </w:r>
+      <w:proofErr w:type="spellEnd"/>
+      <w:r>
         <w:t xml:space="preserve"> </w:t>
       </w:r>
+      <w:r>
+        <w:t xml:space="preserve">(avec Node.js) </w:t>
+      </w:r>
+      <w:r>
+        <w:t>à l’avantage de couvrir la programmation coté client et coté serveur.</w:t>
+      </w:r>
+    </w:p>
+    <w:p/>
+    <w:p>
+      <w:r>
+        <w:t>- Swift permet la conception d’applications native pour iOS.</w:t>
+      </w:r>
+    </w:p>
+    <w:p/>
+    <w:p/>
+    <w:p>
+      <w:pPr>
+        <w:rPr>
+          <w:sz w:val="28"/>
+          <w:szCs w:val="28"/>
+        </w:rPr>
+      </w:pPr>
+      <w:r>
+        <w:rPr>
+          <w:sz w:val="28"/>
+          <w:szCs w:val="28"/>
+        </w:rPr>
+        <w:t>Choix des technologies</w:t>
+      </w:r>
+    </w:p>
+    <w:p/>
+    <w:p>
+      <w:r>
+        <w:t xml:space="preserve">MySQL 8.0 </w:t>
+      </w:r>
+      <w:r>
+        <w:t xml:space="preserve">sera utilisé conjointement avec Node.js 15 et </w:t>
+      </w:r>
       <w:proofErr w:type="spellStart"/>
       <w:r>
-        <w:t>backend</w:t>
+        <w:t>javascript</w:t>
       </w:r>
       <w:proofErr w:type="spellEnd"/>
       <w:r>
-        <w:t xml:space="preserve"> avec communication </w:t>
+        <w:t>.</w:t>
+      </w:r>
+    </w:p>
+    <w:p>
+      <w:r>
+        <w:t xml:space="preserve">Html 5.2 et </w:t>
       </w:r>
       <w:proofErr w:type="spellStart"/>
       <w:r>
-        <w:t>swift</w:t>
+        <w:t>Css</w:t>
       </w:r>
       <w:proofErr w:type="spellEnd"/>
       <w:r>
-        <w:t xml:space="preserve"> pour application iOS.</w:t>
-      </w:r>
-    </w:p>
+        <w:t>.</w:t>
+      </w:r>
+    </w:p>
+    <w:p/>
+    <w:p>
+      <w:r>
+        <w:t xml:space="preserve">Swift pour délivrer une application </w:t>
+      </w:r>
+      <w:r>
+        <w:t xml:space="preserve">cadeau </w:t>
+      </w:r>
+      <w:r>
+        <w:t>pour iOS</w:t>
+      </w:r>
+      <w:r>
+        <w:t xml:space="preserve"> 11 et versions </w:t>
+      </w:r>
+      <w:r>
+        <w:t>ultérieures.</w:t>
+      </w:r>
+    </w:p>
+    <w:p/>
+    <w:p/>
     <w:p/>
     <w:sectPr>
       <w:pgSz w:w="11906" w:h="16838"/>
@@ -14898,9 +17105,196 @@
 </w:document>
 </file>
 
+<file path=word/endnotes.xml><?xml version="1.0" encoding="utf-8"?>
+<w:endnotes xmlns:wpc="http://schemas.microsoft.com/office/word/2010/wordprocessingCanvas" xmlns:cx="http://schemas.microsoft.com/office/drawing/2014/chartex" xmlns:cx1="http://schemas.microsoft.com/office/drawing/2015/9/8/chartex" xmlns:cx2="http://schemas.microsoft.com/office/drawing/2015/10/21/chartex" xmlns:cx3="http://schemas.microsoft.com/office/drawing/2016/5/9/chartex" xmlns:cx4="http://schemas.microsoft.com/office/drawing/2016/5/10/chartex" xmlns:cx5="http://schemas.microsoft.com/office/drawing/2016/5/11/chartex" xmlns:cx6="http://schemas.microsoft.com/office/drawing/2016/5/12/chartex" xmlns:cx7="http://schemas.microsoft.com/office/drawing/2016/5/13/chartex" xmlns:cx8="http://schemas.microsoft.com/office/drawing/2016/5/14/chartex" xmlns:mc="http://schemas.openxmlformats.org/markup-compatibility/2006" xmlns:aink="http://schemas.microsoft.com/office/drawing/2016/ink" xmlns:am3d="http://schemas.microsoft.com/office/drawing/2017/model3d" xmlns:o="urn:schemas-microsoft-com:office:office" xmlns:r="http://schemas.openxmlformats.org/officeDocument/2006/relationships" xmlns:m="http://schemas.openxmlformats.org/officeDocument/2006/math" xmlns:v="urn:schemas-microsoft-com:vml" xmlns:wp14="http://schemas.microsoft.com/office/word/2010/wordprocessingDrawing" xmlns:wp="http://schemas.openxmlformats.org/drawingml/2006/wordprocessingDrawing" xmlns:w10="urn:schemas-microsoft-com:office:word" xmlns:w="http://schemas.openxmlformats.org/wordprocessingml/2006/main" xmlns:w14="http://schemas.microsoft.com/office/word/2010/wordml" xmlns:w15="http://schemas.microsoft.com/office/word/2012/wordml" xmlns:w16cex="http://schemas.microsoft.com/office/word/2018/wordml/cex" xmlns:w16cid="http://schemas.microsoft.com/office/word/2016/wordml/cid" xmlns:w16="http://schemas.microsoft.com/office/word/2018/wordml" xmlns:w16se="http://schemas.microsoft.com/office/word/2015/wordml/symex" xmlns:wpg="http://schemas.microsoft.com/office/word/2010/wordprocessingGroup" xmlns:wpi="http://schemas.microsoft.com/office/word/2010/wordprocessingInk" xmlns:wne="http://schemas.microsoft.com/office/word/2006/wordml" xmlns:wps="http://schemas.microsoft.com/office/word/2010/wordprocessingShape" mc:Ignorable="w14 w15 w16se w16cid w16 w16cex wp14">
+  <w:endnote w:type="separator" w:id="-1">
+    <w:p>
+      <w:r>
+        <w:separator/>
+      </w:r>
+    </w:p>
+  </w:endnote>
+  <w:endnote w:type="continuationSeparator" w:id="0">
+    <w:p>
+      <w:r>
+        <w:continuationSeparator/>
+      </w:r>
+    </w:p>
+  </w:endnote>
+</w:endnotes>
+</file>
+
+<file path=word/footnotes.xml><?xml version="1.0" encoding="utf-8"?>
+<w:footnotes xmlns:wpc="http://schemas.microsoft.com/office/word/2010/wordprocessingCanvas" xmlns:cx="http://schemas.microsoft.com/office/drawing/2014/chartex" xmlns:cx1="http://schemas.microsoft.com/office/drawing/2015/9/8/chartex" xmlns:cx2="http://schemas.microsoft.com/office/drawing/2015/10/21/chartex" xmlns:cx3="http://schemas.microsoft.com/office/drawing/2016/5/9/chartex" xmlns:cx4="http://schemas.microsoft.com/office/drawing/2016/5/10/chartex" xmlns:cx5="http://schemas.microsoft.com/office/drawing/2016/5/11/chartex" xmlns:cx6="http://schemas.microsoft.com/office/drawing/2016/5/12/chartex" xmlns:cx7="http://schemas.microsoft.com/office/drawing/2016/5/13/chartex" xmlns:cx8="http://schemas.microsoft.com/office/drawing/2016/5/14/chartex" xmlns:mc="http://schemas.openxmlformats.org/markup-compatibility/2006" xmlns:aink="http://schemas.microsoft.com/office/drawing/2016/ink" xmlns:am3d="http://schemas.microsoft.com/office/drawing/2017/model3d" xmlns:o="urn:schemas-microsoft-com:office:office" xmlns:r="http://schemas.openxmlformats.org/officeDocument/2006/relationships" xmlns:m="http://schemas.openxmlformats.org/officeDocument/2006/math" xmlns:v="urn:schemas-microsoft-com:vml" xmlns:wp14="http://schemas.microsoft.com/office/word/2010/wordprocessingDrawing" xmlns:wp="http://schemas.openxmlformats.org/drawingml/2006/wordprocessingDrawing" xmlns:w10="urn:schemas-microsoft-com:office:word" xmlns:w="http://schemas.openxmlformats.org/wordprocessingml/2006/main" xmlns:w14="http://schemas.microsoft.com/office/word/2010/wordml" xmlns:w15="http://schemas.microsoft.com/office/word/2012/wordml" xmlns:w16cex="http://schemas.microsoft.com/office/word/2018/wordml/cex" xmlns:w16cid="http://schemas.microsoft.com/office/word/2016/wordml/cid" xmlns:w16="http://schemas.microsoft.com/office/word/2018/wordml" xmlns:w16se="http://schemas.microsoft.com/office/word/2015/wordml/symex" xmlns:wpg="http://schemas.microsoft.com/office/word/2010/wordprocessingGroup" xmlns:wpi="http://schemas.microsoft.com/office/word/2010/wordprocessingInk" xmlns:wne="http://schemas.microsoft.com/office/word/2006/wordml" xmlns:wps="http://schemas.microsoft.com/office/word/2010/wordprocessingShape" mc:Ignorable="w14 w15 w16se w16cid w16 w16cex wp14">
+  <w:footnote w:type="separator" w:id="-1">
+    <w:p>
+      <w:r>
+        <w:separator/>
+      </w:r>
+    </w:p>
+  </w:footnote>
+  <w:footnote w:type="continuationSeparator" w:id="0">
+    <w:p>
+      <w:r>
+        <w:continuationSeparator/>
+      </w:r>
+    </w:p>
+  </w:footnote>
+</w:footnotes>
+</file>
+
 <file path=word/numbering.xml><?xml version="1.0" encoding="utf-8"?>
 <w:numbering xmlns:wpc="http://schemas.microsoft.com/office/word/2010/wordprocessingCanvas" xmlns:cx="http://schemas.microsoft.com/office/drawing/2014/chartex" xmlns:cx1="http://schemas.microsoft.com/office/drawing/2015/9/8/chartex" xmlns:cx2="http://schemas.microsoft.com/office/drawing/2015/10/21/chartex" xmlns:cx3="http://schemas.microsoft.com/office/drawing/2016/5/9/chartex" xmlns:cx4="http://schemas.microsoft.com/office/drawing/2016/5/10/chartex" xmlns:cx5="http://schemas.microsoft.com/office/drawing/2016/5/11/chartex" xmlns:cx6="http://schemas.microsoft.com/office/drawing/2016/5/12/chartex" xmlns:cx7="http://schemas.microsoft.com/office/drawing/2016/5/13/chartex" xmlns:cx8="http://schemas.microsoft.com/office/drawing/2016/5/14/chartex" xmlns:mc="http://schemas.openxmlformats.org/markup-compatibility/2006" xmlns:aink="http://schemas.microsoft.com/office/drawing/2016/ink" xmlns:am3d="http://schemas.microsoft.com/office/drawing/2017/model3d" xmlns:o="urn:schemas-microsoft-com:office:office" xmlns:r="http://schemas.openxmlformats.org/officeDocument/2006/relationships" xmlns:m="http://schemas.openxmlformats.org/officeDocument/2006/math" xmlns:v="urn:schemas-microsoft-com:vml" xmlns:wp14="http://schemas.microsoft.com/office/word/2010/wordprocessingDrawing" xmlns:wp="http://schemas.openxmlformats.org/drawingml/2006/wordprocessingDrawing" xmlns:w10="urn:schemas-microsoft-com:office:word" xmlns:w="http://schemas.openxmlformats.org/wordprocessingml/2006/main" xmlns:w14="http://schemas.microsoft.com/office/word/2010/wordml" xmlns:w15="http://schemas.microsoft.com/office/word/2012/wordml" xmlns:w16cex="http://schemas.microsoft.com/office/word/2018/wordml/cex" xmlns:w16cid="http://schemas.microsoft.com/office/word/2016/wordml/cid" xmlns:w16="http://schemas.microsoft.com/office/word/2018/wordml" xmlns:w16se="http://schemas.microsoft.com/office/word/2015/wordml/symex" xmlns:wpg="http://schemas.microsoft.com/office/word/2010/wordprocessingGroup" xmlns:wpi="http://schemas.microsoft.com/office/word/2010/wordprocessingInk" xmlns:wne="http://schemas.microsoft.com/office/word/2006/wordml" xmlns:wps="http://schemas.microsoft.com/office/word/2010/wordprocessingShape" mc:Ignorable="w14 w15 w16se w16cid w16 w16cex wp14">
   <w:abstractNum w:abstractNumId="0" w15:restartNumberingAfterBreak="0">
+    <w:nsid w:val="0B875D0F"/>
+    <w:multiLevelType w:val="multilevel"/>
+    <w:tmpl w:val="B7E07D7C"/>
+    <w:lvl w:ilvl="0">
+      <w:start w:val="1"/>
+      <w:numFmt w:val="bullet"/>
+      <w:lvlText w:val=""/>
+      <w:lvlJc w:val="left"/>
+      <w:pPr>
+        <w:tabs>
+          <w:tab w:val="num" w:pos="720"/>
+        </w:tabs>
+        <w:ind w:left="720" w:hanging="360"/>
+      </w:pPr>
+      <w:rPr>
+        <w:rFonts w:ascii="Symbol" w:hAnsi="Symbol" w:hint="default"/>
+        <w:sz w:val="20"/>
+      </w:rPr>
+    </w:lvl>
+    <w:lvl w:ilvl="1" w:tentative="1">
+      <w:start w:val="1"/>
+      <w:numFmt w:val="bullet"/>
+      <w:lvlText w:val="o"/>
+      <w:lvlJc w:val="left"/>
+      <w:pPr>
+        <w:tabs>
+          <w:tab w:val="num" w:pos="1440"/>
+        </w:tabs>
+        <w:ind w:left="1440" w:hanging="360"/>
+      </w:pPr>
+      <w:rPr>
+        <w:rFonts w:ascii="Courier New" w:hAnsi="Courier New" w:hint="default"/>
+        <w:sz w:val="20"/>
+      </w:rPr>
+    </w:lvl>
+    <w:lvl w:ilvl="2" w:tentative="1">
+      <w:start w:val="1"/>
+      <w:numFmt w:val="bullet"/>
+      <w:lvlText w:val=""/>
+      <w:lvlJc w:val="left"/>
+      <w:pPr>
+        <w:tabs>
+          <w:tab w:val="num" w:pos="2160"/>
+        </w:tabs>
+        <w:ind w:left="2160" w:hanging="360"/>
+      </w:pPr>
+      <w:rPr>
+        <w:rFonts w:ascii="Wingdings" w:hAnsi="Wingdings" w:hint="default"/>
+        <w:sz w:val="20"/>
+      </w:rPr>
+    </w:lvl>
+    <w:lvl w:ilvl="3" w:tentative="1">
+      <w:start w:val="1"/>
+      <w:numFmt w:val="bullet"/>
+      <w:lvlText w:val=""/>
+      <w:lvlJc w:val="left"/>
+      <w:pPr>
+        <w:tabs>
+          <w:tab w:val="num" w:pos="2880"/>
+        </w:tabs>
+        <w:ind w:left="2880" w:hanging="360"/>
+      </w:pPr>
+      <w:rPr>
+        <w:rFonts w:ascii="Wingdings" w:hAnsi="Wingdings" w:hint="default"/>
+        <w:sz w:val="20"/>
+      </w:rPr>
+    </w:lvl>
+    <w:lvl w:ilvl="4" w:tentative="1">
+      <w:start w:val="1"/>
+      <w:numFmt w:val="bullet"/>
+      <w:lvlText w:val=""/>
+      <w:lvlJc w:val="left"/>
+      <w:pPr>
+        <w:tabs>
+          <w:tab w:val="num" w:pos="3600"/>
+        </w:tabs>
+        <w:ind w:left="3600" w:hanging="360"/>
+      </w:pPr>
+      <w:rPr>
+        <w:rFonts w:ascii="Wingdings" w:hAnsi="Wingdings" w:hint="default"/>
+        <w:sz w:val="20"/>
+      </w:rPr>
+    </w:lvl>
+    <w:lvl w:ilvl="5" w:tentative="1">
+      <w:start w:val="1"/>
+      <w:numFmt w:val="bullet"/>
+      <w:lvlText w:val=""/>
+      <w:lvlJc w:val="left"/>
+      <w:pPr>
+        <w:tabs>
+          <w:tab w:val="num" w:pos="4320"/>
+        </w:tabs>
+        <w:ind w:left="4320" w:hanging="360"/>
+      </w:pPr>
+      <w:rPr>
+        <w:rFonts w:ascii="Wingdings" w:hAnsi="Wingdings" w:hint="default"/>
+        <w:sz w:val="20"/>
+      </w:rPr>
+    </w:lvl>
+    <w:lvl w:ilvl="6" w:tentative="1">
+      <w:start w:val="1"/>
+      <w:numFmt w:val="bullet"/>
+      <w:lvlText w:val=""/>
+      <w:lvlJc w:val="left"/>
+      <w:pPr>
+        <w:tabs>
+          <w:tab w:val="num" w:pos="5040"/>
+        </w:tabs>
+        <w:ind w:left="5040" w:hanging="360"/>
+      </w:pPr>
+      <w:rPr>
+        <w:rFonts w:ascii="Wingdings" w:hAnsi="Wingdings" w:hint="default"/>
+        <w:sz w:val="20"/>
+      </w:rPr>
+    </w:lvl>
+    <w:lvl w:ilvl="7" w:tentative="1">
+      <w:start w:val="1"/>
+      <w:numFmt w:val="bullet"/>
+      <w:lvlText w:val=""/>
+      <w:lvlJc w:val="left"/>
+      <w:pPr>
+        <w:tabs>
+          <w:tab w:val="num" w:pos="5760"/>
+        </w:tabs>
+        <w:ind w:left="5760" w:hanging="360"/>
+      </w:pPr>
+      <w:rPr>
+        <w:rFonts w:ascii="Wingdings" w:hAnsi="Wingdings" w:hint="default"/>
+        <w:sz w:val="20"/>
+      </w:rPr>
+    </w:lvl>
+    <w:lvl w:ilvl="8" w:tentative="1">
+      <w:start w:val="1"/>
+      <w:numFmt w:val="bullet"/>
+      <w:lvlText w:val=""/>
+      <w:lvlJc w:val="left"/>
+      <w:pPr>
+        <w:tabs>
+          <w:tab w:val="num" w:pos="6480"/>
+        </w:tabs>
+        <w:ind w:left="6480" w:hanging="360"/>
+      </w:pPr>
+      <w:rPr>
+        <w:rFonts w:ascii="Wingdings" w:hAnsi="Wingdings" w:hint="default"/>
+        <w:sz w:val="20"/>
+      </w:rPr>
+    </w:lvl>
+  </w:abstractNum>
+  <w:abstractNum w:abstractNumId="1" w15:restartNumberingAfterBreak="0">
     <w:nsid w:val="3AD4079A"/>
     <w:multiLevelType w:val="hybridMultilevel"/>
     <w:tmpl w:val="89CCD850"/>
@@ -14990,6 +17384,9 @@
     </w:lvl>
   </w:abstractNum>
   <w:num w:numId="1">
+    <w:abstractNumId w:val="1"/>
+  </w:num>
+  <w:num w:numId="2">
     <w:abstractNumId w:val="0"/>
   </w:num>
 </w:numbering>
@@ -15390,6 +17787,26 @@
     <w:name w:val="Normal"/>
     <w:qFormat/>
   </w:style>
+  <w:style w:type="paragraph" w:styleId="Titre2">
+    <w:name w:val="heading 2"/>
+    <w:basedOn w:val="Normal"/>
+    <w:link w:val="Titre2Car"/>
+    <w:uiPriority w:val="9"/>
+    <w:qFormat/>
+    <w:rsid w:val="00E93172"/>
+    <w:pPr>
+      <w:spacing w:before="100" w:beforeAutospacing="1" w:after="100" w:afterAutospacing="1"/>
+      <w:outlineLvl w:val="1"/>
+    </w:pPr>
+    <w:rPr>
+      <w:rFonts w:ascii="Times New Roman" w:eastAsia="Times New Roman" w:hAnsi="Times New Roman" w:cs="Times New Roman"/>
+      <w:b/>
+      <w:bCs/>
+      <w:sz w:val="36"/>
+      <w:szCs w:val="36"/>
+      <w:lang w:eastAsia="fr-FR"/>
+    </w:rPr>
+  </w:style>
   <w:style w:type="character" w:default="1" w:styleId="Policepardfaut">
     <w:name w:val="Default Paragraph Font"/>
     <w:uiPriority w:val="1"/>
@@ -15610,6 +18027,73 @@
       <w:rFonts w:ascii="Times New Roman" w:eastAsia="Times New Roman" w:hAnsi="Times New Roman" w:cs="Times New Roman"/>
       <w:lang w:eastAsia="fr-FR"/>
     </w:rPr>
+  </w:style>
+  <w:style w:type="paragraph" w:styleId="En-tte">
+    <w:name w:val="header"/>
+    <w:basedOn w:val="Normal"/>
+    <w:link w:val="En-tteCar"/>
+    <w:uiPriority w:val="99"/>
+    <w:unhideWhenUsed/>
+    <w:rsid w:val="00C97C67"/>
+    <w:pPr>
+      <w:tabs>
+        <w:tab w:val="center" w:pos="4536"/>
+        <w:tab w:val="right" w:pos="9072"/>
+      </w:tabs>
+    </w:pPr>
+  </w:style>
+  <w:style w:type="character" w:customStyle="1" w:styleId="En-tteCar">
+    <w:name w:val="En-tête Car"/>
+    <w:basedOn w:val="Policepardfaut"/>
+    <w:link w:val="En-tte"/>
+    <w:uiPriority w:val="99"/>
+    <w:rsid w:val="00C97C67"/>
+  </w:style>
+  <w:style w:type="paragraph" w:styleId="Pieddepage">
+    <w:name w:val="footer"/>
+    <w:basedOn w:val="Normal"/>
+    <w:link w:val="PieddepageCar"/>
+    <w:uiPriority w:val="99"/>
+    <w:unhideWhenUsed/>
+    <w:rsid w:val="00C97C67"/>
+    <w:pPr>
+      <w:tabs>
+        <w:tab w:val="center" w:pos="4536"/>
+        <w:tab w:val="right" w:pos="9072"/>
+      </w:tabs>
+    </w:pPr>
+  </w:style>
+  <w:style w:type="character" w:customStyle="1" w:styleId="PieddepageCar">
+    <w:name w:val="Pied de page Car"/>
+    <w:basedOn w:val="Policepardfaut"/>
+    <w:link w:val="Pieddepage"/>
+    <w:uiPriority w:val="99"/>
+    <w:rsid w:val="00C97C67"/>
+  </w:style>
+  <w:style w:type="character" w:customStyle="1" w:styleId="Titre2Car">
+    <w:name w:val="Titre 2 Car"/>
+    <w:basedOn w:val="Policepardfaut"/>
+    <w:link w:val="Titre2"/>
+    <w:uiPriority w:val="9"/>
+    <w:rsid w:val="00E93172"/>
+    <w:rPr>
+      <w:rFonts w:ascii="Times New Roman" w:eastAsia="Times New Roman" w:hAnsi="Times New Roman" w:cs="Times New Roman"/>
+      <w:b/>
+      <w:bCs/>
+      <w:sz w:val="36"/>
+      <w:szCs w:val="36"/>
+      <w:lang w:eastAsia="fr-FR"/>
+    </w:rPr>
+  </w:style>
+  <w:style w:type="character" w:customStyle="1" w:styleId="apple-converted-space">
+    <w:name w:val="apple-converted-space"/>
+    <w:basedOn w:val="Policepardfaut"/>
+    <w:rsid w:val="00E93172"/>
+  </w:style>
+  <w:style w:type="character" w:customStyle="1" w:styleId="ts-alignment-element">
+    <w:name w:val="ts-alignment-element"/>
+    <w:basedOn w:val="Policepardfaut"/>
+    <w:rsid w:val="00E93172"/>
   </w:style>
 </w:styles>
 </file>

</xml_diff>

<commit_message>
create personas for user stories
</commit_message>
<xml_diff>
--- a/maquette.docx
+++ b/maquette.docx
@@ -53,8 +53,6 @@
     <w:p/>
     <w:p/>
     <w:p/>
-    <w:p/>
-    <w:p/>
     <w:p>
       <w:pPr>
         <w:shd w:val="clear" w:color="auto" w:fill="FFFFFF"/>
@@ -73,6 +71,7 @@
           <w:szCs w:val="48"/>
           <w:lang w:eastAsia="fr-FR"/>
         </w:rPr>
+        <w:lastRenderedPageBreak/>
         <w:t>OBJECTIF :</w:t>
       </w:r>
     </w:p>
@@ -219,10 +218,10 @@
         <w:tblLook w:val="04A0" w:firstRow="1" w:lastRow="0" w:firstColumn="1" w:lastColumn="0" w:noHBand="0" w:noVBand="1"/>
       </w:tblPr>
       <w:tblGrid>
-        <w:gridCol w:w="2614"/>
-        <w:gridCol w:w="2614"/>
-        <w:gridCol w:w="2614"/>
-        <w:gridCol w:w="2614"/>
+        <w:gridCol w:w="2796"/>
+        <w:gridCol w:w="2447"/>
+        <w:gridCol w:w="2796"/>
+        <w:gridCol w:w="2427"/>
       </w:tblGrid>
       <w:tr>
         <w:trPr>
@@ -232,9 +231,6 @@
           <w:tcPr>
             <w:cnfStyle w:val="001000000000" w:firstRow="0" w:lastRow="0" w:firstColumn="1" w:lastColumn="0" w:oddVBand="0" w:evenVBand="0" w:oddHBand="0" w:evenHBand="0" w:firstRowFirstColumn="0" w:firstRowLastColumn="0" w:lastRowFirstColumn="0" w:lastRowLastColumn="0"/>
             <w:tcW w:w="2614" w:type="dxa"/>
-            <w:tcBorders>
-              <w:bottom w:val="none" w:sz="0" w:space="0" w:color="auto"/>
-            </w:tcBorders>
           </w:tcPr>
           <w:p>
             <w:pPr>
@@ -244,14 +240,58 @@
               </w:rPr>
             </w:pPr>
           </w:p>
-          <w:p/>
+          <w:p>
+            <w:r>
+              <w:rPr>
+                <w:noProof/>
+              </w:rPr>
+              <w:drawing>
+                <wp:inline distT="0" distB="0" distL="0" distR="0" wp14:anchorId="08316A7C" wp14:editId="3313F727">
+                  <wp:extent cx="1638300" cy="1638300"/>
+                  <wp:effectExtent l="0" t="0" r="0" b="0"/>
+                  <wp:docPr id="5" name="Image 5" descr="Une image contenant intérieur, rideau, jaune, jouet&#10;&#10;Description générée automatiquement"/>
+                  <wp:cNvGraphicFramePr>
+                    <a:graphicFrameLocks xmlns:a="http://schemas.openxmlformats.org/drawingml/2006/main" noChangeAspect="1"/>
+                  </wp:cNvGraphicFramePr>
+                  <a:graphic xmlns:a="http://schemas.openxmlformats.org/drawingml/2006/main">
+                    <a:graphicData uri="http://schemas.openxmlformats.org/drawingml/2006/picture">
+                      <pic:pic xmlns:pic="http://schemas.openxmlformats.org/drawingml/2006/picture">
+                        <pic:nvPicPr>
+                          <pic:cNvPr id="5" name="Image 5" descr="Une image contenant intérieur, rideau, jaune, jouet&#10;&#10;Description générée automatiquement"/>
+                          <pic:cNvPicPr/>
+                        </pic:nvPicPr>
+                        <pic:blipFill>
+                          <a:blip r:embed="rId7" cstate="print">
+                            <a:extLst>
+                              <a:ext uri="{28A0092B-C50C-407E-A947-70E740481C1C}">
+                                <a14:useLocalDpi xmlns:a14="http://schemas.microsoft.com/office/drawing/2010/main" val="0"/>
+                              </a:ext>
+                            </a:extLst>
+                          </a:blip>
+                          <a:stretch>
+                            <a:fillRect/>
+                          </a:stretch>
+                        </pic:blipFill>
+                        <pic:spPr>
+                          <a:xfrm>
+                            <a:off x="0" y="0"/>
+                            <a:ext cx="1638300" cy="1638300"/>
+                          </a:xfrm>
+                          <a:prstGeom prst="rect">
+                            <a:avLst/>
+                          </a:prstGeom>
+                        </pic:spPr>
+                      </pic:pic>
+                    </a:graphicData>
+                  </a:graphic>
+                </wp:inline>
+              </w:drawing>
+            </w:r>
+          </w:p>
         </w:tc>
         <w:tc>
           <w:tcPr>
             <w:tcW w:w="2614" w:type="dxa"/>
-            <w:tcBorders>
-              <w:bottom w:val="none" w:sz="0" w:space="0" w:color="auto"/>
-            </w:tcBorders>
           </w:tcPr>
           <w:p>
             <w:pPr>
@@ -325,22 +365,71 @@
         <w:tc>
           <w:tcPr>
             <w:tcW w:w="2614" w:type="dxa"/>
-            <w:tcBorders>
-              <w:bottom w:val="none" w:sz="0" w:space="0" w:color="auto"/>
-            </w:tcBorders>
           </w:tcPr>
           <w:p>
             <w:pPr>
               <w:cnfStyle w:val="100000000000" w:firstRow="1" w:lastRow="0" w:firstColumn="0" w:lastColumn="0" w:oddVBand="0" w:evenVBand="0" w:oddHBand="0" w:evenHBand="0" w:firstRowFirstColumn="0" w:firstRowLastColumn="0" w:lastRowFirstColumn="0" w:lastRowLastColumn="0"/>
-            </w:pPr>
+              <w:rPr>
+                <w:b w:val="0"/>
+                <w:bCs w:val="0"/>
+              </w:rPr>
+            </w:pPr>
+          </w:p>
+          <w:p>
+            <w:pPr>
+              <w:cnfStyle w:val="100000000000" w:firstRow="1" w:lastRow="0" w:firstColumn="0" w:lastColumn="0" w:oddVBand="0" w:evenVBand="0" w:oddHBand="0" w:evenHBand="0" w:firstRowFirstColumn="0" w:firstRowLastColumn="0" w:lastRowFirstColumn="0" w:lastRowLastColumn="0"/>
+            </w:pPr>
+            <w:r>
+              <w:rPr>
+                <w:noProof/>
+              </w:rPr>
+              <w:drawing>
+                <wp:inline distT="0" distB="0" distL="0" distR="0" wp14:anchorId="1C7F1201" wp14:editId="0DC546DC">
+                  <wp:extent cx="1638300" cy="1638300"/>
+                  <wp:effectExtent l="0" t="0" r="0" b="0"/>
+                  <wp:docPr id="13" name="Image 13"/>
+                  <wp:cNvGraphicFramePr>
+                    <a:graphicFrameLocks xmlns:a="http://schemas.openxmlformats.org/drawingml/2006/main" noChangeAspect="1"/>
+                  </wp:cNvGraphicFramePr>
+                  <a:graphic xmlns:a="http://schemas.openxmlformats.org/drawingml/2006/main">
+                    <a:graphicData uri="http://schemas.openxmlformats.org/drawingml/2006/picture">
+                      <pic:pic xmlns:pic="http://schemas.openxmlformats.org/drawingml/2006/picture">
+                        <pic:nvPicPr>
+                          <pic:cNvPr id="13" name="Image 13"/>
+                          <pic:cNvPicPr/>
+                        </pic:nvPicPr>
+                        <pic:blipFill>
+                          <a:blip r:embed="rId8" cstate="print">
+                            <a:extLst>
+                              <a:ext uri="{28A0092B-C50C-407E-A947-70E740481C1C}">
+                                <a14:useLocalDpi xmlns:a14="http://schemas.microsoft.com/office/drawing/2010/main" val="0"/>
+                              </a:ext>
+                            </a:extLst>
+                          </a:blip>
+                          <a:stretch>
+                            <a:fillRect/>
+                          </a:stretch>
+                        </pic:blipFill>
+                        <pic:spPr>
+                          <a:xfrm>
+                            <a:off x="0" y="0"/>
+                            <a:ext cx="1638300" cy="1638300"/>
+                          </a:xfrm>
+                          <a:prstGeom prst="rect">
+                            <a:avLst/>
+                          </a:prstGeom>
+                        </pic:spPr>
+                      </pic:pic>
+                    </a:graphicData>
+                  </a:graphic>
+                </wp:inline>
+              </w:drawing>
+            </w:r>
           </w:p>
         </w:tc>
         <w:tc>
           <w:tcPr>
             <w:tcW w:w="2614" w:type="dxa"/>
-            <w:tcBorders>
-              <w:bottom w:val="none" w:sz="0" w:space="0" w:color="auto"/>
-            </w:tcBorders>
           </w:tcPr>
           <w:p>
             <w:pPr>
@@ -405,20 +494,67 @@
           <w:tcPr>
             <w:cnfStyle w:val="001000000000" w:firstRow="0" w:lastRow="0" w:firstColumn="1" w:lastColumn="0" w:oddVBand="0" w:evenVBand="0" w:oddHBand="0" w:evenHBand="0" w:firstRowFirstColumn="0" w:firstRowLastColumn="0" w:lastRowFirstColumn="0" w:lastRowLastColumn="0"/>
             <w:tcW w:w="2614" w:type="dxa"/>
-            <w:tcBorders>
-              <w:top w:val="none" w:sz="0" w:space="0" w:color="auto"/>
-              <w:bottom w:val="none" w:sz="0" w:space="0" w:color="auto"/>
-            </w:tcBorders>
-          </w:tcPr>
-          <w:p/>
+          </w:tcPr>
+          <w:p>
+            <w:pPr>
+              <w:rPr>
+                <w:b w:val="0"/>
+                <w:bCs w:val="0"/>
+              </w:rPr>
+            </w:pPr>
+          </w:p>
+          <w:p>
+            <w:r>
+              <w:rPr>
+                <w:noProof/>
+              </w:rPr>
+              <w:drawing>
+                <wp:inline distT="0" distB="0" distL="0" distR="0" wp14:anchorId="7AEA6ED2" wp14:editId="376BA999">
+                  <wp:extent cx="1638300" cy="1638300"/>
+                  <wp:effectExtent l="0" t="0" r="0" b="0"/>
+                  <wp:docPr id="14" name="Image 14"/>
+                  <wp:cNvGraphicFramePr>
+                    <a:graphicFrameLocks xmlns:a="http://schemas.openxmlformats.org/drawingml/2006/main" noChangeAspect="1"/>
+                  </wp:cNvGraphicFramePr>
+                  <a:graphic xmlns:a="http://schemas.openxmlformats.org/drawingml/2006/main">
+                    <a:graphicData uri="http://schemas.openxmlformats.org/drawingml/2006/picture">
+                      <pic:pic xmlns:pic="http://schemas.openxmlformats.org/drawingml/2006/picture">
+                        <pic:nvPicPr>
+                          <pic:cNvPr id="14" name="Image 14"/>
+                          <pic:cNvPicPr/>
+                        </pic:nvPicPr>
+                        <pic:blipFill>
+                          <a:blip r:embed="rId9" cstate="print">
+                            <a:extLst>
+                              <a:ext uri="{28A0092B-C50C-407E-A947-70E740481C1C}">
+                                <a14:useLocalDpi xmlns:a14="http://schemas.microsoft.com/office/drawing/2010/main" val="0"/>
+                              </a:ext>
+                            </a:extLst>
+                          </a:blip>
+                          <a:stretch>
+                            <a:fillRect/>
+                          </a:stretch>
+                        </pic:blipFill>
+                        <pic:spPr>
+                          <a:xfrm>
+                            <a:off x="0" y="0"/>
+                            <a:ext cx="1638300" cy="1638300"/>
+                          </a:xfrm>
+                          <a:prstGeom prst="rect">
+                            <a:avLst/>
+                          </a:prstGeom>
+                        </pic:spPr>
+                      </pic:pic>
+                    </a:graphicData>
+                  </a:graphic>
+                </wp:inline>
+              </w:drawing>
+            </w:r>
+          </w:p>
         </w:tc>
         <w:tc>
           <w:tcPr>
             <w:tcW w:w="2614" w:type="dxa"/>
-            <w:tcBorders>
-              <w:top w:val="none" w:sz="0" w:space="0" w:color="auto"/>
-              <w:bottom w:val="none" w:sz="0" w:space="0" w:color="auto"/>
-            </w:tcBorders>
           </w:tcPr>
           <w:p>
             <w:pPr>
@@ -477,24 +613,67 @@
         <w:tc>
           <w:tcPr>
             <w:tcW w:w="2614" w:type="dxa"/>
-            <w:tcBorders>
-              <w:top w:val="none" w:sz="0" w:space="0" w:color="auto"/>
-              <w:bottom w:val="none" w:sz="0" w:space="0" w:color="auto"/>
-            </w:tcBorders>
           </w:tcPr>
           <w:p>
             <w:pPr>
               <w:cnfStyle w:val="000000100000" w:firstRow="0" w:lastRow="0" w:firstColumn="0" w:lastColumn="0" w:oddVBand="0" w:evenVBand="0" w:oddHBand="1" w:evenHBand="0" w:firstRowFirstColumn="0" w:firstRowLastColumn="0" w:lastRowFirstColumn="0" w:lastRowLastColumn="0"/>
             </w:pPr>
           </w:p>
+          <w:p>
+            <w:pPr>
+              <w:cnfStyle w:val="000000100000" w:firstRow="0" w:lastRow="0" w:firstColumn="0" w:lastColumn="0" w:oddVBand="0" w:evenVBand="0" w:oddHBand="1" w:evenHBand="0" w:firstRowFirstColumn="0" w:firstRowLastColumn="0" w:lastRowFirstColumn="0" w:lastRowLastColumn="0"/>
+            </w:pPr>
+            <w:r>
+              <w:rPr>
+                <w:noProof/>
+              </w:rPr>
+              <w:drawing>
+                <wp:inline distT="0" distB="0" distL="0" distR="0" wp14:anchorId="5199AAFA" wp14:editId="0B6FC6BF">
+                  <wp:extent cx="1638300" cy="1638300"/>
+                  <wp:effectExtent l="0" t="0" r="0" b="0"/>
+                  <wp:docPr id="15" name="Image 15"/>
+                  <wp:cNvGraphicFramePr>
+                    <a:graphicFrameLocks xmlns:a="http://schemas.openxmlformats.org/drawingml/2006/main" noChangeAspect="1"/>
+                  </wp:cNvGraphicFramePr>
+                  <a:graphic xmlns:a="http://schemas.openxmlformats.org/drawingml/2006/main">
+                    <a:graphicData uri="http://schemas.openxmlformats.org/drawingml/2006/picture">
+                      <pic:pic xmlns:pic="http://schemas.openxmlformats.org/drawingml/2006/picture">
+                        <pic:nvPicPr>
+                          <pic:cNvPr id="15" name="Image 15"/>
+                          <pic:cNvPicPr/>
+                        </pic:nvPicPr>
+                        <pic:blipFill>
+                          <a:blip r:embed="rId10" cstate="print">
+                            <a:extLst>
+                              <a:ext uri="{28A0092B-C50C-407E-A947-70E740481C1C}">
+                                <a14:useLocalDpi xmlns:a14="http://schemas.microsoft.com/office/drawing/2010/main" val="0"/>
+                              </a:ext>
+                            </a:extLst>
+                          </a:blip>
+                          <a:stretch>
+                            <a:fillRect/>
+                          </a:stretch>
+                        </pic:blipFill>
+                        <pic:spPr>
+                          <a:xfrm>
+                            <a:off x="0" y="0"/>
+                            <a:ext cx="1638300" cy="1638300"/>
+                          </a:xfrm>
+                          <a:prstGeom prst="rect">
+                            <a:avLst/>
+                          </a:prstGeom>
+                        </pic:spPr>
+                      </pic:pic>
+                    </a:graphicData>
+                  </a:graphic>
+                </wp:inline>
+              </w:drawing>
+            </w:r>
+          </w:p>
         </w:tc>
         <w:tc>
           <w:tcPr>
             <w:tcW w:w="2614" w:type="dxa"/>
-            <w:tcBorders>
-              <w:top w:val="none" w:sz="0" w:space="0" w:color="auto"/>
-              <w:bottom w:val="none" w:sz="0" w:space="0" w:color="auto"/>
-            </w:tcBorders>
           </w:tcPr>
           <w:p>
             <w:pPr>
@@ -615,6 +794,57 @@
             <w:pPr>
               <w:cnfStyle w:val="000000000000" w:firstRow="0" w:lastRow="0" w:firstColumn="0" w:lastColumn="0" w:oddVBand="0" w:evenVBand="0" w:oddHBand="0" w:evenHBand="0" w:firstRowFirstColumn="0" w:firstRowLastColumn="0" w:lastRowFirstColumn="0" w:lastRowLastColumn="0"/>
             </w:pPr>
+          </w:p>
+          <w:p>
+            <w:pPr>
+              <w:cnfStyle w:val="000000000000" w:firstRow="0" w:lastRow="0" w:firstColumn="0" w:lastColumn="0" w:oddVBand="0" w:evenVBand="0" w:oddHBand="0" w:evenHBand="0" w:firstRowFirstColumn="0" w:firstRowLastColumn="0" w:lastRowFirstColumn="0" w:lastRowLastColumn="0"/>
+            </w:pPr>
+            <w:r>
+              <w:rPr>
+                <w:noProof/>
+              </w:rPr>
+              <w:drawing>
+                <wp:inline distT="0" distB="0" distL="0" distR="0" wp14:anchorId="571A5C4F" wp14:editId="33B3771C">
+                  <wp:extent cx="1638300" cy="1638300"/>
+                  <wp:effectExtent l="0" t="0" r="0" b="0"/>
+                  <wp:docPr id="16" name="Image 16"/>
+                  <wp:cNvGraphicFramePr>
+                    <a:graphicFrameLocks xmlns:a="http://schemas.openxmlformats.org/drawingml/2006/main" noChangeAspect="1"/>
+                  </wp:cNvGraphicFramePr>
+                  <a:graphic xmlns:a="http://schemas.openxmlformats.org/drawingml/2006/main">
+                    <a:graphicData uri="http://schemas.openxmlformats.org/drawingml/2006/picture">
+                      <pic:pic xmlns:pic="http://schemas.openxmlformats.org/drawingml/2006/picture">
+                        <pic:nvPicPr>
+                          <pic:cNvPr id="16" name="Image 16"/>
+                          <pic:cNvPicPr/>
+                        </pic:nvPicPr>
+                        <pic:blipFill>
+                          <a:blip r:embed="rId11" cstate="print">
+                            <a:extLst>
+                              <a:ext uri="{28A0092B-C50C-407E-A947-70E740481C1C}">
+                                <a14:useLocalDpi xmlns:a14="http://schemas.microsoft.com/office/drawing/2010/main" val="0"/>
+                              </a:ext>
+                            </a:extLst>
+                          </a:blip>
+                          <a:stretch>
+                            <a:fillRect/>
+                          </a:stretch>
+                        </pic:blipFill>
+                        <pic:spPr>
+                          <a:xfrm>
+                            <a:off x="0" y="0"/>
+                            <a:ext cx="1638300" cy="1638300"/>
+                          </a:xfrm>
+                          <a:prstGeom prst="rect">
+                            <a:avLst/>
+                          </a:prstGeom>
+                        </pic:spPr>
+                      </pic:pic>
+                    </a:graphicData>
+                  </a:graphic>
+                </wp:inline>
+              </w:drawing>
+            </w:r>
           </w:p>
         </w:tc>
         <w:tc>
@@ -1453,7 +1683,7 @@
                           <pic:cNvPicPr/>
                         </pic:nvPicPr>
                         <pic:blipFill>
-                          <a:blip r:embed="rId7">
+                          <a:blip r:embed="rId12">
                             <a:extLst>
                               <a:ext uri="{28A0092B-C50C-407E-A947-70E740481C1C}">
                                 <a14:useLocalDpi xmlns:a14="http://schemas.microsoft.com/office/drawing/2010/main" val="0"/>
@@ -1666,7 +1896,7 @@
                           <pic:cNvPicPr/>
                         </pic:nvPicPr>
                         <pic:blipFill>
-                          <a:blip r:embed="rId8">
+                          <a:blip r:embed="rId13">
                             <a:extLst>
                               <a:ext uri="{28A0092B-C50C-407E-A947-70E740481C1C}">
                                 <a14:useLocalDpi xmlns:a14="http://schemas.microsoft.com/office/drawing/2010/main" val="0"/>
@@ -2015,7 +2245,7 @@
                           <pic:cNvPicPr/>
                         </pic:nvPicPr>
                         <pic:blipFill>
-                          <a:blip r:embed="rId9">
+                          <a:blip r:embed="rId14">
                             <a:extLst>
                               <a:ext uri="{28A0092B-C50C-407E-A947-70E740481C1C}">
                                 <a14:useLocalDpi xmlns:a14="http://schemas.microsoft.com/office/drawing/2010/main" val="0"/>
@@ -2257,7 +2487,7 @@
                           <pic:cNvPicPr/>
                         </pic:nvPicPr>
                         <pic:blipFill>
-                          <a:blip r:embed="rId10">
+                          <a:blip r:embed="rId15">
                             <a:extLst>
                               <a:ext uri="{28A0092B-C50C-407E-A947-70E740481C1C}">
                                 <a14:useLocalDpi xmlns:a14="http://schemas.microsoft.com/office/drawing/2010/main" val="0"/>
@@ -2473,7 +2703,7 @@
                           <pic:cNvPicPr/>
                         </pic:nvPicPr>
                         <pic:blipFill>
-                          <a:blip r:embed="rId11">
+                          <a:blip r:embed="rId16">
                             <a:extLst>
                               <a:ext uri="{28A0092B-C50C-407E-A947-70E740481C1C}">
                                 <a14:useLocalDpi xmlns:a14="http://schemas.microsoft.com/office/drawing/2010/main" val="0"/>
@@ -2993,7 +3223,7 @@
         <w:rPr>
           <w:rFonts w:asciiTheme="minorHAnsi" w:hAnsiTheme="minorHAnsi" w:cstheme="minorHAnsi"/>
         </w:rPr>
-        <w:t>arrive sur la page d’accueil coté client</w:t>
+        <w:t>consulte la carte.</w:t>
       </w:r>
     </w:p>
     <w:p>
@@ -3459,56 +3689,121 @@
     </w:p>
     <w:p>
       <w:pPr>
+        <w:pStyle w:val="NormalWeb"/>
+        <w:rPr>
+          <w:rFonts w:asciiTheme="minorHAnsi" w:hAnsiTheme="minorHAnsi" w:cstheme="minorHAnsi"/>
+        </w:rPr>
+      </w:pPr>
+      <w:r>
+        <w:rPr>
+          <w:rFonts w:asciiTheme="minorHAnsi" w:hAnsiTheme="minorHAnsi" w:cstheme="minorHAnsi"/>
+          <w:b/>
+          <w:bCs/>
+        </w:rPr>
+        <w:t>Fin</w:t>
+      </w:r>
+      <w:r>
+        <w:rPr>
+          <w:rFonts w:asciiTheme="minorHAnsi" w:hAnsiTheme="minorHAnsi" w:cstheme="minorHAnsi"/>
+          <w:i/>
+          <w:iCs/>
+        </w:rPr>
+        <w:t xml:space="preserve"> </w:t>
+      </w:r>
+      <w:r>
+        <w:rPr>
+          <w:rFonts w:asciiTheme="minorHAnsi" w:hAnsiTheme="minorHAnsi" w:cstheme="minorHAnsi"/>
+        </w:rPr>
+        <w:t xml:space="preserve">: Scénario nominal : aux étapes </w:t>
+      </w:r>
+      <w:r>
+        <w:rPr>
+          <w:rFonts w:asciiTheme="minorHAnsi" w:hAnsiTheme="minorHAnsi" w:cstheme="minorHAnsi"/>
+        </w:rPr>
+        <w:t>1</w:t>
+      </w:r>
+      <w:r>
+        <w:rPr>
+          <w:rFonts w:asciiTheme="minorHAnsi" w:hAnsiTheme="minorHAnsi" w:cstheme="minorHAnsi"/>
+        </w:rPr>
+        <w:t xml:space="preserve">, </w:t>
+      </w:r>
+      <w:r>
+        <w:rPr>
+          <w:rFonts w:asciiTheme="minorHAnsi" w:hAnsiTheme="minorHAnsi" w:cstheme="minorHAnsi"/>
+        </w:rPr>
+        <w:t>3</w:t>
+      </w:r>
+      <w:r>
+        <w:rPr>
+          <w:rFonts w:asciiTheme="minorHAnsi" w:hAnsiTheme="minorHAnsi" w:cstheme="minorHAnsi"/>
+        </w:rPr>
+        <w:t xml:space="preserve">, </w:t>
+      </w:r>
+      <w:r>
+        <w:rPr>
+          <w:rFonts w:asciiTheme="minorHAnsi" w:hAnsiTheme="minorHAnsi" w:cstheme="minorHAnsi"/>
+        </w:rPr>
+        <w:t xml:space="preserve">7 </w:t>
+      </w:r>
+      <w:r>
+        <w:rPr>
+          <w:rFonts w:asciiTheme="minorHAnsi" w:hAnsiTheme="minorHAnsi" w:cstheme="minorHAnsi"/>
+        </w:rPr>
+        <w:t xml:space="preserve">sur décision de l'utilisateur. </w:t>
+      </w:r>
+    </w:p>
+    <w:p>
+      <w:pPr>
         <w:rPr>
           <w:sz w:val="32"/>
           <w:szCs w:val="32"/>
         </w:rPr>
       </w:pPr>
-    </w:p>
-    <w:p>
-      <w:pPr>
-        <w:pStyle w:val="NormalWeb"/>
-        <w:tabs>
-          <w:tab w:val="left" w:pos="8900"/>
-        </w:tabs>
-        <w:rPr>
-          <w:rFonts w:asciiTheme="minorHAnsi" w:hAnsiTheme="minorHAnsi" w:cstheme="minorHAnsi"/>
-          <w:b/>
-          <w:bCs/>
-          <w:i/>
-          <w:iCs/>
-        </w:rPr>
-      </w:pPr>
-    </w:p>
-    <w:p>
-      <w:pPr>
-        <w:pStyle w:val="NormalWeb"/>
-        <w:tabs>
-          <w:tab w:val="left" w:pos="8900"/>
-        </w:tabs>
-        <w:rPr>
-          <w:rFonts w:asciiTheme="minorHAnsi" w:hAnsiTheme="minorHAnsi" w:cstheme="minorHAnsi"/>
-          <w:b/>
-          <w:bCs/>
-          <w:i/>
-          <w:iCs/>
-        </w:rPr>
-      </w:pPr>
-    </w:p>
-    <w:p>
-      <w:pPr>
-        <w:pStyle w:val="NormalWeb"/>
-        <w:tabs>
-          <w:tab w:val="left" w:pos="8900"/>
-        </w:tabs>
-        <w:rPr>
-          <w:rFonts w:asciiTheme="minorHAnsi" w:hAnsiTheme="minorHAnsi" w:cstheme="minorHAnsi"/>
-          <w:b/>
-          <w:bCs/>
-          <w:i/>
-          <w:iCs/>
-        </w:rPr>
-      </w:pPr>
+      <w:r>
+        <w:rPr>
+          <w:sz w:val="32"/>
+          <w:szCs w:val="32"/>
+        </w:rPr>
+        <w:t>Complément :</w:t>
+      </w:r>
+    </w:p>
+    <w:p>
+      <w:r>
+        <w:rPr>
+          <w:b/>
+          <w:bCs/>
+        </w:rPr>
+        <w:t>Ergonomie :</w:t>
+      </w:r>
+      <w:r>
+        <w:t xml:space="preserve"> L’utilisateur doit pouvoir se connecter à son compte depuis n’importe quelle page et garder son panier en cours.</w:t>
+      </w:r>
+    </w:p>
+    <w:p>
+      <w:pPr>
+        <w:rPr>
+          <w:b/>
+          <w:bCs/>
+        </w:rPr>
+      </w:pPr>
+      <w:r>
+        <w:rPr>
+          <w:b/>
+          <w:bCs/>
+        </w:rPr>
+        <w:t>Problème non résolu :</w:t>
+      </w:r>
+      <w:r>
+        <w:rPr>
+          <w:b/>
+          <w:bCs/>
+        </w:rPr>
+        <w:t xml:space="preserve"> </w:t>
+      </w:r>
+      <w:r>
+        <w:t>…</w:t>
+      </w:r>
     </w:p>
     <w:p>
       <w:pPr>
@@ -4187,15 +4482,45 @@
     </w:tbl>
     <w:p>
       <w:pPr>
-        <w:shd w:val="clear" w:color="auto" w:fill="FFFFFF"/>
-        <w:spacing w:before="100" w:beforeAutospacing="1" w:after="100" w:afterAutospacing="1"/>
-        <w:rPr>
-          <w:rFonts w:eastAsia="Times New Roman" w:cstheme="minorHAnsi"/>
-          <w:sz w:val="48"/>
-          <w:szCs w:val="48"/>
-          <w:lang w:eastAsia="fr-FR"/>
-        </w:rPr>
-      </w:pPr>
+        <w:pStyle w:val="NormalWeb"/>
+        <w:rPr>
+          <w:rFonts w:asciiTheme="minorHAnsi" w:hAnsiTheme="minorHAnsi" w:cstheme="minorHAnsi"/>
+        </w:rPr>
+      </w:pPr>
+      <w:r>
+        <w:rPr>
+          <w:rFonts w:asciiTheme="minorHAnsi" w:hAnsiTheme="minorHAnsi" w:cstheme="minorHAnsi"/>
+          <w:b/>
+          <w:bCs/>
+        </w:rPr>
+        <w:t>Fin</w:t>
+      </w:r>
+      <w:r>
+        <w:rPr>
+          <w:rFonts w:asciiTheme="minorHAnsi" w:hAnsiTheme="minorHAnsi" w:cstheme="minorHAnsi"/>
+          <w:i/>
+          <w:iCs/>
+        </w:rPr>
+        <w:t xml:space="preserve"> </w:t>
+      </w:r>
+      <w:r>
+        <w:rPr>
+          <w:rFonts w:asciiTheme="minorHAnsi" w:hAnsiTheme="minorHAnsi" w:cstheme="minorHAnsi"/>
+        </w:rPr>
+        <w:t xml:space="preserve">: Scénario nominal : aux étapes </w:t>
+      </w:r>
+      <w:r>
+        <w:rPr>
+          <w:rFonts w:asciiTheme="minorHAnsi" w:hAnsiTheme="minorHAnsi" w:cstheme="minorHAnsi"/>
+        </w:rPr>
+        <w:t xml:space="preserve">2 </w:t>
+      </w:r>
+      <w:r>
+        <w:rPr>
+          <w:rFonts w:asciiTheme="minorHAnsi" w:hAnsiTheme="minorHAnsi" w:cstheme="minorHAnsi"/>
+        </w:rPr>
+        <w:t xml:space="preserve">sur décision de l'utilisateur. </w:t>
+      </w:r>
     </w:p>
     <w:p>
       <w:pPr>
@@ -4793,6 +5118,118 @@
     </w:p>
     <w:p>
       <w:pPr>
+        <w:pStyle w:val="NormalWeb"/>
+        <w:rPr>
+          <w:rFonts w:asciiTheme="minorHAnsi" w:hAnsiTheme="minorHAnsi" w:cstheme="minorHAnsi"/>
+        </w:rPr>
+      </w:pPr>
+      <w:r>
+        <w:rPr>
+          <w:rFonts w:asciiTheme="minorHAnsi" w:hAnsiTheme="minorHAnsi" w:cstheme="minorHAnsi"/>
+          <w:b/>
+          <w:bCs/>
+        </w:rPr>
+        <w:t>Fin</w:t>
+      </w:r>
+      <w:r>
+        <w:rPr>
+          <w:rFonts w:asciiTheme="minorHAnsi" w:hAnsiTheme="minorHAnsi" w:cstheme="minorHAnsi"/>
+          <w:i/>
+          <w:iCs/>
+        </w:rPr>
+        <w:t xml:space="preserve"> </w:t>
+      </w:r>
+      <w:r>
+        <w:rPr>
+          <w:rFonts w:asciiTheme="minorHAnsi" w:hAnsiTheme="minorHAnsi" w:cstheme="minorHAnsi"/>
+        </w:rPr>
+        <w:t xml:space="preserve">: Scénario nominal : aux étapes </w:t>
+      </w:r>
+      <w:r>
+        <w:rPr>
+          <w:rFonts w:asciiTheme="minorHAnsi" w:hAnsiTheme="minorHAnsi" w:cstheme="minorHAnsi"/>
+        </w:rPr>
+        <w:t>1</w:t>
+      </w:r>
+      <w:r>
+        <w:rPr>
+          <w:rFonts w:asciiTheme="minorHAnsi" w:hAnsiTheme="minorHAnsi" w:cstheme="minorHAnsi"/>
+        </w:rPr>
+        <w:t xml:space="preserve">, </w:t>
+      </w:r>
+      <w:r>
+        <w:rPr>
+          <w:rFonts w:asciiTheme="minorHAnsi" w:hAnsiTheme="minorHAnsi" w:cstheme="minorHAnsi"/>
+        </w:rPr>
+        <w:t xml:space="preserve">3 </w:t>
+      </w:r>
+      <w:r>
+        <w:rPr>
+          <w:rFonts w:asciiTheme="minorHAnsi" w:hAnsiTheme="minorHAnsi" w:cstheme="minorHAnsi"/>
+        </w:rPr>
+        <w:t xml:space="preserve">sur décision de l'utilisateur. </w:t>
+      </w:r>
+    </w:p>
+    <w:p>
+      <w:pPr>
+        <w:rPr>
+          <w:sz w:val="32"/>
+          <w:szCs w:val="32"/>
+        </w:rPr>
+      </w:pPr>
+      <w:r>
+        <w:rPr>
+          <w:sz w:val="32"/>
+          <w:szCs w:val="32"/>
+        </w:rPr>
+        <w:t>Complément :</w:t>
+      </w:r>
+    </w:p>
+    <w:p>
+      <w:r>
+        <w:rPr>
+          <w:b/>
+          <w:bCs/>
+        </w:rPr>
+        <w:t>Ergonomie :</w:t>
+      </w:r>
+      <w:r>
+        <w:t xml:space="preserve"> L’utilisateur doit pouvoir s’inscrire sur le </w:t>
+      </w:r>
+      <w:r>
+        <w:t>site depuis</w:t>
+      </w:r>
+      <w:r>
+        <w:t xml:space="preserve"> n’importe quelle page et garder son panier en cours.</w:t>
+      </w:r>
+    </w:p>
+    <w:p>
+      <w:pPr>
+        <w:rPr>
+          <w:b/>
+          <w:bCs/>
+        </w:rPr>
+      </w:pPr>
+      <w:r>
+        <w:rPr>
+          <w:b/>
+          <w:bCs/>
+        </w:rPr>
+        <w:t>Problème non résolu :</w:t>
+      </w:r>
+      <w:r>
+        <w:rPr>
+          <w:b/>
+          <w:bCs/>
+        </w:rPr>
+        <w:t xml:space="preserve"> </w:t>
+      </w:r>
+      <w:r>
+        <w:t>…</w:t>
+      </w:r>
+    </w:p>
+    <w:p>
+      <w:pPr>
         <w:rPr>
           <w:sz w:val="40"/>
           <w:szCs w:val="40"/>
@@ -4804,30 +5241,6 @@
         <w:rPr>
           <w:sz w:val="40"/>
           <w:szCs w:val="40"/>
-        </w:rPr>
-      </w:pPr>
-    </w:p>
-    <w:p>
-      <w:pPr>
-        <w:rPr>
-          <w:sz w:val="52"/>
-          <w:szCs w:val="52"/>
-        </w:rPr>
-      </w:pPr>
-    </w:p>
-    <w:p>
-      <w:pPr>
-        <w:rPr>
-          <w:sz w:val="52"/>
-          <w:szCs w:val="52"/>
-        </w:rPr>
-      </w:pPr>
-    </w:p>
-    <w:p>
-      <w:pPr>
-        <w:rPr>
-          <w:sz w:val="52"/>
-          <w:szCs w:val="52"/>
         </w:rPr>
       </w:pPr>
     </w:p>
@@ -12346,30 +12759,16 @@
         <w:tabs>
           <w:tab w:val="left" w:pos="8900"/>
         </w:tabs>
-        <w:rPr>
-          <w:rFonts w:asciiTheme="minorHAnsi" w:hAnsiTheme="minorHAnsi" w:cstheme="minorHAnsi"/>
-          <w:b/>
-          <w:bCs/>
-          <w:i/>
-          <w:iCs/>
-        </w:rPr>
-      </w:pPr>
-    </w:p>
-    <w:p>
-      <w:pPr>
-        <w:pStyle w:val="NormalWeb"/>
-        <w:tabs>
-          <w:tab w:val="left" w:pos="8900"/>
-        </w:tabs>
-      </w:pPr>
-      <w:r>
-        <w:rPr>
-          <w:rFonts w:asciiTheme="minorHAnsi" w:hAnsiTheme="minorHAnsi" w:cstheme="minorHAnsi"/>
-          <w:b/>
-          <w:bCs/>
-          <w:i/>
-          <w:iCs/>
-        </w:rPr>
+      </w:pPr>
+      <w:r>
+        <w:rPr>
+          <w:rFonts w:asciiTheme="minorHAnsi" w:hAnsiTheme="minorHAnsi" w:cstheme="minorHAnsi"/>
+          <w:b/>
+          <w:bCs/>
+          <w:i/>
+          <w:iCs/>
+        </w:rPr>
+        <w:lastRenderedPageBreak/>
         <w:t>Cas n°</w:t>
       </w:r>
       <w:r>
@@ -13114,10 +13513,7 @@
         <w:t>Ergonomie :</w:t>
       </w:r>
       <w:r>
-        <w:t xml:space="preserve"> </w:t>
-      </w:r>
-      <w:r>
-        <w:t>Géolocalisation et application mobile.</w:t>
+        <w:t xml:space="preserve"> Géolocalisation et application mobile.</w:t>
       </w:r>
     </w:p>
     <w:p>
@@ -15024,9 +15420,9 @@
         <w:tblLook w:val="04A0" w:firstRow="1" w:lastRow="0" w:firstColumn="1" w:lastColumn="0" w:noHBand="0" w:noVBand="1"/>
       </w:tblPr>
       <w:tblGrid>
-        <w:gridCol w:w="970"/>
-        <w:gridCol w:w="8516"/>
-        <w:gridCol w:w="970"/>
+        <w:gridCol w:w="1530"/>
+        <w:gridCol w:w="7396"/>
+        <w:gridCol w:w="1530"/>
       </w:tblGrid>
       <w:tr>
         <w:tc>
@@ -15104,9 +15500,9 @@
                 <w:szCs w:val="32"/>
               </w:rPr>
               <w:drawing>
-                <wp:inline distT="0" distB="0" distL="0" distR="0" wp14:anchorId="507DE509" wp14:editId="6A8E430F">
-                  <wp:extent cx="5264558" cy="4257675"/>
-                  <wp:effectExtent l="0" t="0" r="6350" b="0"/>
+                <wp:inline distT="0" distB="0" distL="0" distR="0" wp14:anchorId="507DE509" wp14:editId="0D7A3489">
+                  <wp:extent cx="4553712" cy="6400800"/>
+                  <wp:effectExtent l="0" t="0" r="5715" b="0"/>
                   <wp:docPr id="11" name="Image 11"/>
                   <wp:cNvGraphicFramePr>
                     <a:graphicFrameLocks xmlns:a="http://schemas.openxmlformats.org/drawingml/2006/main" noChangeAspect="1"/>
@@ -15119,7 +15515,7 @@
                           <pic:cNvPicPr/>
                         </pic:nvPicPr>
                         <pic:blipFill>
-                          <a:blip r:embed="rId12">
+                          <a:blip r:embed="rId17">
                             <a:extLst>
                               <a:ext uri="{28A0092B-C50C-407E-A947-70E740481C1C}">
                                 <a14:useLocalDpi xmlns:a14="http://schemas.microsoft.com/office/drawing/2010/main" val="0"/>
@@ -15133,7 +15529,7 @@
                         <pic:spPr>
                           <a:xfrm>
                             <a:off x="0" y="0"/>
-                            <a:ext cx="5273738" cy="4265099"/>
+                            <a:ext cx="4567170" cy="6419717"/>
                           </a:xfrm>
                           <a:prstGeom prst="rect">
                             <a:avLst/>
@@ -15335,7 +15731,7 @@
                           <pic:cNvPicPr/>
                         </pic:nvPicPr>
                         <pic:blipFill>
-                          <a:blip r:embed="rId13">
+                          <a:blip r:embed="rId18">
                             <a:extLst>
                               <a:ext uri="{28A0092B-C50C-407E-A947-70E740481C1C}">
                                 <a14:useLocalDpi xmlns:a14="http://schemas.microsoft.com/office/drawing/2010/main" val="0"/>
@@ -15461,13 +15857,7 @@
               <w:rPr>
                 <w:noProof/>
               </w:rPr>
-              <w:t>PREPARE</w:t>
-            </w:r>
-            <w:r>
-              <w:rPr>
-                <w:noProof/>
-              </w:rPr>
-              <w:t xml:space="preserve">R </w:t>
+              <w:t xml:space="preserve">PREPARER </w:t>
             </w:r>
             <w:r>
               <w:rPr>
@@ -15544,7 +15934,7 @@
                           <pic:cNvPicPr/>
                         </pic:nvPicPr>
                         <pic:blipFill>
-                          <a:blip r:embed="rId14">
+                          <a:blip r:embed="rId19">
                             <a:extLst>
                               <a:ext uri="{28A0092B-C50C-407E-A947-70E740481C1C}">
                                 <a14:useLocalDpi xmlns:a14="http://schemas.microsoft.com/office/drawing/2010/main" val="0"/>
@@ -15700,13 +16090,7 @@
               <w:rPr>
                 <w:noProof/>
               </w:rPr>
-              <w:t>LIVRER</w:t>
-            </w:r>
-            <w:r>
-              <w:rPr>
-                <w:noProof/>
-              </w:rPr>
-              <w:t xml:space="preserve"> UNE COMMANDE</w:t>
+              <w:t>LIVRER UNE COMMANDE</w:t>
             </w:r>
           </w:p>
         </w:tc>
@@ -15771,7 +16155,7 @@
                           <pic:cNvPicPr/>
                         </pic:nvPicPr>
                         <pic:blipFill>
-                          <a:blip r:embed="rId15">
+                          <a:blip r:embed="rId20">
                             <a:extLst>
                               <a:ext uri="{28A0092B-C50C-407E-A947-70E740481C1C}">
                                 <a14:useLocalDpi xmlns:a14="http://schemas.microsoft.com/office/drawing/2010/main" val="0"/>
@@ -17012,13 +17396,7 @@
       </w:r>
       <w:proofErr w:type="spellEnd"/>
       <w:r>
-        <w:t xml:space="preserve"> </w:t>
-      </w:r>
-      <w:r>
-        <w:t xml:space="preserve">(avec Node.js) </w:t>
-      </w:r>
-      <w:r>
-        <w:t>à l’avantage de couvrir la programmation coté client et coté serveur.</w:t>
+        <w:t xml:space="preserve"> (avec Node.js) à l’avantage de couvrir la programmation coté client et coté serveur.</w:t>
       </w:r>
     </w:p>
     <w:p/>
@@ -17083,10 +17461,7 @@
         <w:t xml:space="preserve">cadeau </w:t>
       </w:r>
       <w:r>
-        <w:t>pour iOS</w:t>
-      </w:r>
-      <w:r>
-        <w:t xml:space="preserve"> 11 et versions </w:t>
+        <w:t xml:space="preserve">pour iOS 11 et versions </w:t>
       </w:r>
       <w:r>
         <w:t>ultérieures.</w:t>

</xml_diff>

<commit_message>
add context diagram and some improvements
</commit_message>
<xml_diff>
--- a/maquette.docx
+++ b/maquette.docx
@@ -246,10 +246,10 @@
                 <w:noProof/>
               </w:rPr>
               <w:drawing>
-                <wp:inline distT="0" distB="0" distL="0" distR="0" wp14:anchorId="08316A7C" wp14:editId="3313F727">
+                <wp:inline distT="0" distB="0" distL="0" distR="0" wp14:anchorId="08316A7C" wp14:editId="381C4294">
                   <wp:extent cx="1638300" cy="1638300"/>
                   <wp:effectExtent l="0" t="0" r="0" b="0"/>
-                  <wp:docPr id="5" name="Image 5" descr="Une image contenant intérieur, rideau, jaune, jouet&#10;&#10;Description générée automatiquement"/>
+                  <wp:docPr id="5" name="Image 5"/>
                   <wp:cNvGraphicFramePr>
                     <a:graphicFrameLocks xmlns:a="http://schemas.openxmlformats.org/drawingml/2006/main" noChangeAspect="1"/>
                   </wp:cNvGraphicFramePr>
@@ -257,7 +257,7 @@
                     <a:graphicData uri="http://schemas.openxmlformats.org/drawingml/2006/picture">
                       <pic:pic xmlns:pic="http://schemas.openxmlformats.org/drawingml/2006/picture">
                         <pic:nvPicPr>
-                          <pic:cNvPr id="5" name="Image 5" descr="Une image contenant intérieur, rideau, jaune, jouet&#10;&#10;Description générée automatiquement"/>
+                          <pic:cNvPr id="5" name="Image 5"/>
                           <pic:cNvPicPr/>
                         </pic:nvPicPr>
                         <pic:blipFill>
@@ -324,67 +324,109 @@
                 <w:b w:val="0"/>
                 <w:bCs w:val="0"/>
               </w:rPr>
-              <w:t xml:space="preserve"> co-fondatrice de « oc pizza », elle veut moderniser l’image de la franchise grâce à une </w:t>
-            </w:r>
-            <w:r>
-              <w:t>meilleure gestion des commandes</w:t>
-            </w:r>
-            <w:r>
-              <w:t>.</w:t>
-            </w:r>
-          </w:p>
-          <w:p>
-            <w:pPr>
-              <w:cnfStyle w:val="100000000000" w:firstRow="1" w:lastRow="0" w:firstColumn="0" w:lastColumn="0" w:oddVBand="0" w:evenVBand="0" w:oddHBand="0" w:evenHBand="0" w:firstRowFirstColumn="0" w:firstRowLastColumn="0" w:lastRowFirstColumn="0" w:lastRowLastColumn="0"/>
+              <w:t xml:space="preserve"> </w:t>
+            </w:r>
+            <w:r>
               <w:rPr>
                 <w:b w:val="0"/>
                 <w:bCs w:val="0"/>
               </w:rPr>
-            </w:pPr>
+              <w:t xml:space="preserve">et Franck dirige </w:t>
+            </w:r>
             <w:r>
               <w:rPr>
                 <w:b w:val="0"/>
                 <w:bCs w:val="0"/>
               </w:rPr>
-              <w:t xml:space="preserve">Le client doit pouvoir </w:t>
-            </w:r>
-            <w:r>
-              <w:t>payer sur place ou à la livraison.</w:t>
-            </w:r>
-          </w:p>
-          <w:p>
-            <w:pPr>
-              <w:cnfStyle w:val="100000000000" w:firstRow="1" w:lastRow="0" w:firstColumn="0" w:lastColumn="0" w:oddVBand="0" w:evenVBand="0" w:oddHBand="0" w:evenHBand="0" w:firstRowFirstColumn="0" w:firstRowLastColumn="0" w:lastRowFirstColumn="0" w:lastRowLastColumn="0"/>
+              <w:t xml:space="preserve">« oc pizza », </w:t>
+            </w:r>
+            <w:r>
               <w:rPr>
                 <w:b w:val="0"/>
                 <w:bCs w:val="0"/>
               </w:rPr>
-            </w:pPr>
-          </w:p>
-        </w:tc>
-        <w:tc>
-          <w:tcPr>
-            <w:tcW w:w="2614" w:type="dxa"/>
-          </w:tcPr>
-          <w:p>
-            <w:pPr>
-              <w:cnfStyle w:val="100000000000" w:firstRow="1" w:lastRow="0" w:firstColumn="0" w:lastColumn="0" w:oddVBand="0" w:evenVBand="0" w:oddHBand="0" w:evenHBand="0" w:firstRowFirstColumn="0" w:firstRowLastColumn="0" w:lastRowFirstColumn="0" w:lastRowLastColumn="0"/>
+              <w:t xml:space="preserve">ils </w:t>
+            </w:r>
+            <w:r>
               <w:rPr>
                 <w:b w:val="0"/>
                 <w:bCs w:val="0"/>
               </w:rPr>
-            </w:pPr>
+              <w:t>veu</w:t>
+            </w:r>
+            <w:r>
+              <w:rPr>
+                <w:b w:val="0"/>
+                <w:bCs w:val="0"/>
+              </w:rPr>
+              <w:t xml:space="preserve">lent </w:t>
+            </w:r>
+            <w:r>
+              <w:rPr>
+                <w:b w:val="0"/>
+                <w:bCs w:val="0"/>
+              </w:rPr>
+              <w:t xml:space="preserve">moderniser l’image de la franchise grâce à une </w:t>
+            </w:r>
+            <w:r>
+              <w:t>meilleure gestion des commandes</w:t>
+            </w:r>
+            <w:r>
+              <w:t>.</w:t>
+            </w:r>
           </w:p>
           <w:p>
             <w:pPr>
               <w:cnfStyle w:val="100000000000" w:firstRow="1" w:lastRow="0" w:firstColumn="0" w:lastColumn="0" w:oddVBand="0" w:evenVBand="0" w:oddHBand="0" w:evenHBand="0" w:firstRowFirstColumn="0" w:firstRowLastColumn="0" w:lastRowFirstColumn="0" w:lastRowLastColumn="0"/>
+              <w:rPr>
+                <w:b w:val="0"/>
+                <w:bCs w:val="0"/>
+              </w:rPr>
+            </w:pPr>
+            <w:r>
+              <w:rPr>
+                <w:b w:val="0"/>
+                <w:bCs w:val="0"/>
+              </w:rPr>
+              <w:t xml:space="preserve">Le client doit pouvoir </w:t>
+            </w:r>
+            <w:r>
+              <w:t>payer sur place ou à la livraison.</w:t>
+            </w:r>
+          </w:p>
+          <w:p>
+            <w:pPr>
+              <w:cnfStyle w:val="100000000000" w:firstRow="1" w:lastRow="0" w:firstColumn="0" w:lastColumn="0" w:oddVBand="0" w:evenVBand="0" w:oddHBand="0" w:evenHBand="0" w:firstRowFirstColumn="0" w:firstRowLastColumn="0" w:lastRowFirstColumn="0" w:lastRowLastColumn="0"/>
+              <w:rPr>
+                <w:b w:val="0"/>
+                <w:bCs w:val="0"/>
+              </w:rPr>
+            </w:pPr>
+          </w:p>
+        </w:tc>
+        <w:tc>
+          <w:tcPr>
+            <w:tcW w:w="2614" w:type="dxa"/>
+          </w:tcPr>
+          <w:p>
+            <w:pPr>
+              <w:cnfStyle w:val="100000000000" w:firstRow="1" w:lastRow="0" w:firstColumn="0" w:lastColumn="0" w:oddVBand="0" w:evenVBand="0" w:oddHBand="0" w:evenHBand="0" w:firstRowFirstColumn="0" w:firstRowLastColumn="0" w:lastRowFirstColumn="0" w:lastRowLastColumn="0"/>
+              <w:rPr>
+                <w:b w:val="0"/>
+                <w:bCs w:val="0"/>
+              </w:rPr>
+            </w:pPr>
+          </w:p>
+          <w:p>
+            <w:pPr>
+              <w:cnfStyle w:val="100000000000" w:firstRow="1" w:lastRow="0" w:firstColumn="0" w:lastColumn="0" w:oddVBand="0" w:evenVBand="0" w:oddHBand="0" w:evenHBand="0" w:firstRowFirstColumn="0" w:firstRowLastColumn="0" w:lastRowFirstColumn="0" w:lastRowLastColumn="0"/>
             </w:pPr>
             <w:r>
               <w:rPr>
                 <w:noProof/>
               </w:rPr>
               <w:drawing>
-                <wp:inline distT="0" distB="0" distL="0" distR="0" wp14:anchorId="1C7F1201" wp14:editId="0DC546DC">
+                <wp:inline distT="0" distB="0" distL="0" distR="0" wp14:anchorId="1C7F1201" wp14:editId="51A15645">
                   <wp:extent cx="1638300" cy="1638300"/>
                   <wp:effectExtent l="0" t="0" r="0" b="0"/>
                   <wp:docPr id="13" name="Image 13"/>
@@ -451,28 +493,50 @@
                 <w:i/>
                 <w:iCs/>
               </w:rPr>
-              <w:t>Franck</w:t>
+              <w:t xml:space="preserve">Bob, </w:t>
             </w:r>
             <w:r>
               <w:rPr>
                 <w:b w:val="0"/>
                 <w:bCs w:val="0"/>
               </w:rPr>
-              <w:t xml:space="preserve"> co-fondateur, ancien pizzaiolo en Italie, il a créé sa première pizzeria sur les conseils de Lola. </w:t>
+              <w:t>amateur de pizza</w:t>
             </w:r>
             <w:r>
               <w:rPr>
                 <w:b w:val="0"/>
                 <w:bCs w:val="0"/>
-              </w:rPr>
-              <w:t>Il aimerait</w:t>
+                <w:i/>
+                <w:iCs/>
+              </w:rPr>
+              <w:t xml:space="preserve"> </w:t>
             </w:r>
             <w:r>
               <w:rPr>
                 <w:b w:val="0"/>
                 <w:bCs w:val="0"/>
               </w:rPr>
-              <w:t xml:space="preserve"> avoir son application aussi sur smartphone.</w:t>
+              <w:t xml:space="preserve">veut pouvoir commander facilement, </w:t>
+            </w:r>
+            <w:r>
+              <w:t xml:space="preserve">suivre ses commandes </w:t>
+            </w:r>
+            <w:r>
+              <w:rPr>
+                <w:b w:val="0"/>
+                <w:bCs w:val="0"/>
+              </w:rPr>
+              <w:t xml:space="preserve">et être </w:t>
+            </w:r>
+            <w:r>
+              <w:t>livré rapidement</w:t>
+            </w:r>
+            <w:r>
+              <w:rPr>
+                <w:b w:val="0"/>
+                <w:bCs w:val="0"/>
+              </w:rPr>
+              <w:t>.</w:t>
             </w:r>
           </w:p>
           <w:p>
@@ -509,7 +573,7 @@
                 <w:noProof/>
               </w:rPr>
               <w:drawing>
-                <wp:inline distT="0" distB="0" distL="0" distR="0" wp14:anchorId="7AEA6ED2" wp14:editId="376BA999">
+                <wp:inline distT="0" distB="0" distL="0" distR="0" wp14:anchorId="7AEA6ED2" wp14:editId="2335267B">
                   <wp:extent cx="1638300" cy="1638300"/>
                   <wp:effectExtent l="0" t="0" r="0" b="0"/>
                   <wp:docPr id="14" name="Image 14"/>
@@ -628,7 +692,7 @@
                 <w:noProof/>
               </w:rPr>
               <w:drawing>
-                <wp:inline distT="0" distB="0" distL="0" distR="0" wp14:anchorId="5199AAFA" wp14:editId="0B6FC6BF">
+                <wp:inline distT="0" distB="0" distL="0" distR="0" wp14:anchorId="5199AAFA" wp14:editId="17CA7676">
                   <wp:extent cx="1638300" cy="1638300"/>
                   <wp:effectExtent l="0" t="0" r="0" b="0"/>
                   <wp:docPr id="15" name="Image 15"/>
@@ -736,78 +800,24 @@
             <w:cnfStyle w:val="001000000000" w:firstRow="0" w:lastRow="0" w:firstColumn="1" w:lastColumn="0" w:oddVBand="0" w:evenVBand="0" w:oddHBand="0" w:evenHBand="0" w:firstRowFirstColumn="0" w:firstRowLastColumn="0" w:lastRowFirstColumn="0" w:lastRowLastColumn="0"/>
             <w:tcW w:w="2614" w:type="dxa"/>
           </w:tcPr>
-          <w:p/>
-        </w:tc>
-        <w:tc>
-          <w:tcPr>
-            <w:tcW w:w="2614" w:type="dxa"/>
-          </w:tcPr>
-          <w:p>
-            <w:pPr>
-              <w:cnfStyle w:val="000000000000" w:firstRow="0" w:lastRow="0" w:firstColumn="0" w:lastColumn="0" w:oddVBand="0" w:evenVBand="0" w:oddHBand="0" w:evenHBand="0" w:firstRowFirstColumn="0" w:firstRowLastColumn="0" w:lastRowFirstColumn="0" w:lastRowLastColumn="0"/>
-            </w:pPr>
-          </w:p>
-          <w:p>
-            <w:pPr>
-              <w:cnfStyle w:val="000000000000" w:firstRow="0" w:lastRow="0" w:firstColumn="0" w:lastColumn="0" w:oddVBand="0" w:evenVBand="0" w:oddHBand="0" w:evenHBand="0" w:firstRowFirstColumn="0" w:firstRowLastColumn="0" w:lastRowFirstColumn="0" w:lastRowLastColumn="0"/>
-            </w:pPr>
-            <w:r>
-              <w:rPr>
-                <w:i/>
-                <w:iCs/>
-              </w:rPr>
-              <w:t>Brigitte</w:t>
-            </w:r>
-            <w:r>
-              <w:t xml:space="preserve"> gère</w:t>
-            </w:r>
-            <w:r>
-              <w:t xml:space="preserve"> les </w:t>
-            </w:r>
-            <w:r>
-              <w:rPr>
-                <w:b/>
-                <w:bCs/>
-                <w:sz w:val="28"/>
-                <w:szCs w:val="28"/>
-              </w:rPr>
-              <w:t xml:space="preserve">commandes sur place et au téléphone </w:t>
-            </w:r>
-            <w:r>
-              <w:t xml:space="preserve">; Le tout sans stress. </w:t>
-            </w:r>
-            <w:r>
-              <w:t>Il lui arrive souvent d’aider aussi à la préparation des pizzas.</w:t>
-            </w:r>
-          </w:p>
-          <w:p>
-            <w:pPr>
-              <w:cnfStyle w:val="000000000000" w:firstRow="0" w:lastRow="0" w:firstColumn="0" w:lastColumn="0" w:oddVBand="0" w:evenVBand="0" w:oddHBand="0" w:evenHBand="0" w:firstRowFirstColumn="0" w:firstRowLastColumn="0" w:lastRowFirstColumn="0" w:lastRowLastColumn="0"/>
-            </w:pPr>
-          </w:p>
-        </w:tc>
-        <w:tc>
-          <w:tcPr>
-            <w:tcW w:w="2614" w:type="dxa"/>
-          </w:tcPr>
-          <w:p>
-            <w:pPr>
-              <w:cnfStyle w:val="000000000000" w:firstRow="0" w:lastRow="0" w:firstColumn="0" w:lastColumn="0" w:oddVBand="0" w:evenVBand="0" w:oddHBand="0" w:evenHBand="0" w:firstRowFirstColumn="0" w:firstRowLastColumn="0" w:lastRowFirstColumn="0" w:lastRowLastColumn="0"/>
-            </w:pPr>
-          </w:p>
-          <w:p>
-            <w:pPr>
-              <w:cnfStyle w:val="000000000000" w:firstRow="0" w:lastRow="0" w:firstColumn="0" w:lastColumn="0" w:oddVBand="0" w:evenVBand="0" w:oddHBand="0" w:evenHBand="0" w:firstRowFirstColumn="0" w:firstRowLastColumn="0" w:lastRowFirstColumn="0" w:lastRowLastColumn="0"/>
-            </w:pPr>
+          <w:p>
+            <w:pPr>
+              <w:rPr>
+                <w:b w:val="0"/>
+                <w:bCs w:val="0"/>
+              </w:rPr>
+            </w:pPr>
+          </w:p>
+          <w:p>
             <w:r>
               <w:rPr>
                 <w:noProof/>
               </w:rPr>
               <w:drawing>
-                <wp:inline distT="0" distB="0" distL="0" distR="0" wp14:anchorId="571A5C4F" wp14:editId="33B3771C">
+                <wp:inline distT="0" distB="0" distL="0" distR="0" wp14:anchorId="36392266" wp14:editId="641CA1BC">
                   <wp:extent cx="1638300" cy="1638300"/>
                   <wp:effectExtent l="0" t="0" r="0" b="0"/>
-                  <wp:docPr id="16" name="Image 16"/>
+                  <wp:docPr id="12" name="Image 12"/>
                   <wp:cNvGraphicFramePr>
                     <a:graphicFrameLocks xmlns:a="http://schemas.openxmlformats.org/drawingml/2006/main" noChangeAspect="1"/>
                   </wp:cNvGraphicFramePr>
@@ -815,7 +825,7 @@
                     <a:graphicData uri="http://schemas.openxmlformats.org/drawingml/2006/picture">
                       <pic:pic xmlns:pic="http://schemas.openxmlformats.org/drawingml/2006/picture">
                         <pic:nvPicPr>
-                          <pic:cNvPr id="16" name="Image 16"/>
+                          <pic:cNvPr id="12" name="Image 12"/>
                           <pic:cNvPicPr/>
                         </pic:nvPicPr>
                         <pic:blipFill>
@@ -854,9 +864,130 @@
           <w:p>
             <w:pPr>
               <w:cnfStyle w:val="000000000000" w:firstRow="0" w:lastRow="0" w:firstColumn="0" w:lastColumn="0" w:oddVBand="0" w:evenVBand="0" w:oddHBand="0" w:evenHBand="0" w:firstRowFirstColumn="0" w:firstRowLastColumn="0" w:lastRowFirstColumn="0" w:lastRowLastColumn="0"/>
+            </w:pPr>
+          </w:p>
+          <w:p>
+            <w:pPr>
+              <w:cnfStyle w:val="000000000000" w:firstRow="0" w:lastRow="0" w:firstColumn="0" w:lastColumn="0" w:oddVBand="0" w:evenVBand="0" w:oddHBand="0" w:evenHBand="0" w:firstRowFirstColumn="0" w:firstRowLastColumn="0" w:lastRowFirstColumn="0" w:lastRowLastColumn="0"/>
+            </w:pPr>
+            <w:r>
+              <w:rPr>
+                <w:i/>
+                <w:iCs/>
+              </w:rPr>
+              <w:t>Brigitte</w:t>
+            </w:r>
+            <w:r>
+              <w:t xml:space="preserve"> </w:t>
+            </w:r>
+            <w:r>
+              <w:t xml:space="preserve">est pizzaiolo et </w:t>
+            </w:r>
+            <w:r>
+              <w:t>gère</w:t>
+            </w:r>
+            <w:r>
+              <w:t xml:space="preserve"> aussi</w:t>
+            </w:r>
+            <w:r>
+              <w:t xml:space="preserve"> les </w:t>
+            </w:r>
+            <w:r>
               <w:rPr>
                 <w:b/>
                 <w:bCs/>
+                <w:sz w:val="28"/>
+                <w:szCs w:val="28"/>
+              </w:rPr>
+              <w:t xml:space="preserve">commandes sur place et au téléphone </w:t>
+            </w:r>
+            <w:r>
+              <w:t xml:space="preserve">; Le tout sans stress. </w:t>
+            </w:r>
+            <w:r>
+              <w:t>Il lui arrive souvent d’aider à la préparation des pizzas</w:t>
+            </w:r>
+            <w:r>
+              <w:t xml:space="preserve"> en plus de prendre les commandes.</w:t>
+            </w:r>
+          </w:p>
+          <w:p>
+            <w:pPr>
+              <w:cnfStyle w:val="000000000000" w:firstRow="0" w:lastRow="0" w:firstColumn="0" w:lastColumn="0" w:oddVBand="0" w:evenVBand="0" w:oddHBand="0" w:evenHBand="0" w:firstRowFirstColumn="0" w:firstRowLastColumn="0" w:lastRowFirstColumn="0" w:lastRowLastColumn="0"/>
+            </w:pPr>
+          </w:p>
+        </w:tc>
+        <w:tc>
+          <w:tcPr>
+            <w:tcW w:w="2614" w:type="dxa"/>
+          </w:tcPr>
+          <w:p>
+            <w:pPr>
+              <w:cnfStyle w:val="000000000000" w:firstRow="0" w:lastRow="0" w:firstColumn="0" w:lastColumn="0" w:oddVBand="0" w:evenVBand="0" w:oddHBand="0" w:evenHBand="0" w:firstRowFirstColumn="0" w:firstRowLastColumn="0" w:lastRowFirstColumn="0" w:lastRowLastColumn="0"/>
+            </w:pPr>
+          </w:p>
+          <w:p>
+            <w:pPr>
+              <w:cnfStyle w:val="000000000000" w:firstRow="0" w:lastRow="0" w:firstColumn="0" w:lastColumn="0" w:oddVBand="0" w:evenVBand="0" w:oddHBand="0" w:evenHBand="0" w:firstRowFirstColumn="0" w:firstRowLastColumn="0" w:lastRowFirstColumn="0" w:lastRowLastColumn="0"/>
+            </w:pPr>
+            <w:r>
+              <w:rPr>
+                <w:noProof/>
+              </w:rPr>
+              <w:drawing>
+                <wp:inline distT="0" distB="0" distL="0" distR="0" wp14:anchorId="571A5C4F" wp14:editId="3F0F8173">
+                  <wp:extent cx="1638300" cy="1638300"/>
+                  <wp:effectExtent l="0" t="0" r="0" b="0"/>
+                  <wp:docPr id="16" name="Image 16"/>
+                  <wp:cNvGraphicFramePr>
+                    <a:graphicFrameLocks xmlns:a="http://schemas.openxmlformats.org/drawingml/2006/main" noChangeAspect="1"/>
+                  </wp:cNvGraphicFramePr>
+                  <a:graphic xmlns:a="http://schemas.openxmlformats.org/drawingml/2006/main">
+                    <a:graphicData uri="http://schemas.openxmlformats.org/drawingml/2006/picture">
+                      <pic:pic xmlns:pic="http://schemas.openxmlformats.org/drawingml/2006/picture">
+                        <pic:nvPicPr>
+                          <pic:cNvPr id="16" name="Image 16"/>
+                          <pic:cNvPicPr/>
+                        </pic:nvPicPr>
+                        <pic:blipFill>
+                          <a:blip r:embed="rId12" cstate="print">
+                            <a:extLst>
+                              <a:ext uri="{28A0092B-C50C-407E-A947-70E740481C1C}">
+                                <a14:useLocalDpi xmlns:a14="http://schemas.microsoft.com/office/drawing/2010/main" val="0"/>
+                              </a:ext>
+                            </a:extLst>
+                          </a:blip>
+                          <a:stretch>
+                            <a:fillRect/>
+                          </a:stretch>
+                        </pic:blipFill>
+                        <pic:spPr>
+                          <a:xfrm>
+                            <a:off x="0" y="0"/>
+                            <a:ext cx="1638300" cy="1638300"/>
+                          </a:xfrm>
+                          <a:prstGeom prst="rect">
+                            <a:avLst/>
+                          </a:prstGeom>
+                        </pic:spPr>
+                      </pic:pic>
+                    </a:graphicData>
+                  </a:graphic>
+                </wp:inline>
+              </w:drawing>
+            </w:r>
+          </w:p>
+        </w:tc>
+        <w:tc>
+          <w:tcPr>
+            <w:tcW w:w="2614" w:type="dxa"/>
+          </w:tcPr>
+          <w:p>
+            <w:pPr>
+              <w:cnfStyle w:val="000000000000" w:firstRow="0" w:lastRow="0" w:firstColumn="0" w:lastColumn="0" w:oddVBand="0" w:evenVBand="0" w:oddHBand="0" w:evenHBand="0" w:firstRowFirstColumn="0" w:firstRowLastColumn="0" w:lastRowFirstColumn="0" w:lastRowLastColumn="0"/>
+              <w:rPr>
+                <w:b/>
+                <w:bCs/>
               </w:rPr>
             </w:pPr>
           </w:p>
@@ -872,7 +1003,26 @@
               <w:t xml:space="preserve">Mario </w:t>
             </w:r>
             <w:r>
-              <w:t>est pizzaiolo, il doit toujours repasser derrière les autres pour rectifier les pizzas. Il pense qu</w:t>
+              <w:t xml:space="preserve">est pizzaiolo, il </w:t>
+            </w:r>
+            <w:r>
+              <w:t>a du mal</w:t>
+            </w:r>
+            <w:r>
+              <w:t xml:space="preserve"> </w:t>
+            </w:r>
+            <w:proofErr w:type="spellStart"/>
+            <w:proofErr w:type="gramStart"/>
+            <w:r>
+              <w:t>a</w:t>
+            </w:r>
+            <w:proofErr w:type="spellEnd"/>
+            <w:proofErr w:type="gramEnd"/>
+            <w:r>
+              <w:t xml:space="preserve"> se souvenir des recettes des nombreuses pizzas</w:t>
+            </w:r>
+            <w:r>
+              <w:t>. Il pense qu</w:t>
             </w:r>
             <w:r>
               <w:t>’il faut des</w:t>
@@ -897,13 +1047,22 @@
               <w:t>plus d’efficacité d</w:t>
             </w:r>
             <w:r>
-              <w:t>e</w:t>
+              <w:t>ans</w:t>
             </w:r>
             <w:r>
               <w:t xml:space="preserve"> la gestion des commandes.</w:t>
             </w:r>
             <w:r>
-              <w:t xml:space="preserve"> Il lui arrive aussi de prendre les commandes des clients sur place et au téléphone.</w:t>
+              <w:t xml:space="preserve"> Il lui arrive aussi </w:t>
+            </w:r>
+            <w:r>
+              <w:t xml:space="preserve">souvent </w:t>
+            </w:r>
+            <w:r>
+              <w:t>de prendre les commandes des clients</w:t>
+            </w:r>
+            <w:r>
+              <w:t>.</w:t>
             </w:r>
           </w:p>
           <w:p>
@@ -1313,13 +1472,9 @@
               <w:t>Banque.</w:t>
             </w:r>
           </w:p>
-        </w:tc>
-        <w:tc>
-          <w:tcPr>
-            <w:tcW w:w="2091" w:type="dxa"/>
-          </w:tcPr>
-          <w:p>
-            <w:pPr>
+          <w:p>
+            <w:pPr>
+              <w:shd w:val="clear" w:color="auto" w:fill="FFFFFF"/>
               <w:spacing w:before="100" w:beforeAutospacing="1" w:after="100" w:afterAutospacing="1"/>
               <w:rPr>
                 <w:rFonts w:eastAsia="Times New Roman" w:cstheme="minorHAnsi"/>
@@ -1330,7 +1485,7 @@
         </w:tc>
         <w:tc>
           <w:tcPr>
-            <w:tcW w:w="2092" w:type="dxa"/>
+            <w:tcW w:w="2091" w:type="dxa"/>
           </w:tcPr>
           <w:p>
             <w:pPr>
@@ -1342,218 +1497,22 @@
             </w:pPr>
           </w:p>
         </w:tc>
+        <w:tc>
+          <w:tcPr>
+            <w:tcW w:w="2092" w:type="dxa"/>
+          </w:tcPr>
+          <w:p>
+            <w:pPr>
+              <w:spacing w:before="100" w:beforeAutospacing="1" w:after="100" w:afterAutospacing="1"/>
+              <w:rPr>
+                <w:rFonts w:eastAsia="Times New Roman" w:cstheme="minorHAnsi"/>
+                <w:lang w:eastAsia="fr-FR"/>
+              </w:rPr>
+            </w:pPr>
+          </w:p>
+        </w:tc>
       </w:tr>
     </w:tbl>
-    <w:p>
-      <w:pPr>
-        <w:shd w:val="clear" w:color="auto" w:fill="FFFFFF"/>
-        <w:spacing w:before="100" w:beforeAutospacing="1" w:after="100" w:afterAutospacing="1"/>
-        <w:rPr>
-          <w:rFonts w:eastAsia="Times New Roman" w:cstheme="minorHAnsi"/>
-          <w:b/>
-          <w:bCs/>
-          <w:sz w:val="28"/>
-          <w:szCs w:val="28"/>
-          <w:lang w:eastAsia="fr-FR"/>
-        </w:rPr>
-      </w:pPr>
-    </w:p>
-    <w:p>
-      <w:pPr>
-        <w:shd w:val="clear" w:color="auto" w:fill="FFFFFF"/>
-        <w:spacing w:before="100" w:beforeAutospacing="1" w:after="100" w:afterAutospacing="1"/>
-        <w:rPr>
-          <w:rFonts w:eastAsia="Times New Roman" w:cstheme="minorHAnsi"/>
-          <w:b/>
-          <w:bCs/>
-          <w:sz w:val="28"/>
-          <w:szCs w:val="28"/>
-          <w:lang w:eastAsia="fr-FR"/>
-        </w:rPr>
-      </w:pPr>
-    </w:p>
-    <w:p>
-      <w:pPr>
-        <w:shd w:val="clear" w:color="auto" w:fill="FFFFFF"/>
-        <w:spacing w:before="100" w:beforeAutospacing="1" w:after="100" w:afterAutospacing="1"/>
-        <w:rPr>
-          <w:rFonts w:eastAsia="Times New Roman" w:cstheme="minorHAnsi"/>
-          <w:b/>
-          <w:bCs/>
-          <w:sz w:val="28"/>
-          <w:szCs w:val="28"/>
-          <w:lang w:eastAsia="fr-FR"/>
-        </w:rPr>
-      </w:pPr>
-    </w:p>
-    <w:p>
-      <w:pPr>
-        <w:shd w:val="clear" w:color="auto" w:fill="FFFFFF"/>
-        <w:spacing w:before="100" w:beforeAutospacing="1" w:after="100" w:afterAutospacing="1"/>
-        <w:rPr>
-          <w:rFonts w:eastAsia="Times New Roman" w:cstheme="minorHAnsi"/>
-          <w:b/>
-          <w:bCs/>
-          <w:sz w:val="28"/>
-          <w:szCs w:val="28"/>
-          <w:lang w:eastAsia="fr-FR"/>
-        </w:rPr>
-      </w:pPr>
-    </w:p>
-    <w:p>
-      <w:pPr>
-        <w:shd w:val="clear" w:color="auto" w:fill="FFFFFF"/>
-        <w:spacing w:before="100" w:beforeAutospacing="1" w:after="100" w:afterAutospacing="1"/>
-        <w:rPr>
-          <w:rFonts w:eastAsia="Times New Roman" w:cstheme="minorHAnsi"/>
-          <w:b/>
-          <w:bCs/>
-          <w:sz w:val="28"/>
-          <w:szCs w:val="28"/>
-          <w:lang w:eastAsia="fr-FR"/>
-        </w:rPr>
-      </w:pPr>
-    </w:p>
-    <w:p>
-      <w:pPr>
-        <w:shd w:val="clear" w:color="auto" w:fill="FFFFFF"/>
-        <w:spacing w:before="100" w:beforeAutospacing="1" w:after="100" w:afterAutospacing="1"/>
-        <w:rPr>
-          <w:rFonts w:eastAsia="Times New Roman" w:cstheme="minorHAnsi"/>
-          <w:b/>
-          <w:bCs/>
-          <w:sz w:val="28"/>
-          <w:szCs w:val="28"/>
-          <w:lang w:eastAsia="fr-FR"/>
-        </w:rPr>
-      </w:pPr>
-    </w:p>
-    <w:p>
-      <w:pPr>
-        <w:shd w:val="clear" w:color="auto" w:fill="FFFFFF"/>
-        <w:spacing w:before="100" w:beforeAutospacing="1" w:after="100" w:afterAutospacing="1"/>
-        <w:rPr>
-          <w:rFonts w:eastAsia="Times New Roman" w:cstheme="minorHAnsi"/>
-          <w:b/>
-          <w:bCs/>
-          <w:sz w:val="28"/>
-          <w:szCs w:val="28"/>
-          <w:lang w:eastAsia="fr-FR"/>
-        </w:rPr>
-      </w:pPr>
-    </w:p>
-    <w:p>
-      <w:pPr>
-        <w:shd w:val="clear" w:color="auto" w:fill="FFFFFF"/>
-        <w:spacing w:before="100" w:beforeAutospacing="1" w:after="100" w:afterAutospacing="1"/>
-        <w:rPr>
-          <w:rFonts w:eastAsia="Times New Roman" w:cstheme="minorHAnsi"/>
-          <w:b/>
-          <w:bCs/>
-          <w:sz w:val="28"/>
-          <w:szCs w:val="28"/>
-          <w:lang w:eastAsia="fr-FR"/>
-        </w:rPr>
-      </w:pPr>
-    </w:p>
-    <w:p>
-      <w:pPr>
-        <w:shd w:val="clear" w:color="auto" w:fill="FFFFFF"/>
-        <w:spacing w:before="100" w:beforeAutospacing="1" w:after="100" w:afterAutospacing="1"/>
-        <w:rPr>
-          <w:rFonts w:eastAsia="Times New Roman" w:cstheme="minorHAnsi"/>
-          <w:b/>
-          <w:bCs/>
-          <w:sz w:val="28"/>
-          <w:szCs w:val="28"/>
-          <w:lang w:eastAsia="fr-FR"/>
-        </w:rPr>
-      </w:pPr>
-    </w:p>
-    <w:p>
-      <w:pPr>
-        <w:shd w:val="clear" w:color="auto" w:fill="FFFFFF"/>
-        <w:spacing w:before="100" w:beforeAutospacing="1" w:after="100" w:afterAutospacing="1"/>
-        <w:rPr>
-          <w:rFonts w:eastAsia="Times New Roman" w:cstheme="minorHAnsi"/>
-          <w:b/>
-          <w:bCs/>
-          <w:sz w:val="28"/>
-          <w:szCs w:val="28"/>
-          <w:lang w:eastAsia="fr-FR"/>
-        </w:rPr>
-      </w:pPr>
-    </w:p>
-    <w:p>
-      <w:pPr>
-        <w:shd w:val="clear" w:color="auto" w:fill="FFFFFF"/>
-        <w:spacing w:before="100" w:beforeAutospacing="1" w:after="100" w:afterAutospacing="1"/>
-        <w:rPr>
-          <w:rFonts w:eastAsia="Times New Roman" w:cstheme="minorHAnsi"/>
-          <w:b/>
-          <w:bCs/>
-          <w:sz w:val="28"/>
-          <w:szCs w:val="28"/>
-          <w:lang w:eastAsia="fr-FR"/>
-        </w:rPr>
-      </w:pPr>
-    </w:p>
-    <w:p>
-      <w:pPr>
-        <w:shd w:val="clear" w:color="auto" w:fill="FFFFFF"/>
-        <w:spacing w:before="100" w:beforeAutospacing="1" w:after="100" w:afterAutospacing="1"/>
-        <w:rPr>
-          <w:rFonts w:eastAsia="Times New Roman" w:cstheme="minorHAnsi"/>
-          <w:b/>
-          <w:bCs/>
-          <w:sz w:val="28"/>
-          <w:szCs w:val="28"/>
-          <w:lang w:eastAsia="fr-FR"/>
-        </w:rPr>
-      </w:pPr>
-    </w:p>
-    <w:p>
-      <w:pPr>
-        <w:shd w:val="clear" w:color="auto" w:fill="FFFFFF"/>
-        <w:spacing w:before="100" w:beforeAutospacing="1" w:after="100" w:afterAutospacing="1"/>
-        <w:rPr>
-          <w:rFonts w:eastAsia="Times New Roman" w:cstheme="minorHAnsi"/>
-          <w:b/>
-          <w:bCs/>
-          <w:sz w:val="28"/>
-          <w:szCs w:val="28"/>
-          <w:lang w:eastAsia="fr-FR"/>
-        </w:rPr>
-      </w:pPr>
-    </w:p>
-    <w:p>
-      <w:pPr>
-        <w:shd w:val="clear" w:color="auto" w:fill="FFFFFF"/>
-        <w:spacing w:before="100" w:beforeAutospacing="1" w:after="100" w:afterAutospacing="1"/>
-        <w:rPr>
-          <w:rFonts w:eastAsia="Times New Roman" w:cstheme="minorHAnsi"/>
-          <w:b/>
-          <w:bCs/>
-          <w:sz w:val="28"/>
-          <w:szCs w:val="28"/>
-          <w:lang w:eastAsia="fr-FR"/>
-        </w:rPr>
-      </w:pPr>
-    </w:p>
-    <w:p>
-      <w:pPr>
-        <w:shd w:val="clear" w:color="auto" w:fill="FFFFFF"/>
-        <w:spacing w:before="100" w:beforeAutospacing="1" w:after="100" w:afterAutospacing="1"/>
-        <w:rPr>
-          <w:rFonts w:eastAsia="Times New Roman" w:cstheme="minorHAnsi"/>
-          <w:b/>
-          <w:bCs/>
-          <w:sz w:val="28"/>
-          <w:szCs w:val="28"/>
-          <w:lang w:eastAsia="fr-FR"/>
-        </w:rPr>
-      </w:pPr>
-    </w:p>
     <w:p>
       <w:pPr>
         <w:shd w:val="clear" w:color="auto" w:fill="FFFFFF"/>
@@ -1574,6 +1533,189 @@
           <w:rFonts w:eastAsia="Times New Roman" w:cstheme="minorHAnsi"/>
           <w:sz w:val="48"/>
           <w:szCs w:val="48"/>
+          <w:lang w:eastAsia="fr-FR"/>
+        </w:rPr>
+      </w:pPr>
+      <w:r>
+        <w:rPr>
+          <w:rFonts w:eastAsia="Times New Roman" w:cstheme="minorHAnsi"/>
+          <w:sz w:val="48"/>
+          <w:szCs w:val="48"/>
+          <w:lang w:eastAsia="fr-FR"/>
+        </w:rPr>
+        <w:t>DIAGRAME DE CONTEXTE</w:t>
+      </w:r>
+      <w:r>
+        <w:rPr>
+          <w:rFonts w:eastAsia="Times New Roman" w:cstheme="minorHAnsi"/>
+          <w:sz w:val="48"/>
+          <w:szCs w:val="48"/>
+          <w:lang w:eastAsia="fr-FR"/>
+        </w:rPr>
+        <w:t> :</w:t>
+      </w:r>
+    </w:p>
+    <w:p>
+      <w:pPr>
+        <w:shd w:val="clear" w:color="auto" w:fill="FFFFFF"/>
+        <w:spacing w:before="100" w:beforeAutospacing="1" w:after="100" w:afterAutospacing="1"/>
+        <w:rPr>
+          <w:rFonts w:eastAsia="Times New Roman" w:cstheme="minorHAnsi"/>
+          <w:b/>
+          <w:bCs/>
+          <w:sz w:val="28"/>
+          <w:szCs w:val="28"/>
+          <w:lang w:eastAsia="fr-FR"/>
+        </w:rPr>
+      </w:pPr>
+    </w:p>
+    <w:tbl>
+      <w:tblPr>
+        <w:tblStyle w:val="Grilledutableau"/>
+        <w:tblW w:w="10455" w:type="dxa"/>
+        <w:tblBorders>
+          <w:top w:val="single" w:sz="4" w:space="0" w:color="FFFFFF" w:themeColor="background1"/>
+          <w:left w:val="single" w:sz="4" w:space="0" w:color="FFFFFF" w:themeColor="background1"/>
+          <w:bottom w:val="single" w:sz="4" w:space="0" w:color="FFFFFF" w:themeColor="background1"/>
+          <w:right w:val="single" w:sz="4" w:space="0" w:color="FFFFFF" w:themeColor="background1"/>
+          <w:insideH w:val="single" w:sz="4" w:space="0" w:color="FFFFFF" w:themeColor="background1"/>
+          <w:insideV w:val="single" w:sz="4" w:space="0" w:color="FFFFFF" w:themeColor="background1"/>
+        </w:tblBorders>
+        <w:tblLook w:val="04A0" w:firstRow="1" w:lastRow="0" w:firstColumn="1" w:lastColumn="0" w:noHBand="0" w:noVBand="1"/>
+      </w:tblPr>
+      <w:tblGrid>
+        <w:gridCol w:w="1377"/>
+        <w:gridCol w:w="7700"/>
+        <w:gridCol w:w="1378"/>
+      </w:tblGrid>
+      <w:tr>
+        <w:trPr>
+          <w:trHeight w:val="6757"/>
+        </w:trPr>
+        <w:tc>
+          <w:tcPr>
+            <w:tcW w:w="1377" w:type="dxa"/>
+          </w:tcPr>
+          <w:p>
+            <w:pPr>
+              <w:spacing w:before="100" w:beforeAutospacing="1" w:after="100" w:afterAutospacing="1"/>
+              <w:rPr>
+                <w:rFonts w:eastAsia="Times New Roman" w:cstheme="minorHAnsi"/>
+                <w:sz w:val="48"/>
+                <w:szCs w:val="48"/>
+                <w:lang w:eastAsia="fr-FR"/>
+              </w:rPr>
+            </w:pPr>
+          </w:p>
+        </w:tc>
+        <w:tc>
+          <w:tcPr>
+            <w:tcW w:w="7681" w:type="dxa"/>
+          </w:tcPr>
+          <w:p>
+            <w:pPr>
+              <w:spacing w:before="100" w:beforeAutospacing="1" w:after="100" w:afterAutospacing="1"/>
+              <w:rPr>
+                <w:rFonts w:eastAsia="Times New Roman" w:cstheme="minorHAnsi"/>
+                <w:sz w:val="48"/>
+                <w:szCs w:val="48"/>
+                <w:lang w:eastAsia="fr-FR"/>
+              </w:rPr>
+            </w:pPr>
+            <w:r>
+              <w:rPr>
+                <w:rFonts w:eastAsia="Times New Roman" w:cstheme="minorHAnsi"/>
+                <w:noProof/>
+                <w:sz w:val="48"/>
+                <w:szCs w:val="48"/>
+                <w:lang w:eastAsia="fr-FR"/>
+              </w:rPr>
+              <w:drawing>
+                <wp:inline distT="0" distB="0" distL="0" distR="0" wp14:anchorId="0EFD3C19" wp14:editId="1D00CD57">
+                  <wp:extent cx="4747904" cy="3848100"/>
+                  <wp:effectExtent l="0" t="0" r="1905" b="0"/>
+                  <wp:docPr id="10" name="Image 10"/>
+                  <wp:cNvGraphicFramePr>
+                    <a:graphicFrameLocks xmlns:a="http://schemas.openxmlformats.org/drawingml/2006/main" noChangeAspect="1"/>
+                  </wp:cNvGraphicFramePr>
+                  <a:graphic xmlns:a="http://schemas.openxmlformats.org/drawingml/2006/main">
+                    <a:graphicData uri="http://schemas.openxmlformats.org/drawingml/2006/picture">
+                      <pic:pic xmlns:pic="http://schemas.openxmlformats.org/drawingml/2006/picture">
+                        <pic:nvPicPr>
+                          <pic:cNvPr id="10" name="Image 10"/>
+                          <pic:cNvPicPr/>
+                        </pic:nvPicPr>
+                        <pic:blipFill>
+                          <a:blip r:embed="rId13">
+                            <a:extLst>
+                              <a:ext uri="{28A0092B-C50C-407E-A947-70E740481C1C}">
+                                <a14:useLocalDpi xmlns:a14="http://schemas.microsoft.com/office/drawing/2010/main" val="0"/>
+                              </a:ext>
+                            </a:extLst>
+                          </a:blip>
+                          <a:stretch>
+                            <a:fillRect/>
+                          </a:stretch>
+                        </pic:blipFill>
+                        <pic:spPr>
+                          <a:xfrm>
+                            <a:off x="0" y="0"/>
+                            <a:ext cx="4752196" cy="3851579"/>
+                          </a:xfrm>
+                          <a:prstGeom prst="rect">
+                            <a:avLst/>
+                          </a:prstGeom>
+                        </pic:spPr>
+                      </pic:pic>
+                    </a:graphicData>
+                  </a:graphic>
+                </wp:inline>
+              </w:drawing>
+            </w:r>
+          </w:p>
+        </w:tc>
+        <w:tc>
+          <w:tcPr>
+            <w:tcW w:w="1377" w:type="dxa"/>
+          </w:tcPr>
+          <w:p>
+            <w:pPr>
+              <w:spacing w:before="100" w:beforeAutospacing="1" w:after="100" w:afterAutospacing="1"/>
+              <w:rPr>
+                <w:rFonts w:eastAsia="Times New Roman" w:cstheme="minorHAnsi"/>
+                <w:sz w:val="48"/>
+                <w:szCs w:val="48"/>
+                <w:lang w:eastAsia="fr-FR"/>
+              </w:rPr>
+            </w:pPr>
+          </w:p>
+        </w:tc>
+      </w:tr>
+    </w:tbl>
+    <w:p>
+      <w:pPr>
+        <w:shd w:val="clear" w:color="auto" w:fill="FFFFFF"/>
+        <w:spacing w:before="100" w:beforeAutospacing="1" w:after="100" w:afterAutospacing="1"/>
+        <w:rPr>
+          <w:rFonts w:eastAsia="Times New Roman" w:cstheme="minorHAnsi"/>
+          <w:b/>
+          <w:bCs/>
+          <w:sz w:val="28"/>
+          <w:szCs w:val="28"/>
+          <w:lang w:eastAsia="fr-FR"/>
+        </w:rPr>
+      </w:pPr>
+    </w:p>
+    <w:p>
+      <w:pPr>
+        <w:shd w:val="clear" w:color="auto" w:fill="FFFFFF"/>
+        <w:spacing w:before="100" w:beforeAutospacing="1" w:after="100" w:afterAutospacing="1"/>
+        <w:rPr>
+          <w:rFonts w:eastAsia="Times New Roman" w:cstheme="minorHAnsi"/>
+          <w:b/>
+          <w:bCs/>
+          <w:sz w:val="28"/>
+          <w:szCs w:val="28"/>
           <w:lang w:eastAsia="fr-FR"/>
         </w:rPr>
       </w:pPr>
@@ -1683,7 +1825,7 @@
                           <pic:cNvPicPr/>
                         </pic:nvPicPr>
                         <pic:blipFill>
-                          <a:blip r:embed="rId12">
+                          <a:blip r:embed="rId14">
                             <a:extLst>
                               <a:ext uri="{28A0092B-C50C-407E-A947-70E740481C1C}">
                                 <a14:useLocalDpi xmlns:a14="http://schemas.microsoft.com/office/drawing/2010/main" val="0"/>
@@ -1896,7 +2038,7 @@
                           <pic:cNvPicPr/>
                         </pic:nvPicPr>
                         <pic:blipFill>
-                          <a:blip r:embed="rId13">
+                          <a:blip r:embed="rId15">
                             <a:extLst>
                               <a:ext uri="{28A0092B-C50C-407E-A947-70E740481C1C}">
                                 <a14:useLocalDpi xmlns:a14="http://schemas.microsoft.com/office/drawing/2010/main" val="0"/>
@@ -2245,7 +2387,7 @@
                           <pic:cNvPicPr/>
                         </pic:nvPicPr>
                         <pic:blipFill>
-                          <a:blip r:embed="rId14">
+                          <a:blip r:embed="rId16">
                             <a:extLst>
                               <a:ext uri="{28A0092B-C50C-407E-A947-70E740481C1C}">
                                 <a14:useLocalDpi xmlns:a14="http://schemas.microsoft.com/office/drawing/2010/main" val="0"/>
@@ -2487,7 +2629,7 @@
                           <pic:cNvPicPr/>
                         </pic:nvPicPr>
                         <pic:blipFill>
-                          <a:blip r:embed="rId15">
+                          <a:blip r:embed="rId17">
                             <a:extLst>
                               <a:ext uri="{28A0092B-C50C-407E-A947-70E740481C1C}">
                                 <a14:useLocalDpi xmlns:a14="http://schemas.microsoft.com/office/drawing/2010/main" val="0"/>
@@ -2703,7 +2845,7 @@
                           <pic:cNvPicPr/>
                         </pic:nvPicPr>
                         <pic:blipFill>
-                          <a:blip r:embed="rId16">
+                          <a:blip r:embed="rId18">
                             <a:extLst>
                               <a:ext uri="{28A0092B-C50C-407E-A947-70E740481C1C}">
                                 <a14:useLocalDpi xmlns:a14="http://schemas.microsoft.com/office/drawing/2010/main" val="0"/>
@@ -15359,6 +15501,804 @@
     </w:p>
     <w:p>
       <w:pPr>
+        <w:pStyle w:val="NormalWeb"/>
+        <w:tabs>
+          <w:tab w:val="left" w:pos="8900"/>
+        </w:tabs>
+      </w:pPr>
+      <w:r>
+        <w:rPr>
+          <w:rFonts w:asciiTheme="minorHAnsi" w:hAnsiTheme="minorHAnsi" w:cstheme="minorHAnsi"/>
+          <w:b/>
+          <w:bCs/>
+          <w:i/>
+          <w:iCs/>
+        </w:rPr>
+        <w:lastRenderedPageBreak/>
+        <w:t>Cas n°</w:t>
+      </w:r>
+      <w:r>
+        <w:rPr>
+          <w:rFonts w:asciiTheme="minorHAnsi" w:hAnsiTheme="minorHAnsi" w:cstheme="minorHAnsi"/>
+          <w:b/>
+          <w:bCs/>
+          <w:i/>
+          <w:iCs/>
+        </w:rPr>
+        <w:t>2</w:t>
+      </w:r>
+      <w:r>
+        <w:rPr>
+          <w:rFonts w:asciiTheme="minorHAnsi" w:hAnsiTheme="minorHAnsi" w:cstheme="minorHAnsi"/>
+          <w:b/>
+          <w:bCs/>
+          <w:i/>
+          <w:iCs/>
+        </w:rPr>
+        <w:tab/>
+      </w:r>
+      <w:r>
+        <w:rPr>
+          <w:rFonts w:asciiTheme="minorHAnsi" w:hAnsiTheme="minorHAnsi" w:cstheme="minorHAnsi"/>
+          <w:i/>
+          <w:iCs/>
+        </w:rPr>
+        <w:br/>
+      </w:r>
+      <w:r>
+        <w:rPr>
+          <w:rFonts w:asciiTheme="minorHAnsi" w:hAnsiTheme="minorHAnsi" w:cstheme="minorHAnsi"/>
+          <w:b/>
+          <w:bCs/>
+          <w:i/>
+          <w:iCs/>
+        </w:rPr>
+        <w:t>Nom</w:t>
+      </w:r>
+      <w:r>
+        <w:rPr>
+          <w:rFonts w:asciiTheme="minorHAnsi" w:hAnsiTheme="minorHAnsi" w:cstheme="minorHAnsi"/>
+          <w:i/>
+          <w:iCs/>
+        </w:rPr>
+        <w:t xml:space="preserve"> </w:t>
+      </w:r>
+      <w:r>
+        <w:rPr>
+          <w:rFonts w:asciiTheme="minorHAnsi" w:hAnsiTheme="minorHAnsi" w:cstheme="minorHAnsi"/>
+        </w:rPr>
+        <w:t xml:space="preserve">: </w:t>
+      </w:r>
+      <w:r>
+        <w:rPr>
+          <w:rFonts w:asciiTheme="minorHAnsi" w:hAnsiTheme="minorHAnsi" w:cstheme="minorHAnsi"/>
+        </w:rPr>
+        <w:t>Modifier la carte</w:t>
+      </w:r>
+    </w:p>
+    <w:p>
+      <w:pPr>
+        <w:pStyle w:val="NormalWeb"/>
+        <w:tabs>
+          <w:tab w:val="left" w:pos="8900"/>
+        </w:tabs>
+        <w:spacing w:before="0" w:beforeAutospacing="0" w:after="0" w:afterAutospacing="0"/>
+        <w:rPr>
+          <w:rFonts w:asciiTheme="minorHAnsi" w:hAnsiTheme="minorHAnsi" w:cstheme="minorHAnsi"/>
+        </w:rPr>
+      </w:pPr>
+      <w:r>
+        <w:rPr>
+          <w:rFonts w:asciiTheme="minorHAnsi" w:hAnsiTheme="minorHAnsi" w:cstheme="minorHAnsi"/>
+          <w:b/>
+          <w:bCs/>
+          <w:i/>
+          <w:iCs/>
+        </w:rPr>
+        <w:t>Acteur</w:t>
+      </w:r>
+      <w:r>
+        <w:rPr>
+          <w:rFonts w:asciiTheme="minorHAnsi" w:hAnsiTheme="minorHAnsi" w:cstheme="minorHAnsi"/>
+          <w:b/>
+          <w:bCs/>
+        </w:rPr>
+        <w:t>(s)</w:t>
+      </w:r>
+      <w:r>
+        <w:rPr>
+          <w:rFonts w:asciiTheme="minorHAnsi" w:hAnsiTheme="minorHAnsi" w:cstheme="minorHAnsi"/>
+        </w:rPr>
+        <w:t xml:space="preserve"> : </w:t>
+      </w:r>
+      <w:r>
+        <w:rPr>
+          <w:rFonts w:asciiTheme="minorHAnsi" w:hAnsiTheme="minorHAnsi" w:cstheme="minorHAnsi"/>
+        </w:rPr>
+        <w:t>Responsable</w:t>
+      </w:r>
+    </w:p>
+    <w:p>
+      <w:pPr>
+        <w:pStyle w:val="NormalWeb"/>
+        <w:tabs>
+          <w:tab w:val="left" w:pos="8900"/>
+        </w:tabs>
+        <w:spacing w:before="0" w:beforeAutospacing="0" w:after="0" w:afterAutospacing="0"/>
+        <w:rPr>
+          <w:rFonts w:asciiTheme="minorHAnsi" w:hAnsiTheme="minorHAnsi" w:cstheme="minorHAnsi"/>
+        </w:rPr>
+      </w:pPr>
+      <w:r>
+        <w:rPr>
+          <w:rFonts w:asciiTheme="minorHAnsi" w:hAnsiTheme="minorHAnsi" w:cstheme="minorHAnsi"/>
+          <w:b/>
+          <w:bCs/>
+          <w:i/>
+          <w:iCs/>
+        </w:rPr>
+        <w:t>Description</w:t>
+      </w:r>
+      <w:r>
+        <w:rPr>
+          <w:rFonts w:asciiTheme="minorHAnsi" w:hAnsiTheme="minorHAnsi" w:cstheme="minorHAnsi"/>
+          <w:i/>
+          <w:iCs/>
+        </w:rPr>
+        <w:t xml:space="preserve"> </w:t>
+      </w:r>
+      <w:r>
+        <w:rPr>
+          <w:rFonts w:asciiTheme="minorHAnsi" w:hAnsiTheme="minorHAnsi" w:cstheme="minorHAnsi"/>
+        </w:rPr>
+        <w:t xml:space="preserve">: </w:t>
+      </w:r>
+      <w:r>
+        <w:rPr>
+          <w:rFonts w:asciiTheme="minorHAnsi" w:hAnsiTheme="minorHAnsi" w:cstheme="minorHAnsi"/>
+        </w:rPr>
+        <w:t xml:space="preserve">Le responsable peut </w:t>
+      </w:r>
+      <w:r>
+        <w:rPr>
+          <w:rFonts w:asciiTheme="minorHAnsi" w:hAnsiTheme="minorHAnsi" w:cstheme="minorHAnsi"/>
+        </w:rPr>
+        <w:t>modifier la carte et la mettre à jour.</w:t>
+      </w:r>
+    </w:p>
+    <w:p>
+      <w:pPr>
+        <w:pStyle w:val="NormalWeb"/>
+        <w:tabs>
+          <w:tab w:val="left" w:pos="8900"/>
+        </w:tabs>
+        <w:spacing w:before="0" w:beforeAutospacing="0" w:after="0" w:afterAutospacing="0"/>
+      </w:pPr>
+      <w:r>
+        <w:rPr>
+          <w:rFonts w:asciiTheme="minorHAnsi" w:hAnsiTheme="minorHAnsi" w:cstheme="minorHAnsi"/>
+          <w:b/>
+          <w:bCs/>
+          <w:i/>
+          <w:iCs/>
+        </w:rPr>
+        <w:t>Auteur</w:t>
+      </w:r>
+      <w:r>
+        <w:rPr>
+          <w:rFonts w:asciiTheme="minorHAnsi" w:hAnsiTheme="minorHAnsi" w:cstheme="minorHAnsi"/>
+          <w:i/>
+          <w:iCs/>
+        </w:rPr>
+        <w:t xml:space="preserve"> </w:t>
+      </w:r>
+      <w:r>
+        <w:rPr>
+          <w:rFonts w:asciiTheme="minorHAnsi" w:hAnsiTheme="minorHAnsi" w:cstheme="minorHAnsi"/>
+        </w:rPr>
+        <w:t xml:space="preserve">: </w:t>
+      </w:r>
+      <w:r>
+        <w:rPr>
+          <w:rFonts w:asciiTheme="minorHAnsi" w:hAnsiTheme="minorHAnsi" w:cstheme="minorHAnsi"/>
+        </w:rPr>
+        <w:t>Gilles Sagot.</w:t>
+      </w:r>
+      <w:r>
+        <w:rPr>
+          <w:rFonts w:asciiTheme="minorHAnsi" w:hAnsiTheme="minorHAnsi" w:cstheme="minorHAnsi"/>
+        </w:rPr>
+        <w:br/>
+      </w:r>
+      <w:r>
+        <w:rPr>
+          <w:rFonts w:asciiTheme="minorHAnsi" w:hAnsiTheme="minorHAnsi" w:cstheme="minorHAnsi"/>
+          <w:b/>
+          <w:bCs/>
+          <w:i/>
+          <w:iCs/>
+        </w:rPr>
+        <w:t>Date</w:t>
+      </w:r>
+      <w:r>
+        <w:rPr>
+          <w:rFonts w:asciiTheme="minorHAnsi" w:hAnsiTheme="minorHAnsi" w:cstheme="minorHAnsi"/>
+          <w:b/>
+          <w:bCs/>
+        </w:rPr>
+        <w:t>(s)</w:t>
+      </w:r>
+      <w:r>
+        <w:rPr>
+          <w:rFonts w:asciiTheme="minorHAnsi" w:hAnsiTheme="minorHAnsi" w:cstheme="minorHAnsi"/>
+        </w:rPr>
+        <w:t xml:space="preserve"> : </w:t>
+      </w:r>
+      <w:r>
+        <w:rPr>
+          <w:rFonts w:asciiTheme="minorHAnsi" w:hAnsiTheme="minorHAnsi" w:cstheme="minorHAnsi"/>
+        </w:rPr>
+        <w:t>08</w:t>
+      </w:r>
+      <w:r>
+        <w:rPr>
+          <w:rFonts w:asciiTheme="minorHAnsi" w:hAnsiTheme="minorHAnsi" w:cstheme="minorHAnsi"/>
+        </w:rPr>
+        <w:t>/</w:t>
+      </w:r>
+      <w:r>
+        <w:rPr>
+          <w:rFonts w:asciiTheme="minorHAnsi" w:hAnsiTheme="minorHAnsi" w:cstheme="minorHAnsi"/>
+        </w:rPr>
+        <w:t>04</w:t>
+      </w:r>
+      <w:r>
+        <w:rPr>
+          <w:rFonts w:asciiTheme="minorHAnsi" w:hAnsiTheme="minorHAnsi" w:cstheme="minorHAnsi"/>
+        </w:rPr>
+        <w:t>/20</w:t>
+      </w:r>
+      <w:r>
+        <w:rPr>
+          <w:rFonts w:asciiTheme="minorHAnsi" w:hAnsiTheme="minorHAnsi" w:cstheme="minorHAnsi"/>
+        </w:rPr>
+        <w:t>21.</w:t>
+      </w:r>
+      <w:r>
+        <w:rPr>
+          <w:rFonts w:asciiTheme="minorHAnsi" w:hAnsiTheme="minorHAnsi" w:cstheme="minorHAnsi"/>
+        </w:rPr>
+        <w:br/>
+      </w:r>
+      <w:r>
+        <w:rPr>
+          <w:rFonts w:asciiTheme="minorHAnsi" w:hAnsiTheme="minorHAnsi" w:cstheme="minorHAnsi"/>
+          <w:b/>
+          <w:bCs/>
+          <w:i/>
+          <w:iCs/>
+        </w:rPr>
+        <w:t>Préconditions</w:t>
+      </w:r>
+      <w:r>
+        <w:rPr>
+          <w:rFonts w:asciiTheme="minorHAnsi" w:hAnsiTheme="minorHAnsi" w:cstheme="minorHAnsi"/>
+          <w:i/>
+          <w:iCs/>
+        </w:rPr>
+        <w:t xml:space="preserve"> </w:t>
+      </w:r>
+      <w:r>
+        <w:rPr>
+          <w:rFonts w:asciiTheme="minorHAnsi" w:hAnsiTheme="minorHAnsi" w:cstheme="minorHAnsi"/>
+        </w:rPr>
+        <w:t>:</w:t>
+      </w:r>
+      <w:r>
+        <w:rPr>
+          <w:rFonts w:asciiTheme="minorHAnsi" w:hAnsiTheme="minorHAnsi" w:cstheme="minorHAnsi"/>
+        </w:rPr>
+        <w:t xml:space="preserve"> L’utilisateur est connecté en tant que responsable</w:t>
+      </w:r>
+    </w:p>
+    <w:p>
+      <w:pPr>
+        <w:pStyle w:val="NormalWeb"/>
+      </w:pPr>
+      <w:r>
+        <w:rPr>
+          <w:rFonts w:asciiTheme="minorHAnsi" w:hAnsiTheme="minorHAnsi" w:cstheme="minorHAnsi"/>
+          <w:b/>
+          <w:bCs/>
+          <w:i/>
+          <w:iCs/>
+        </w:rPr>
+        <w:t>Démarrage</w:t>
+      </w:r>
+      <w:r>
+        <w:rPr>
+          <w:rFonts w:asciiTheme="minorHAnsi" w:hAnsiTheme="minorHAnsi" w:cstheme="minorHAnsi"/>
+          <w:i/>
+          <w:iCs/>
+        </w:rPr>
+        <w:t xml:space="preserve"> </w:t>
+      </w:r>
+      <w:r>
+        <w:rPr>
+          <w:rFonts w:asciiTheme="minorHAnsi" w:hAnsiTheme="minorHAnsi" w:cstheme="minorHAnsi"/>
+        </w:rPr>
+        <w:t xml:space="preserve">: </w:t>
+      </w:r>
+      <w:r>
+        <w:rPr>
+          <w:rFonts w:asciiTheme="minorHAnsi" w:hAnsiTheme="minorHAnsi"/>
+        </w:rPr>
+        <w:t xml:space="preserve">L'utilisateur </w:t>
+      </w:r>
+      <w:r>
+        <w:rPr>
+          <w:rFonts w:asciiTheme="minorHAnsi" w:hAnsiTheme="minorHAnsi"/>
+        </w:rPr>
+        <w:t>est sur la page des catégories de produits.</w:t>
+      </w:r>
+    </w:p>
+    <w:tbl>
+      <w:tblPr>
+        <w:tblStyle w:val="Grilledutableau"/>
+        <w:tblW w:w="10455" w:type="dxa"/>
+        <w:tblLook w:val="04A0" w:firstRow="1" w:lastRow="0" w:firstColumn="1" w:lastColumn="0" w:noHBand="0" w:noVBand="1"/>
+      </w:tblPr>
+      <w:tblGrid>
+        <w:gridCol w:w="976"/>
+        <w:gridCol w:w="4415"/>
+        <w:gridCol w:w="5064"/>
+      </w:tblGrid>
+      <w:tr>
+        <w:trPr>
+          <w:trHeight w:val="520"/>
+        </w:trPr>
+        <w:tc>
+          <w:tcPr>
+            <w:tcW w:w="976" w:type="dxa"/>
+          </w:tcPr>
+          <w:p>
+            <w:pPr>
+              <w:rPr>
+                <w:b/>
+                <w:bCs/>
+              </w:rPr>
+            </w:pPr>
+            <w:r>
+              <w:t>1</w:t>
+            </w:r>
+            <w:r>
+              <w:t>.</w:t>
+            </w:r>
+          </w:p>
+        </w:tc>
+        <w:tc>
+          <w:tcPr>
+            <w:tcW w:w="4415" w:type="dxa"/>
+          </w:tcPr>
+          <w:p>
+            <w:r>
+              <w:t>L’utilisateur sélectionne une catégorie.</w:t>
+            </w:r>
+          </w:p>
+          <w:p/>
+        </w:tc>
+        <w:tc>
+          <w:tcPr>
+            <w:tcW w:w="5064" w:type="dxa"/>
+          </w:tcPr>
+          <w:p>
+            <w:pPr>
+              <w:pStyle w:val="NormalWeb"/>
+              <w:rPr>
+                <w:rFonts w:asciiTheme="minorHAnsi" w:hAnsiTheme="minorHAnsi"/>
+              </w:rPr>
+            </w:pPr>
+          </w:p>
+        </w:tc>
+      </w:tr>
+      <w:tr>
+        <w:tc>
+          <w:tcPr>
+            <w:tcW w:w="976" w:type="dxa"/>
+          </w:tcPr>
+          <w:p>
+            <w:r>
+              <w:t>2.</w:t>
+            </w:r>
+          </w:p>
+        </w:tc>
+        <w:tc>
+          <w:tcPr>
+            <w:tcW w:w="4415" w:type="dxa"/>
+          </w:tcPr>
+          <w:p/>
+          <w:p/>
+        </w:tc>
+        <w:tc>
+          <w:tcPr>
+            <w:tcW w:w="5064" w:type="dxa"/>
+          </w:tcPr>
+          <w:p>
+            <w:r>
+              <w:t xml:space="preserve">Le système </w:t>
+            </w:r>
+            <w:r>
+              <w:t>affiche les produits de la catégorie.</w:t>
+            </w:r>
+          </w:p>
+        </w:tc>
+      </w:tr>
+      <w:tr>
+        <w:tc>
+          <w:tcPr>
+            <w:tcW w:w="976" w:type="dxa"/>
+          </w:tcPr>
+          <w:p>
+            <w:r>
+              <w:t>3</w:t>
+            </w:r>
+            <w:r>
+              <w:t>.</w:t>
+            </w:r>
+          </w:p>
+          <w:p>
+            <w:pPr>
+              <w:rPr>
+                <w:b/>
+                <w:bCs/>
+              </w:rPr>
+            </w:pPr>
+          </w:p>
+        </w:tc>
+        <w:tc>
+          <w:tcPr>
+            <w:tcW w:w="4415" w:type="dxa"/>
+          </w:tcPr>
+          <w:p>
+            <w:r>
+              <w:t>L’utilisateur sélectionne le bouton ajout d’un produit, disponible uniquement pour les responsables.</w:t>
+            </w:r>
+          </w:p>
+          <w:p/>
+        </w:tc>
+        <w:tc>
+          <w:tcPr>
+            <w:tcW w:w="5064" w:type="dxa"/>
+          </w:tcPr>
+          <w:p>
+            <w:pPr>
+              <w:pStyle w:val="NormalWeb"/>
+              <w:rPr>
+                <w:rFonts w:asciiTheme="minorHAnsi" w:hAnsiTheme="minorHAnsi"/>
+              </w:rPr>
+            </w:pPr>
+          </w:p>
+        </w:tc>
+      </w:tr>
+      <w:tr>
+        <w:tc>
+          <w:tcPr>
+            <w:tcW w:w="976" w:type="dxa"/>
+          </w:tcPr>
+          <w:p>
+            <w:r>
+              <w:t>4.</w:t>
+            </w:r>
+          </w:p>
+          <w:p/>
+          <w:p/>
+        </w:tc>
+        <w:tc>
+          <w:tcPr>
+            <w:tcW w:w="4415" w:type="dxa"/>
+          </w:tcPr>
+          <w:p/>
+        </w:tc>
+        <w:tc>
+          <w:tcPr>
+            <w:tcW w:w="5064" w:type="dxa"/>
+          </w:tcPr>
+          <w:p>
+            <w:pPr>
+              <w:pStyle w:val="NormalWeb"/>
+              <w:rPr>
+                <w:rFonts w:asciiTheme="minorHAnsi" w:hAnsiTheme="minorHAnsi"/>
+              </w:rPr>
+            </w:pPr>
+            <w:r>
+              <w:rPr>
+                <w:rFonts w:asciiTheme="minorHAnsi" w:hAnsiTheme="minorHAnsi"/>
+              </w:rPr>
+              <w:t>Le système requiert une image, une description et une sélection des ingrédients utilisés pour ce produit et un prix.</w:t>
+            </w:r>
+          </w:p>
+        </w:tc>
+      </w:tr>
+      <w:tr>
+        <w:tc>
+          <w:tcPr>
+            <w:tcW w:w="976" w:type="dxa"/>
+          </w:tcPr>
+          <w:p>
+            <w:r>
+              <w:t>5.</w:t>
+            </w:r>
+          </w:p>
+          <w:p/>
+        </w:tc>
+        <w:tc>
+          <w:tcPr>
+            <w:tcW w:w="4415" w:type="dxa"/>
+          </w:tcPr>
+          <w:p>
+            <w:r>
+              <w:t>L’utilisateur ajoute les informations demandées.</w:t>
+            </w:r>
+          </w:p>
+        </w:tc>
+        <w:tc>
+          <w:tcPr>
+            <w:tcW w:w="5064" w:type="dxa"/>
+          </w:tcPr>
+          <w:p>
+            <w:pPr>
+              <w:pStyle w:val="NormalWeb"/>
+              <w:rPr>
+                <w:rFonts w:asciiTheme="minorHAnsi" w:hAnsiTheme="minorHAnsi"/>
+              </w:rPr>
+            </w:pPr>
+          </w:p>
+        </w:tc>
+      </w:tr>
+    </w:tbl>
+    <w:p>
+      <w:pPr>
+        <w:pStyle w:val="NormalWeb"/>
+        <w:rPr>
+          <w:rFonts w:asciiTheme="minorHAnsi" w:hAnsiTheme="minorHAnsi" w:cstheme="minorHAnsi"/>
+          <w:b/>
+          <w:bCs/>
+        </w:rPr>
+      </w:pPr>
+      <w:r>
+        <w:rPr>
+          <w:rFonts w:asciiTheme="minorHAnsi" w:hAnsiTheme="minorHAnsi" w:cstheme="minorHAnsi"/>
+          <w:b/>
+          <w:bCs/>
+        </w:rPr>
+        <w:t>Fin</w:t>
+      </w:r>
+      <w:r>
+        <w:rPr>
+          <w:rFonts w:asciiTheme="minorHAnsi" w:hAnsiTheme="minorHAnsi" w:cstheme="minorHAnsi"/>
+          <w:b/>
+          <w:bCs/>
+          <w:i/>
+          <w:iCs/>
+        </w:rPr>
+        <w:t xml:space="preserve"> </w:t>
+      </w:r>
+      <w:r>
+        <w:rPr>
+          <w:rFonts w:asciiTheme="minorHAnsi" w:hAnsiTheme="minorHAnsi" w:cstheme="minorHAnsi"/>
+          <w:b/>
+          <w:bCs/>
+        </w:rPr>
+        <w:t xml:space="preserve">: </w:t>
+      </w:r>
+      <w:r>
+        <w:rPr>
+          <w:rFonts w:asciiTheme="minorHAnsi" w:hAnsiTheme="minorHAnsi" w:cstheme="minorHAnsi"/>
+        </w:rPr>
+        <w:t>Scénario nominal</w:t>
+      </w:r>
+      <w:r>
+        <w:rPr>
+          <w:rFonts w:asciiTheme="minorHAnsi" w:hAnsiTheme="minorHAnsi" w:cstheme="minorHAnsi"/>
+        </w:rPr>
+        <w:t xml:space="preserve"> : à l’étape </w:t>
+      </w:r>
+      <w:r>
+        <w:rPr>
+          <w:rFonts w:asciiTheme="minorHAnsi" w:hAnsiTheme="minorHAnsi" w:cstheme="minorHAnsi"/>
+        </w:rPr>
+        <w:t>1,3,5</w:t>
+      </w:r>
+      <w:r>
+        <w:rPr>
+          <w:rFonts w:asciiTheme="minorHAnsi" w:hAnsiTheme="minorHAnsi" w:cstheme="minorHAnsi"/>
+        </w:rPr>
+        <w:t> </w:t>
+      </w:r>
+      <w:r>
+        <w:rPr>
+          <w:rFonts w:asciiTheme="minorHAnsi" w:hAnsiTheme="minorHAnsi" w:cstheme="minorHAnsi"/>
+        </w:rPr>
+        <w:t>sur décision de l'utilisateur.</w:t>
+      </w:r>
+    </w:p>
+    <w:p>
+      <w:pPr>
+        <w:rPr>
+          <w:sz w:val="32"/>
+          <w:szCs w:val="32"/>
+        </w:rPr>
+      </w:pPr>
+      <w:r>
+        <w:rPr>
+          <w:sz w:val="32"/>
+          <w:szCs w:val="32"/>
+        </w:rPr>
+        <w:t>Complément :</w:t>
+      </w:r>
+    </w:p>
+    <w:p>
+      <w:pPr>
+        <w:rPr>
+          <w:rFonts w:cstheme="minorHAnsi"/>
+        </w:rPr>
+      </w:pPr>
+      <w:r>
+        <w:rPr>
+          <w:rFonts w:cstheme="minorHAnsi"/>
+          <w:b/>
+          <w:bCs/>
+        </w:rPr>
+        <w:t>Ergonomie :</w:t>
+      </w:r>
+      <w:r>
+        <w:rPr>
+          <w:rFonts w:cstheme="minorHAnsi"/>
+        </w:rPr>
+        <w:t xml:space="preserve"> </w:t>
+      </w:r>
+      <w:r>
+        <w:rPr>
+          <w:rFonts w:cstheme="minorHAnsi"/>
+        </w:rPr>
+        <w:t>…</w:t>
+      </w:r>
+    </w:p>
+    <w:p>
+      <w:pPr>
+        <w:rPr>
+          <w:rFonts w:cstheme="minorHAnsi"/>
+        </w:rPr>
+      </w:pPr>
+      <w:r>
+        <w:rPr>
+          <w:rFonts w:cstheme="minorHAnsi"/>
+          <w:b/>
+          <w:bCs/>
+        </w:rPr>
+        <w:t xml:space="preserve">Problème non résolu : </w:t>
+      </w:r>
+      <w:r>
+        <w:rPr>
+          <w:rFonts w:cstheme="minorHAnsi"/>
+        </w:rPr>
+        <w:t>…</w:t>
+      </w:r>
+    </w:p>
+    <w:p>
+      <w:pPr>
+        <w:rPr>
+          <w:sz w:val="32"/>
+          <w:szCs w:val="32"/>
+        </w:rPr>
+      </w:pPr>
+    </w:p>
+    <w:p>
+      <w:pPr>
+        <w:rPr>
+          <w:sz w:val="32"/>
+          <w:szCs w:val="32"/>
+        </w:rPr>
+      </w:pPr>
+    </w:p>
+    <w:p>
+      <w:pPr>
+        <w:rPr>
+          <w:sz w:val="32"/>
+          <w:szCs w:val="32"/>
+        </w:rPr>
+      </w:pPr>
+    </w:p>
+    <w:p>
+      <w:pPr>
+        <w:rPr>
+          <w:sz w:val="32"/>
+          <w:szCs w:val="32"/>
+        </w:rPr>
+      </w:pPr>
+    </w:p>
+    <w:p>
+      <w:pPr>
+        <w:rPr>
+          <w:sz w:val="32"/>
+          <w:szCs w:val="32"/>
+        </w:rPr>
+      </w:pPr>
+    </w:p>
+    <w:p>
+      <w:pPr>
+        <w:rPr>
+          <w:sz w:val="32"/>
+          <w:szCs w:val="32"/>
+        </w:rPr>
+      </w:pPr>
+    </w:p>
+    <w:p>
+      <w:pPr>
+        <w:rPr>
+          <w:sz w:val="32"/>
+          <w:szCs w:val="32"/>
+        </w:rPr>
+      </w:pPr>
+    </w:p>
+    <w:p>
+      <w:pPr>
+        <w:rPr>
+          <w:sz w:val="32"/>
+          <w:szCs w:val="32"/>
+        </w:rPr>
+      </w:pPr>
+    </w:p>
+    <w:p>
+      <w:pPr>
+        <w:rPr>
+          <w:sz w:val="32"/>
+          <w:szCs w:val="32"/>
+        </w:rPr>
+      </w:pPr>
+    </w:p>
+    <w:p>
+      <w:pPr>
+        <w:rPr>
+          <w:sz w:val="32"/>
+          <w:szCs w:val="32"/>
+        </w:rPr>
+      </w:pPr>
+    </w:p>
+    <w:p>
+      <w:pPr>
+        <w:rPr>
+          <w:sz w:val="32"/>
+          <w:szCs w:val="32"/>
+        </w:rPr>
+      </w:pPr>
+    </w:p>
+    <w:p>
+      <w:pPr>
+        <w:rPr>
+          <w:sz w:val="32"/>
+          <w:szCs w:val="32"/>
+        </w:rPr>
+      </w:pPr>
+    </w:p>
+    <w:p>
+      <w:pPr>
+        <w:rPr>
+          <w:sz w:val="32"/>
+          <w:szCs w:val="32"/>
+        </w:rPr>
+      </w:pPr>
+    </w:p>
+    <w:p>
+      <w:pPr>
+        <w:rPr>
+          <w:sz w:val="32"/>
+          <w:szCs w:val="32"/>
+        </w:rPr>
+      </w:pPr>
+    </w:p>
+    <w:p>
+      <w:pPr>
         <w:rPr>
           <w:sz w:val="32"/>
           <w:szCs w:val="32"/>
@@ -15515,7 +16455,7 @@
                           <pic:cNvPicPr/>
                         </pic:nvPicPr>
                         <pic:blipFill>
-                          <a:blip r:embed="rId17">
+                          <a:blip r:embed="rId19">
                             <a:extLst>
                               <a:ext uri="{28A0092B-C50C-407E-A947-70E740481C1C}">
                                 <a14:useLocalDpi xmlns:a14="http://schemas.microsoft.com/office/drawing/2010/main" val="0"/>
@@ -15614,6 +16554,14 @@
         </w:rPr>
       </w:pPr>
     </w:p>
+    <w:p>
+      <w:pPr>
+        <w:rPr>
+          <w:sz w:val="32"/>
+          <w:szCs w:val="32"/>
+        </w:rPr>
+      </w:pPr>
+    </w:p>
     <w:tbl>
       <w:tblPr>
         <w:tblStyle w:val="Grilledutableau"/>
@@ -15731,7 +16679,7 @@
                           <pic:cNvPicPr/>
                         </pic:nvPicPr>
                         <pic:blipFill>
-                          <a:blip r:embed="rId18">
+                          <a:blip r:embed="rId20">
                             <a:extLst>
                               <a:ext uri="{28A0092B-C50C-407E-A947-70E740481C1C}">
                                 <a14:useLocalDpi xmlns:a14="http://schemas.microsoft.com/office/drawing/2010/main" val="0"/>
@@ -15792,22 +16740,6 @@
         </w:rPr>
       </w:pPr>
     </w:p>
-    <w:p>
-      <w:pPr>
-        <w:rPr>
-          <w:sz w:val="40"/>
-          <w:szCs w:val="40"/>
-        </w:rPr>
-      </w:pPr>
-    </w:p>
-    <w:p>
-      <w:pPr>
-        <w:rPr>
-          <w:sz w:val="40"/>
-          <w:szCs w:val="40"/>
-        </w:rPr>
-      </w:pPr>
-    </w:p>
     <w:tbl>
       <w:tblPr>
         <w:tblStyle w:val="Grilledutableau"/>
@@ -15934,7 +16866,7 @@
                           <pic:cNvPicPr/>
                         </pic:nvPicPr>
                         <pic:blipFill>
-                          <a:blip r:embed="rId19">
+                          <a:blip r:embed="rId21">
                             <a:extLst>
                               <a:ext uri="{28A0092B-C50C-407E-A947-70E740481C1C}">
                                 <a14:useLocalDpi xmlns:a14="http://schemas.microsoft.com/office/drawing/2010/main" val="0"/>
@@ -16041,6 +16973,14 @@
         </w:rPr>
       </w:pPr>
     </w:p>
+    <w:p>
+      <w:pPr>
+        <w:rPr>
+          <w:sz w:val="40"/>
+          <w:szCs w:val="40"/>
+        </w:rPr>
+      </w:pPr>
+    </w:p>
     <w:tbl>
       <w:tblPr>
         <w:tblStyle w:val="Grilledutableau"/>
@@ -16155,7 +17095,7 @@
                           <pic:cNvPicPr/>
                         </pic:nvPicPr>
                         <pic:blipFill>
-                          <a:blip r:embed="rId20">
+                          <a:blip r:embed="rId22">
                             <a:extLst>
                               <a:ext uri="{28A0092B-C50C-407E-A947-70E740481C1C}">
                                 <a14:useLocalDpi xmlns:a14="http://schemas.microsoft.com/office/drawing/2010/main" val="0"/>
@@ -16237,12 +17177,27 @@
           <w:szCs w:val="40"/>
         </w:rPr>
       </w:pPr>
-      <w:r>
+    </w:p>
+    <w:p>
+      <w:pPr>
         <w:rPr>
           <w:sz w:val="40"/>
           <w:szCs w:val="40"/>
         </w:rPr>
-        <w:lastRenderedPageBreak/>
+      </w:pPr>
+    </w:p>
+    <w:p>
+      <w:pPr>
+        <w:rPr>
+          <w:sz w:val="40"/>
+          <w:szCs w:val="40"/>
+        </w:rPr>
+      </w:pPr>
+      <w:r>
+        <w:rPr>
+          <w:sz w:val="40"/>
+          <w:szCs w:val="40"/>
+        </w:rPr>
         <w:t>Technique envisagée :</w:t>
       </w:r>
     </w:p>

</xml_diff>